<commit_message>
ADC updated and working, CONOPS finished, working copies of other documents
</commit_message>
<xml_diff>
--- a/Documentation/CDHWirelessSensorNodeConops_final.docx.docx
+++ b/Documentation/CDHWirelessSensorNodeConops_final.docx.docx
@@ -1,11 +1,11 @@
 
 <file path=word/document.xml><?xml version="1.0" encoding="utf-8"?>
-<w:document xmlns:ve="http://schemas.openxmlformats.org/markup-compatibility/2006" xmlns:o="urn:schemas-microsoft-com:office:office" xmlns:r="http://schemas.openxmlformats.org/officeDocument/2006/relationships" xmlns:m="http://schemas.openxmlformats.org/officeDocument/2006/math" xmlns:v="urn:schemas-microsoft-com:vml" xmlns:wp="http://schemas.openxmlformats.org/drawingml/2006/wordprocessingDrawing" xmlns:w10="urn:schemas-microsoft-com:office:word" xmlns:w="http://schemas.openxmlformats.org/wordprocessingml/2006/main" xmlns:wne="http://schemas.microsoft.com/office/word/2006/wordml">
+<w:document xmlns:wpc="http://schemas.microsoft.com/office/word/2010/wordprocessingCanvas" xmlns:mc="http://schemas.openxmlformats.org/markup-compatibility/2006" xmlns:o="urn:schemas-microsoft-com:office:office" xmlns:r="http://schemas.openxmlformats.org/officeDocument/2006/relationships" xmlns:m="http://schemas.openxmlformats.org/officeDocument/2006/math" xmlns:v="urn:schemas-microsoft-com:vml" xmlns:wp14="http://schemas.microsoft.com/office/word/2010/wordprocessingDrawing" xmlns:wp="http://schemas.openxmlformats.org/drawingml/2006/wordprocessingDrawing" xmlns:w10="urn:schemas-microsoft-com:office:word" xmlns:w="http://schemas.openxmlformats.org/wordprocessingml/2006/main" xmlns:w14="http://schemas.microsoft.com/office/word/2010/wordml" xmlns:w15="http://schemas.microsoft.com/office/word/2012/wordml" xmlns:wpg="http://schemas.microsoft.com/office/word/2010/wordprocessingGroup" xmlns:wpi="http://schemas.microsoft.com/office/word/2010/wordprocessingInk" xmlns:wne="http://schemas.microsoft.com/office/word/2006/wordml" xmlns:wps="http://schemas.microsoft.com/office/word/2010/wordprocessingShape" mc:Ignorable="w14 w15 wp14">
   <w:background w:color="FFFFFF"/>
   <w:body>
     <w:p>
       <w:pPr>
-        <w:pStyle w:val="normal0"/>
+        <w:pStyle w:val="Normal1"/>
         <w:spacing w:after="240" w:line="240" w:lineRule="auto"/>
         <w:jc w:val="center"/>
       </w:pPr>
@@ -48,16 +48,9 @@
           <w:sz w:val="72"/>
           <w:szCs w:val="72"/>
         </w:rPr>
-        <w:t xml:space="preserve">Wireless Sensor Node </w:t>
-      </w:r>
-      <w:r>
-        <w:rPr>
-          <w:rFonts w:ascii="Times New Roman" w:hAnsi="Times New Roman" w:cs="Times New Roman"/>
-          <w:sz w:val="72"/>
-          <w:szCs w:val="72"/>
-        </w:rPr>
-        <w:t xml:space="preserve"> </w:t>
-      </w:r>
+        <w:t xml:space="preserve">Wireless Sensor </w:t>
+      </w:r>
+      <w:proofErr w:type="gramStart"/>
       <w:r>
         <w:rPr>
           <w:rFonts w:ascii="Trebuchet MS" w:hAnsi="Trebuchet MS" w:cs="Trebuchet MS"/>
@@ -65,12 +58,39 @@
           <w:sz w:val="72"/>
           <w:szCs w:val="72"/>
         </w:rPr>
-        <w:t>Concept of Operations</w:t>
-      </w:r>
-    </w:p>
-    <w:p>
-      <w:pPr>
-        <w:pStyle w:val="normal0"/>
+        <w:t xml:space="preserve">Node </w:t>
+      </w:r>
+      <w:r>
+        <w:rPr>
+          <w:rFonts w:ascii="Times New Roman" w:hAnsi="Times New Roman" w:cs="Times New Roman"/>
+          <w:sz w:val="72"/>
+          <w:szCs w:val="72"/>
+        </w:rPr>
+        <w:t xml:space="preserve"> </w:t>
+      </w:r>
+      <w:r>
+        <w:rPr>
+          <w:rFonts w:ascii="Trebuchet MS" w:hAnsi="Trebuchet MS" w:cs="Trebuchet MS"/>
+          <w:i/>
+          <w:sz w:val="72"/>
+          <w:szCs w:val="72"/>
+        </w:rPr>
+        <w:t>Concept</w:t>
+      </w:r>
+      <w:proofErr w:type="gramEnd"/>
+      <w:r>
+        <w:rPr>
+          <w:rFonts w:ascii="Trebuchet MS" w:hAnsi="Trebuchet MS" w:cs="Trebuchet MS"/>
+          <w:i/>
+          <w:sz w:val="72"/>
+          <w:szCs w:val="72"/>
+        </w:rPr>
+        <w:t xml:space="preserve"> of Operations</w:t>
+      </w:r>
+    </w:p>
+    <w:p>
+      <w:pPr>
+        <w:pStyle w:val="Normal1"/>
         <w:spacing w:line="240" w:lineRule="auto"/>
         <w:jc w:val="center"/>
       </w:pPr>
@@ -106,7 +126,7 @@
     </w:p>
     <w:p>
       <w:pPr>
-        <w:pStyle w:val="normal0"/>
+        <w:pStyle w:val="Normal1"/>
         <w:spacing w:after="240" w:line="240" w:lineRule="auto"/>
       </w:pPr>
       <w:r>
@@ -136,25 +156,25 @@
     </w:p>
     <w:p>
       <w:pPr>
-        <w:pStyle w:val="normal0"/>
+        <w:pStyle w:val="Normal1"/>
         <w:spacing w:after="240" w:line="240" w:lineRule="auto"/>
       </w:pPr>
     </w:p>
     <w:p>
       <w:pPr>
-        <w:pStyle w:val="normal0"/>
+        <w:pStyle w:val="Normal1"/>
         <w:spacing w:after="240" w:line="240" w:lineRule="auto"/>
       </w:pPr>
     </w:p>
     <w:p>
       <w:pPr>
-        <w:pStyle w:val="normal0"/>
+        <w:pStyle w:val="Normal1"/>
         <w:spacing w:after="240" w:line="240" w:lineRule="auto"/>
       </w:pPr>
     </w:p>
     <w:p>
       <w:pPr>
-        <w:pStyle w:val="normal0"/>
+        <w:pStyle w:val="Normal1"/>
         <w:spacing w:line="240" w:lineRule="auto"/>
       </w:pPr>
       <w:r>
@@ -177,7 +197,7 @@
           <w:bottom w:w="15" w:type="dxa"/>
           <w:right w:w="15" w:type="dxa"/>
         </w:tblCellMar>
-        <w:tblLook w:val="0000"/>
+        <w:tblLook w:val="0000" w:firstRow="0" w:lastRow="0" w:firstColumn="0" w:lastColumn="0" w:noHBand="0" w:noVBand="0"/>
       </w:tblPr>
       <w:tblGrid>
         <w:gridCol w:w="3024"/>
@@ -206,7 +226,7 @@
           </w:tcPr>
           <w:p>
             <w:pPr>
-              <w:pStyle w:val="normal0"/>
+              <w:pStyle w:val="Normal1"/>
             </w:pPr>
             <w:r>
               <w:rPr>
@@ -234,7 +254,7 @@
           </w:tcPr>
           <w:p>
             <w:pPr>
-              <w:pStyle w:val="normal0"/>
+              <w:pStyle w:val="Normal1"/>
             </w:pPr>
             <w:r>
               <w:rPr>
@@ -262,7 +282,7 @@
           </w:tcPr>
           <w:p>
             <w:pPr>
-              <w:pStyle w:val="normal0"/>
+              <w:pStyle w:val="Normal1"/>
             </w:pPr>
             <w:r>
               <w:rPr>
@@ -295,7 +315,7 @@
           </w:tcPr>
           <w:p>
             <w:pPr>
-              <w:pStyle w:val="normal0"/>
+              <w:pStyle w:val="Normal1"/>
               <w:spacing w:line="240" w:lineRule="auto"/>
             </w:pPr>
             <w:r>
@@ -304,11 +324,16 @@
           </w:p>
           <w:p>
             <w:pPr>
-              <w:pStyle w:val="normal0"/>
+              <w:pStyle w:val="Normal1"/>
             </w:pPr>
             <w:r>
-              <w:t>Daniel Vasilyonok</w:t>
+              <w:t xml:space="preserve">Daniel </w:t>
             </w:r>
+            <w:proofErr w:type="spellStart"/>
+            <w:r>
+              <w:t>Vasilyonok</w:t>
+            </w:r>
+            <w:proofErr w:type="spellEnd"/>
           </w:p>
         </w:tc>
         <w:tc>
@@ -329,10 +354,18 @@
           </w:tcPr>
           <w:p>
             <w:pPr>
-              <w:pStyle w:val="normal0"/>
+              <w:pStyle w:val="Normal1"/>
             </w:pPr>
             <w:r>
-              <w:t>Initial Release (Adapted from previous ConOps document)</w:t>
+              <w:t xml:space="preserve">Initial Release (Adapted from previous </w:t>
+            </w:r>
+            <w:proofErr w:type="spellStart"/>
+            <w:r>
+              <w:t>ConOps</w:t>
+            </w:r>
+            <w:proofErr w:type="spellEnd"/>
+            <w:r>
+              <w:t xml:space="preserve"> document)</w:t>
             </w:r>
           </w:p>
         </w:tc>
@@ -354,7 +387,7 @@
           </w:tcPr>
           <w:p>
             <w:pPr>
-              <w:pStyle w:val="normal0"/>
+              <w:pStyle w:val="Normal1"/>
             </w:pPr>
             <w:r>
               <w:t>06/03/2014</w:t>
@@ -384,7 +417,7 @@
           </w:tcPr>
           <w:p>
             <w:pPr>
-              <w:pStyle w:val="normal0"/>
+              <w:pStyle w:val="Normal1"/>
               <w:spacing w:line="240" w:lineRule="auto"/>
             </w:pPr>
             <w:r>
@@ -393,11 +426,16 @@
           </w:p>
           <w:p>
             <w:pPr>
-              <w:pStyle w:val="normal0"/>
+              <w:pStyle w:val="Normal1"/>
             </w:pPr>
             <w:r>
-              <w:t>Daniel Vasilyonok</w:t>
+              <w:t xml:space="preserve">Daniel </w:t>
             </w:r>
+            <w:proofErr w:type="spellStart"/>
+            <w:r>
+              <w:t>Vasilyonok</w:t>
+            </w:r>
+            <w:proofErr w:type="spellEnd"/>
           </w:p>
         </w:tc>
         <w:tc>
@@ -418,7 +456,7 @@
           </w:tcPr>
           <w:p>
             <w:pPr>
-              <w:pStyle w:val="normal0"/>
+              <w:pStyle w:val="Normal1"/>
               <w:spacing w:line="240" w:lineRule="auto"/>
             </w:pPr>
             <w:r>
@@ -427,7 +465,7 @@
           </w:p>
           <w:p>
             <w:pPr>
-              <w:pStyle w:val="normal0"/>
+              <w:pStyle w:val="Normal1"/>
             </w:pPr>
           </w:p>
         </w:tc>
@@ -449,7 +487,7 @@
           </w:tcPr>
           <w:p>
             <w:pPr>
-              <w:pStyle w:val="normal0"/>
+              <w:pStyle w:val="Normal1"/>
             </w:pPr>
             <w:r>
               <w:t>06/04/2014</w:t>
@@ -479,7 +517,7 @@
           </w:tcPr>
           <w:p>
             <w:pPr>
-              <w:pStyle w:val="normal0"/>
+              <w:pStyle w:val="Normal1"/>
               <w:spacing w:line="240" w:lineRule="auto"/>
             </w:pPr>
             <w:r>
@@ -488,11 +526,16 @@
           </w:p>
           <w:p>
             <w:pPr>
-              <w:pStyle w:val="normal0"/>
+              <w:pStyle w:val="Normal1"/>
             </w:pPr>
             <w:r>
-              <w:t>Daniel Vasilyonok</w:t>
+              <w:t xml:space="preserve">Daniel </w:t>
             </w:r>
+            <w:proofErr w:type="spellStart"/>
+            <w:r>
+              <w:t>Vasilyonok</w:t>
+            </w:r>
+            <w:proofErr w:type="spellEnd"/>
           </w:p>
         </w:tc>
         <w:tc>
@@ -513,7 +556,7 @@
           </w:tcPr>
           <w:p>
             <w:pPr>
-              <w:pStyle w:val="normal0"/>
+              <w:pStyle w:val="Normal1"/>
             </w:pPr>
             <w:r>
               <w:t>Revisions to increase specificity</w:t>
@@ -538,7 +581,7 @@
           </w:tcPr>
           <w:p>
             <w:pPr>
-              <w:pStyle w:val="normal0"/>
+              <w:pStyle w:val="Normal1"/>
             </w:pPr>
             <w:r>
               <w:t>06/24/2014</w:t>
@@ -546,7 +589,7 @@
           </w:p>
           <w:p>
             <w:pPr>
-              <w:pStyle w:val="normal0"/>
+              <w:pStyle w:val="Normal1"/>
               <w:ind w:left="720"/>
             </w:pPr>
           </w:p>
@@ -574,12 +617,17 @@
           </w:tcPr>
           <w:p>
             <w:pPr>
-              <w:pStyle w:val="normal0"/>
+              <w:pStyle w:val="Normal1"/>
               <w:spacing w:line="240" w:lineRule="auto"/>
             </w:pPr>
             <w:r>
-              <w:t>Daniel Vasilyonok</w:t>
+              <w:t xml:space="preserve">Daniel </w:t>
             </w:r>
+            <w:proofErr w:type="spellStart"/>
+            <w:r>
+              <w:t>Vasilyonok</w:t>
+            </w:r>
+            <w:proofErr w:type="spellEnd"/>
           </w:p>
         </w:tc>
         <w:tc>
@@ -600,7 +648,7 @@
           </w:tcPr>
           <w:p>
             <w:pPr>
-              <w:pStyle w:val="normal0"/>
+              <w:pStyle w:val="Normal1"/>
             </w:pPr>
           </w:p>
         </w:tc>
@@ -622,7 +670,7 @@
           </w:tcPr>
           <w:p>
             <w:pPr>
-              <w:pStyle w:val="normal0"/>
+              <w:pStyle w:val="Normal1"/>
             </w:pPr>
             <w:r>
               <w:t>12/30/2014</w:t>
@@ -652,7 +700,7 @@
           </w:tcPr>
           <w:p>
             <w:pPr>
-              <w:pStyle w:val="normal0"/>
+              <w:pStyle w:val="Normal1"/>
               <w:spacing w:line="240" w:lineRule="auto"/>
             </w:pPr>
             <w:r>
@@ -661,12 +709,17 @@
           </w:p>
           <w:p>
             <w:pPr>
-              <w:pStyle w:val="normal0"/>
+              <w:pStyle w:val="Normal1"/>
               <w:spacing w:line="240" w:lineRule="auto"/>
             </w:pPr>
             <w:r>
-              <w:t>Daniel Vasilyonok</w:t>
+              <w:t xml:space="preserve">Daniel </w:t>
             </w:r>
+            <w:proofErr w:type="spellStart"/>
+            <w:r>
+              <w:t>Vasilyonok</w:t>
+            </w:r>
+            <w:proofErr w:type="spellEnd"/>
           </w:p>
         </w:tc>
         <w:tc>
@@ -687,7 +740,7 @@
           </w:tcPr>
           <w:p>
             <w:pPr>
-              <w:pStyle w:val="normal0"/>
+              <w:pStyle w:val="Normal1"/>
             </w:pPr>
             <w:r>
               <w:t>Revisions from Deep Dive</w:t>
@@ -695,7 +748,7 @@
           </w:p>
           <w:p>
             <w:pPr>
-              <w:pStyle w:val="normal0"/>
+              <w:pStyle w:val="Normal1"/>
             </w:pPr>
           </w:p>
         </w:tc>
@@ -717,7 +770,7 @@
           </w:tcPr>
           <w:p>
             <w:pPr>
-              <w:pStyle w:val="normal0"/>
+              <w:pStyle w:val="Normal1"/>
             </w:pPr>
             <w:r>
               <w:t>04/10/2015</w:t>
@@ -747,16 +800,21 @@
           </w:tcPr>
           <w:p>
             <w:pPr>
-              <w:pStyle w:val="normal0"/>
+              <w:pStyle w:val="Normal1"/>
               <w:spacing w:line="240" w:lineRule="auto"/>
             </w:pPr>
             <w:r>
-              <w:t>Maria Kromis</w:t>
+              <w:t xml:space="preserve">Maria </w:t>
             </w:r>
+            <w:proofErr w:type="spellStart"/>
+            <w:r>
+              <w:t>Kromis</w:t>
+            </w:r>
+            <w:proofErr w:type="spellEnd"/>
           </w:p>
           <w:p>
             <w:pPr>
-              <w:pStyle w:val="normal0"/>
+              <w:pStyle w:val="Normal1"/>
               <w:spacing w:line="240" w:lineRule="auto"/>
             </w:pPr>
             <w:r>
@@ -782,7 +840,7 @@
           </w:tcPr>
           <w:p>
             <w:pPr>
-              <w:pStyle w:val="normal0"/>
+              <w:pStyle w:val="Normal1"/>
             </w:pPr>
             <w:r>
               <w:t>Revisions for spring semester 2015</w:t>
@@ -807,7 +865,7 @@
           </w:tcPr>
           <w:p>
             <w:pPr>
-              <w:pStyle w:val="normal0"/>
+              <w:pStyle w:val="Normal1"/>
             </w:pPr>
             <w:r>
               <w:t>5/26/2015</w:t>
@@ -818,7 +876,7 @@
     </w:tbl>
     <w:p>
       <w:pPr>
-        <w:pStyle w:val="normal0"/>
+        <w:pStyle w:val="Normal1"/>
         <w:spacing w:after="240" w:line="240" w:lineRule="auto"/>
       </w:pPr>
       <w:r>
@@ -848,7 +906,7 @@
     </w:p>
     <w:p>
       <w:pPr>
-        <w:pStyle w:val="normal0"/>
+        <w:pStyle w:val="Normal1"/>
       </w:pPr>
       <w:r>
         <w:rPr>
@@ -928,6 +986,7 @@
           <w:sz w:val="24"/>
           <w:szCs w:val="24"/>
         </w:rPr>
+        <w:lastRenderedPageBreak/>
         <w:br/>
       </w:r>
       <w:r>
@@ -941,32 +1000,32 @@
     </w:p>
     <w:p>
       <w:pPr>
-        <w:pStyle w:val="normal0"/>
-      </w:pPr>
-    </w:p>
-    <w:p>
-      <w:pPr>
-        <w:pStyle w:val="normal0"/>
-      </w:pPr>
-    </w:p>
-    <w:p>
-      <w:pPr>
-        <w:pStyle w:val="normal0"/>
-      </w:pPr>
-    </w:p>
-    <w:p>
-      <w:pPr>
-        <w:pStyle w:val="normal0"/>
-      </w:pPr>
-    </w:p>
-    <w:p>
-      <w:pPr>
-        <w:pStyle w:val="normal0"/>
-      </w:pPr>
-    </w:p>
-    <w:p>
-      <w:pPr>
-        <w:pStyle w:val="normal0"/>
+        <w:pStyle w:val="Normal1"/>
+      </w:pPr>
+    </w:p>
+    <w:p>
+      <w:pPr>
+        <w:pStyle w:val="Normal1"/>
+      </w:pPr>
+    </w:p>
+    <w:p>
+      <w:pPr>
+        <w:pStyle w:val="Normal1"/>
+      </w:pPr>
+    </w:p>
+    <w:p>
+      <w:pPr>
+        <w:pStyle w:val="Normal1"/>
+      </w:pPr>
+    </w:p>
+    <w:p>
+      <w:pPr>
+        <w:pStyle w:val="Normal1"/>
+      </w:pPr>
+    </w:p>
+    <w:p>
+      <w:pPr>
+        <w:pStyle w:val="Normal1"/>
       </w:pPr>
       <w:r>
         <w:rPr>
@@ -979,7 +1038,7 @@
     </w:p>
     <w:p>
       <w:pPr>
-        <w:pStyle w:val="normal0"/>
+        <w:pStyle w:val="Normal1"/>
         <w:jc w:val="both"/>
       </w:pPr>
       <w:r>
@@ -988,16 +1047,24 @@
     </w:p>
     <w:p>
       <w:pPr>
-        <w:pStyle w:val="normal0"/>
-        <w:jc w:val="both"/>
-      </w:pPr>
-      <w:r>
-        <w:t>Table of Contents……………………………………………...….…..……………..….………………..3</w:t>
-      </w:r>
-    </w:p>
-    <w:p>
-      <w:pPr>
-        <w:pStyle w:val="normal0"/>
+        <w:pStyle w:val="Normal1"/>
+        <w:jc w:val="both"/>
+      </w:pPr>
+      <w:r>
+        <w:t>Table of Contents</w:t>
+      </w:r>
+      <w:proofErr w:type="gramStart"/>
+      <w:r>
+        <w:t>……………………………………………...….…..……………..….………………</w:t>
+      </w:r>
+      <w:proofErr w:type="gramEnd"/>
+      <w:r>
+        <w:t>..3</w:t>
+      </w:r>
+    </w:p>
+    <w:p>
+      <w:pPr>
+        <w:pStyle w:val="Normal1"/>
         <w:jc w:val="both"/>
       </w:pPr>
       <w:r>
@@ -1006,25 +1073,35 @@
     </w:p>
     <w:p>
       <w:pPr>
-        <w:pStyle w:val="normal0"/>
-        <w:jc w:val="both"/>
-      </w:pPr>
-      <w:r>
-        <w:t>1.0 Overview……...……………………………………..……………………………..………………….5</w:t>
-      </w:r>
-    </w:p>
-    <w:p>
-      <w:pPr>
-        <w:pStyle w:val="normal0"/>
-        <w:jc w:val="both"/>
-      </w:pPr>
-      <w:r>
-        <w:t>2.0 Modes and Transitions……………..………………………………………………………………...5</w:t>
-      </w:r>
-    </w:p>
-    <w:p>
-      <w:pPr>
-        <w:pStyle w:val="normal0"/>
+        <w:pStyle w:val="Normal1"/>
+        <w:jc w:val="both"/>
+      </w:pPr>
+      <w:r>
+        <w:t>1.0 Overview</w:t>
+      </w:r>
+      <w:proofErr w:type="gramStart"/>
+      <w:r>
+        <w:t>……...……………………………………..……………………………..………………….5</w:t>
+      </w:r>
+      <w:proofErr w:type="gramEnd"/>
+    </w:p>
+    <w:p>
+      <w:pPr>
+        <w:pStyle w:val="Normal1"/>
+        <w:jc w:val="both"/>
+      </w:pPr>
+      <w:r>
+        <w:t>2.0 Modes and Transitions</w:t>
+      </w:r>
+      <w:proofErr w:type="gramStart"/>
+      <w:r>
+        <w:t>……………..………………………………………………………………...5</w:t>
+      </w:r>
+      <w:proofErr w:type="gramEnd"/>
+    </w:p>
+    <w:p>
+      <w:pPr>
+        <w:pStyle w:val="Normal1"/>
         <w:jc w:val="both"/>
       </w:pPr>
       <w:r>
@@ -1034,7 +1111,7 @@
     </w:p>
     <w:p>
       <w:pPr>
-        <w:pStyle w:val="normal0"/>
+        <w:pStyle w:val="Normal1"/>
         <w:jc w:val="both"/>
       </w:pPr>
       <w:r>
@@ -1044,7 +1121,7 @@
     </w:p>
     <w:p>
       <w:pPr>
-        <w:pStyle w:val="normal0"/>
+        <w:pStyle w:val="Normal1"/>
         <w:ind w:firstLine="720"/>
         <w:jc w:val="both"/>
       </w:pPr>
@@ -1054,7 +1131,7 @@
     </w:p>
     <w:p>
       <w:pPr>
-        <w:pStyle w:val="normal0"/>
+        <w:pStyle w:val="Normal1"/>
         <w:ind w:firstLine="720"/>
         <w:jc w:val="both"/>
       </w:pPr>
@@ -1064,16 +1141,21 @@
     </w:p>
     <w:p>
       <w:pPr>
-        <w:pStyle w:val="normal0"/>
-        <w:jc w:val="both"/>
-      </w:pPr>
-      <w:r>
-        <w:t>3.0 WSN Deployment and Concept of Operations.……………...………………...………………...12</w:t>
-      </w:r>
-    </w:p>
-    <w:p>
-      <w:pPr>
-        <w:pStyle w:val="normal0"/>
+        <w:pStyle w:val="Normal1"/>
+        <w:jc w:val="both"/>
+      </w:pPr>
+      <w:r>
+        <w:t xml:space="preserve">3.0 WSN Deployment and Concept of </w:t>
+      </w:r>
+      <w:proofErr w:type="gramStart"/>
+      <w:r>
+        <w:t>Operations.……………...………………...………………...12</w:t>
+      </w:r>
+      <w:proofErr w:type="gramEnd"/>
+    </w:p>
+    <w:p>
+      <w:pPr>
+        <w:pStyle w:val="Normal1"/>
         <w:ind w:firstLine="720"/>
         <w:jc w:val="both"/>
       </w:pPr>
@@ -1083,17 +1165,25 @@
     </w:p>
     <w:p>
       <w:pPr>
-        <w:pStyle w:val="normal0"/>
+        <w:pStyle w:val="Normal1"/>
         <w:ind w:left="720" w:firstLine="720"/>
         <w:jc w:val="both"/>
       </w:pPr>
       <w:r>
-        <w:t>3.1.1 Initialization of WSN…..………………...……………………………..………..12</w:t>
-      </w:r>
-    </w:p>
-    <w:p>
-      <w:pPr>
-        <w:pStyle w:val="normal0"/>
+        <w:t>3.1.1 Initialization of WSN…..</w:t>
+      </w:r>
+      <w:proofErr w:type="gramStart"/>
+      <w:r>
+        <w:t>………………...……………………………..………..</w:t>
+      </w:r>
+      <w:proofErr w:type="gramEnd"/>
+      <w:r>
+        <w:t>12</w:t>
+      </w:r>
+    </w:p>
+    <w:p>
+      <w:pPr>
+        <w:pStyle w:val="Normal1"/>
         <w:jc w:val="both"/>
       </w:pPr>
       <w:r>
@@ -1101,52 +1191,89 @@
       </w:r>
       <w:r>
         <w:tab/>
-        <w:t>3.1.2 Deployment of WSN……………...……………………………………………..12</w:t>
-      </w:r>
-    </w:p>
-    <w:p>
-      <w:pPr>
-        <w:pStyle w:val="normal0"/>
+        <w:t>3.1.2 Deployment of WSN</w:t>
+      </w:r>
+      <w:proofErr w:type="gramStart"/>
+      <w:r>
+        <w:t>……………...……………………………………………</w:t>
+      </w:r>
+      <w:proofErr w:type="gramEnd"/>
+      <w:r>
+        <w:t>..12</w:t>
+      </w:r>
+    </w:p>
+    <w:p>
+      <w:pPr>
+        <w:pStyle w:val="Normal1"/>
         <w:ind w:firstLine="720"/>
         <w:jc w:val="both"/>
       </w:pPr>
       <w:r>
-        <w:t>3.2 WSN Calibration.………..............………………………...………………..……………..12</w:t>
-      </w:r>
-    </w:p>
-    <w:p>
-      <w:pPr>
-        <w:pStyle w:val="normal0"/>
+        <w:t xml:space="preserve">3.2 WSN </w:t>
+      </w:r>
+      <w:proofErr w:type="gramStart"/>
+      <w:r>
+        <w:t>Calibration.………..............………………………...………………..……………..12</w:t>
+      </w:r>
+      <w:proofErr w:type="gramEnd"/>
+    </w:p>
+    <w:p>
+      <w:pPr>
+        <w:pStyle w:val="Normal1"/>
         <w:ind w:left="720" w:firstLine="720"/>
         <w:jc w:val="both"/>
       </w:pPr>
       <w:r>
-        <w:t>3.2.1 WSN Data Test..….………………………………………………………….….12</w:t>
-      </w:r>
-    </w:p>
-    <w:p>
-      <w:pPr>
-        <w:pStyle w:val="normal0"/>
+        <w:t xml:space="preserve">3.2.1 WSN Data </w:t>
+      </w:r>
+      <w:proofErr w:type="gramStart"/>
+      <w:r>
+        <w:t>Test..</w:t>
+      </w:r>
+      <w:proofErr w:type="gramEnd"/>
+      <w:r>
+        <w:t>….………………………………………………………….….12</w:t>
+      </w:r>
+    </w:p>
+    <w:p>
+      <w:pPr>
+        <w:pStyle w:val="Normal1"/>
         <w:ind w:firstLine="720"/>
         <w:jc w:val="both"/>
       </w:pPr>
       <w:r>
-        <w:t>3.3 Magnetic Field Experiment…………………………………….…...………..……….…...13</w:t>
-      </w:r>
-    </w:p>
-    <w:p>
-      <w:pPr>
-        <w:pStyle w:val="normal0"/>
+        <w:t>3.3 Magnetic Field Experiment</w:t>
+      </w:r>
+      <w:proofErr w:type="gramStart"/>
+      <w:r>
+        <w:t>…………………………………….…...………..……….…...</w:t>
+      </w:r>
+      <w:proofErr w:type="gramEnd"/>
+      <w:r>
+        <w:t>13</w:t>
+      </w:r>
+    </w:p>
+    <w:p>
+      <w:pPr>
+        <w:pStyle w:val="Normal1"/>
         <w:ind w:left="720" w:firstLine="720"/>
         <w:jc w:val="both"/>
       </w:pPr>
       <w:r>
-        <w:t>3.3.1 Magnetometer Data Retrieval and Storage…..…….………………………....13</w:t>
-      </w:r>
-    </w:p>
-    <w:p>
-      <w:pPr>
-        <w:pStyle w:val="normal0"/>
+        <w:t>3.3.1 Magnetometer Data Retrieval and Storage…..</w:t>
+      </w:r>
+      <w:proofErr w:type="gramStart"/>
+      <w:r>
+        <w:t>…….………………………....</w:t>
+      </w:r>
+      <w:proofErr w:type="gramEnd"/>
+      <w:r>
+        <w:t>13</w:t>
+      </w:r>
+    </w:p>
+    <w:p>
+      <w:pPr>
+        <w:pStyle w:val="Normal1"/>
         <w:ind w:left="720" w:firstLine="720"/>
         <w:jc w:val="both"/>
       </w:pPr>
@@ -1156,7 +1283,7 @@
     </w:p>
     <w:p>
       <w:pPr>
-        <w:pStyle w:val="normal0"/>
+        <w:pStyle w:val="Normal1"/>
         <w:ind w:firstLine="720"/>
         <w:jc w:val="both"/>
       </w:pPr>
@@ -1166,17 +1293,25 @@
     </w:p>
     <w:p>
       <w:pPr>
-        <w:pStyle w:val="normal0"/>
+        <w:pStyle w:val="Normal1"/>
         <w:ind w:left="720" w:firstLine="720"/>
         <w:jc w:val="both"/>
       </w:pPr>
       <w:r>
-        <w:t>4.1. End of Life………………………………………………………………..………..13</w:t>
-      </w:r>
-    </w:p>
-    <w:p>
-      <w:pPr>
-        <w:pStyle w:val="normal0"/>
+        <w:t>4.1. End of Life</w:t>
+      </w:r>
+      <w:proofErr w:type="gramStart"/>
+      <w:r>
+        <w:t>………………………………………………………………..………</w:t>
+      </w:r>
+      <w:proofErr w:type="gramEnd"/>
+      <w:r>
+        <w:t>..13</w:t>
+      </w:r>
+    </w:p>
+    <w:p>
+      <w:pPr>
+        <w:pStyle w:val="Normal1"/>
         <w:jc w:val="both"/>
       </w:pPr>
       <w:r>
@@ -1189,49 +1324,49 @@
     </w:p>
     <w:p>
       <w:pPr>
-        <w:pStyle w:val="normal0"/>
+        <w:pStyle w:val="Normal1"/>
         <w:ind w:left="720"/>
       </w:pPr>
     </w:p>
     <w:p>
       <w:pPr>
-        <w:pStyle w:val="normal0"/>
+        <w:pStyle w:val="Normal1"/>
         <w:ind w:left="720"/>
       </w:pPr>
     </w:p>
     <w:p>
       <w:pPr>
-        <w:pStyle w:val="normal0"/>
+        <w:pStyle w:val="Normal1"/>
         <w:ind w:left="720"/>
       </w:pPr>
     </w:p>
     <w:p>
       <w:pPr>
-        <w:pStyle w:val="normal0"/>
+        <w:pStyle w:val="Normal1"/>
         <w:ind w:left="720"/>
       </w:pPr>
     </w:p>
     <w:p>
       <w:pPr>
-        <w:pStyle w:val="normal0"/>
+        <w:pStyle w:val="Normal1"/>
         <w:ind w:left="720"/>
       </w:pPr>
     </w:p>
     <w:p>
       <w:pPr>
-        <w:pStyle w:val="normal0"/>
+        <w:pStyle w:val="Normal1"/>
         <w:ind w:left="720"/>
       </w:pPr>
     </w:p>
     <w:p>
       <w:pPr>
-        <w:pStyle w:val="normal0"/>
+        <w:pStyle w:val="Normal1"/>
         <w:ind w:left="720"/>
       </w:pPr>
     </w:p>
     <w:p>
       <w:pPr>
-        <w:pStyle w:val="normal0"/>
+        <w:pStyle w:val="Normal1"/>
         <w:spacing w:after="240"/>
       </w:pPr>
       <w:r>
@@ -1293,7 +1428,7 @@
     </w:p>
     <w:p>
       <w:pPr>
-        <w:pStyle w:val="normal0"/>
+        <w:pStyle w:val="Normal1"/>
         <w:spacing w:after="240"/>
       </w:pPr>
       <w:r>
@@ -1307,7 +1442,7 @@
     </w:p>
     <w:p>
       <w:pPr>
-        <w:pStyle w:val="normal0"/>
+        <w:pStyle w:val="Normal1"/>
       </w:pPr>
       <w:r>
         <w:rPr>
@@ -1320,7 +1455,7 @@
     </w:p>
     <w:p>
       <w:pPr>
-        <w:pStyle w:val="normal0"/>
+        <w:pStyle w:val="Normal1"/>
       </w:pPr>
       <w:r>
         <w:rPr>
@@ -1344,7 +1479,7 @@
     </w:p>
     <w:p>
       <w:pPr>
-        <w:pStyle w:val="normal0"/>
+        <w:pStyle w:val="Normal1"/>
       </w:pPr>
       <w:r>
         <w:t>ADCS</w:t>
@@ -1363,7 +1498,7 @@
     </w:p>
     <w:p>
       <w:pPr>
-        <w:pStyle w:val="normal0"/>
+        <w:pStyle w:val="Normal1"/>
       </w:pPr>
       <w:r>
         <w:t xml:space="preserve">ANDESITE </w:t>
@@ -1391,7 +1526,7 @@
     </w:p>
     <w:p>
       <w:pPr>
-        <w:pStyle w:val="normal0"/>
+        <w:pStyle w:val="Normal1"/>
       </w:pPr>
       <w:r>
         <w:t>CDH</w:t>
@@ -1409,7 +1544,7 @@
     </w:p>
     <w:p>
       <w:pPr>
-        <w:pStyle w:val="normal0"/>
+        <w:pStyle w:val="Normal1"/>
       </w:pPr>
       <w:r>
         <w:t>COM</w:t>
@@ -1427,7 +1562,7 @@
     </w:p>
     <w:p>
       <w:pPr>
-        <w:pStyle w:val="normal0"/>
+        <w:pStyle w:val="Normal1"/>
       </w:pPr>
       <w:r>
         <w:t>CSD</w:t>
@@ -1440,12 +1575,24 @@
       </w:r>
       <w:r>
         <w:tab/>
-        <w:t>Canisterized Satellite Deployer</w:t>
-      </w:r>
-    </w:p>
-    <w:p>
-      <w:pPr>
-        <w:pStyle w:val="normal0"/>
+      </w:r>
+      <w:proofErr w:type="spellStart"/>
+      <w:r>
+        <w:t>Canisterized</w:t>
+      </w:r>
+      <w:proofErr w:type="spellEnd"/>
+      <w:r>
+        <w:t xml:space="preserve"> Satellite </w:t>
+      </w:r>
+      <w:proofErr w:type="spellStart"/>
+      <w:r>
+        <w:t>Deployer</w:t>
+      </w:r>
+      <w:proofErr w:type="spellEnd"/>
+    </w:p>
+    <w:p>
+      <w:pPr>
+        <w:pStyle w:val="Normal1"/>
       </w:pPr>
       <w:r>
         <w:t>EPS</w:t>
@@ -1463,7 +1610,7 @@
     </w:p>
     <w:p>
       <w:pPr>
-        <w:pStyle w:val="normal0"/>
+        <w:pStyle w:val="Normal1"/>
       </w:pPr>
       <w:r>
         <w:t>PCB</w:t>
@@ -1481,7 +1628,7 @@
     </w:p>
     <w:p>
       <w:pPr>
-        <w:pStyle w:val="normal0"/>
+        <w:pStyle w:val="Normal1"/>
       </w:pPr>
       <w:r>
         <w:t>WSN</w:t>
@@ -1499,7 +1646,7 @@
     </w:p>
     <w:p>
       <w:pPr>
-        <w:pStyle w:val="normal0"/>
+        <w:pStyle w:val="Normal1"/>
         <w:spacing w:after="240"/>
       </w:pPr>
       <w:r>
@@ -1689,7 +1836,7 @@
     </w:p>
     <w:p>
       <w:pPr>
-        <w:pStyle w:val="normal0"/>
+        <w:pStyle w:val="Normal1"/>
         <w:spacing w:after="240"/>
       </w:pPr>
       <w:r>
@@ -1703,13 +1850,43 @@
     </w:p>
     <w:p>
       <w:pPr>
-        <w:pStyle w:val="normal0"/>
+        <w:pStyle w:val="Normal1"/>
         <w:spacing w:after="240"/>
       </w:pPr>
     </w:p>
     <w:p>
       <w:pPr>
-        <w:pStyle w:val="normal0"/>
+        <w:pStyle w:val="Normal1"/>
+        <w:spacing w:after="240"/>
+      </w:pPr>
+    </w:p>
+    <w:p>
+      <w:pPr>
+        <w:pStyle w:val="Normal1"/>
+        <w:spacing w:after="240"/>
+      </w:pPr>
+    </w:p>
+    <w:p>
+      <w:pPr>
+        <w:pStyle w:val="Normal1"/>
+        <w:spacing w:after="240"/>
+      </w:pPr>
+    </w:p>
+    <w:p>
+      <w:pPr>
+        <w:pStyle w:val="Normal1"/>
+        <w:spacing w:after="240"/>
+      </w:pPr>
+    </w:p>
+    <w:p>
+      <w:pPr>
+        <w:pStyle w:val="Normal1"/>
+        <w:spacing w:after="240"/>
+      </w:pPr>
+    </w:p>
+    <w:p>
+      <w:pPr>
+        <w:pStyle w:val="Normal1"/>
         <w:jc w:val="both"/>
       </w:pPr>
       <w:r>
@@ -1723,7 +1900,7 @@
     </w:p>
     <w:p>
       <w:pPr>
-        <w:pStyle w:val="normal0"/>
+        <w:pStyle w:val="Normal1"/>
         <w:jc w:val="both"/>
       </w:pPr>
       <w:r>
@@ -1737,25 +1914,49 @@
     </w:p>
     <w:p>
       <w:pPr>
-        <w:pStyle w:val="normal0"/>
-        <w:jc w:val="both"/>
-      </w:pPr>
-      <w:r>
-        <w:t xml:space="preserve">The Command and Data Handling Subsystem of the Wireless Sensor Nodes includes the hardware and software responsible for creating the Wireless Network between the sensor nodes that can record, packetize, send, and receive scientific data. Each wireless sensor node deploys from the 6U aggregate satellite at the equator. The sensor nodes deploy in a manner that maximizes their cross-track separation of the mesh network, as the mesh penetrates the Birkeland current regions. Each sensor node contains a custom EPS board with a ATTiny85, a Li-Po battery, a HopeRF RFM22B radio, a Venus638FLPx-L GPS, a 3-axis LSM9DS0 Gyroscope, a 1-axis HMC 1001 and a 2-axis HMC 1002 magnetometer that have the resolution needed to characterize the magnitude and direction of magnetic field over the polar region. </w:t>
-      </w:r>
-    </w:p>
-    <w:p>
-      <w:pPr>
-        <w:pStyle w:val="normal0"/>
-        <w:jc w:val="both"/>
-      </w:pPr>
-      <w:r>
-        <w:t xml:space="preserve">The software for the WSN is written in the Arduino language which is essentially an extension of C++. The program is stored and executed from an Atmega 2560 microcontroller. The software for the WSN is responsible for executing all of the operations that control the sensor nodes including one-time-only tasks, such as checkout after deployment, as well as repeated tasks including gathering mission data, sending data to Mule, and managing error cases. The CDH system is the only subsystem that can control the state of the sensor nodes and will constantly parse the states of the satellite and make pre-determined choices on how to proceed. </w:t>
-      </w:r>
-    </w:p>
-    <w:p>
-      <w:pPr>
-        <w:pStyle w:val="normal0"/>
+        <w:pStyle w:val="Normal1"/>
+        <w:jc w:val="both"/>
+      </w:pPr>
+      <w:r>
+        <w:t xml:space="preserve">The Command and Data Handling Subsystem of the Wireless Sensor Nodes includes the hardware and software responsible for creating the Wireless Network between the sensor nodes that can record, packetize, send, and receive scientific data. Each wireless sensor node deploys from the 6U aggregate satellite at the equator. The sensor nodes deploy in a manner that maximizes their cross-track separation of the mesh network, as the mesh penetrates the </w:t>
+      </w:r>
+      <w:proofErr w:type="spellStart"/>
+      <w:r>
+        <w:t>Birkeland</w:t>
+      </w:r>
+      <w:proofErr w:type="spellEnd"/>
+      <w:r>
+        <w:t xml:space="preserve"> current regions. Each sensor node contains a custom EPS board with a ATTiny85, a Li-Po battery, a </w:t>
+      </w:r>
+      <w:proofErr w:type="spellStart"/>
+      <w:r>
+        <w:t>HopeRF</w:t>
+      </w:r>
+      <w:proofErr w:type="spellEnd"/>
+      <w:r>
+        <w:t xml:space="preserve"> RFM22B radio, a Venus638FLPx-L GPS, a 3-axis LSM9DS0 Gyroscope, a 1-axis HMC 1001 and a 2-axis HMC 1002 magnetometer that have the resolution needed to characterize the magnitude and direction of magnetic field over the polar region. </w:t>
+      </w:r>
+    </w:p>
+    <w:p>
+      <w:pPr>
+        <w:pStyle w:val="Normal1"/>
+        <w:jc w:val="both"/>
+      </w:pPr>
+      <w:r>
+        <w:t xml:space="preserve">The software for the WSN is written in the Arduino language which is essentially an extension of C++. The program is stored and executed from an </w:t>
+      </w:r>
+      <w:proofErr w:type="spellStart"/>
+      <w:r>
+        <w:t>Atmega</w:t>
+      </w:r>
+      <w:proofErr w:type="spellEnd"/>
+      <w:r>
+        <w:t xml:space="preserve"> 2560 microcontroller. The software for the WSN is responsible for executing all of the operations that control the sensor nodes including one-time-only tasks, such as checkout after deployment, as well as repeated tasks including gathering mission data, sending data to Mule, and managing error cases. The CDH system is the only subsystem that can control the state of the sensor nodes and will constantly parse the states of the satellite and make pre-determined choices on how to proceed. </w:t>
+      </w:r>
+    </w:p>
+    <w:p>
+      <w:pPr>
+        <w:pStyle w:val="Normal1"/>
         <w:jc w:val="center"/>
       </w:pPr>
       <w:r>
@@ -1771,7 +1972,7 @@
     </w:p>
     <w:p>
       <w:pPr>
-        <w:pStyle w:val="normal0"/>
+        <w:pStyle w:val="Normal1"/>
         <w:jc w:val="center"/>
       </w:pPr>
       <w:r>
@@ -1780,13 +1981,13 @@
     </w:p>
     <w:p>
       <w:pPr>
-        <w:pStyle w:val="normal0"/>
+        <w:pStyle w:val="Normal1"/>
         <w:jc w:val="center"/>
       </w:pPr>
     </w:p>
     <w:p>
       <w:pPr>
-        <w:pStyle w:val="normal0"/>
+        <w:pStyle w:val="Normal1"/>
         <w:jc w:val="both"/>
       </w:pPr>
       <w:r>
@@ -1800,7 +2001,7 @@
     </w:p>
     <w:p>
       <w:pPr>
-        <w:pStyle w:val="normal0"/>
+        <w:pStyle w:val="Normal1"/>
         <w:jc w:val="both"/>
       </w:pPr>
       <w:r>
@@ -1809,27 +2010,30 @@
     </w:p>
     <w:p>
       <w:pPr>
-        <w:pStyle w:val="normal0"/>
-        <w:jc w:val="both"/>
-      </w:pPr>
-    </w:p>
-    <w:p>
-      <w:pPr>
-        <w:pStyle w:val="normal0"/>
-        <w:jc w:val="both"/>
-      </w:pPr>
-    </w:p>
-    <w:p>
-      <w:pPr>
-        <w:pStyle w:val="normal0"/>
+        <w:pStyle w:val="Normal1"/>
+        <w:jc w:val="both"/>
+      </w:pPr>
+    </w:p>
+    <w:p>
+      <w:pPr>
+        <w:pStyle w:val="Normal1"/>
+        <w:jc w:val="both"/>
+      </w:pPr>
+    </w:p>
+    <w:p>
+      <w:pPr>
+        <w:pStyle w:val="Normal1"/>
         <w:jc w:val="center"/>
-      </w:pPr>
-      <w:r>
         <w:rPr>
           <w:noProof/>
         </w:rPr>
+      </w:pPr>
+      <w:r>
+        <w:rPr>
+          <w:noProof/>
+        </w:rPr>
         <w:pict>
-          <v:shape id="image05.png" o:spid="_x0000_i1027" type="#_x0000_t75" style="width:257.25pt;height:574.5pt;visibility:visible">
+          <v:shape id="_x0000_i1069" type="#_x0000_t75" style="width:351.75pt;height:405.75pt">
             <v:imagedata r:id="rId9" o:title=""/>
           </v:shape>
         </w:pict>
@@ -1837,16 +2041,29 @@
     </w:p>
     <w:p>
       <w:pPr>
-        <w:pStyle w:val="normal0"/>
+        <w:pStyle w:val="Normal1"/>
         <w:jc w:val="center"/>
       </w:pPr>
       <w:r>
+        <w:pict>
+          <v:shape id="_x0000_i1061" type="#_x0000_t75" style="width:357.75pt;height:541.5pt">
+            <v:imagedata r:id="rId10" o:title=""/>
+          </v:shape>
+        </w:pict>
+      </w:r>
+    </w:p>
+    <w:p>
+      <w:pPr>
+        <w:pStyle w:val="Normal1"/>
+        <w:jc w:val="center"/>
+      </w:pPr>
+      <w:r>
         <w:t>Figure 1. Sensor Initialization Mode</w:t>
       </w:r>
     </w:p>
     <w:p>
       <w:pPr>
-        <w:pStyle w:val="normal0"/>
+        <w:pStyle w:val="Normal1"/>
         <w:jc w:val="both"/>
       </w:pPr>
       <w:r>
@@ -1861,7 +2078,7 @@
     </w:p>
     <w:p>
       <w:pPr>
-        <w:pStyle w:val="normal0"/>
+        <w:pStyle w:val="Normal1"/>
         <w:jc w:val="both"/>
       </w:pPr>
       <w:r>
@@ -1870,73 +2087,133 @@
     </w:p>
     <w:p>
       <w:pPr>
-        <w:pStyle w:val="normal0"/>
-        <w:jc w:val="both"/>
-      </w:pPr>
-    </w:p>
-    <w:p>
-      <w:pPr>
-        <w:pStyle w:val="normal0"/>
-        <w:jc w:val="both"/>
-      </w:pPr>
-      <w:r>
-        <w:t>First, the GPS is initialized inside a while loop until the init function returns true. If the GPS does not initialize correctly after five attempts, it will go through three hardware resets in which the GPS will be completely powered off and turned on again. If after this procedure, the GPS still does not initialize correctly, a boolean variable will be stored in the EEPROM and the particular WSN will simulate its orbit based on where it was deployed. This simulation will not be as precise as the real GPS, but it will be close enough to get partial magnetometer data.</w:t>
-      </w:r>
-    </w:p>
-    <w:p>
-      <w:pPr>
-        <w:pStyle w:val="normal0"/>
-        <w:jc w:val="both"/>
-      </w:pPr>
-    </w:p>
-    <w:p>
-      <w:pPr>
-        <w:pStyle w:val="normal0"/>
-        <w:jc w:val="both"/>
-      </w:pPr>
-      <w:r>
-        <w:t xml:space="preserve">Next, the gyroscope will be initialized using the same procedure as the GPS. The init function will be called inside of a while loop, and after five software reset attempts, the gyroscope will be powered off and on again three times in order to try to get it working correctly. If this procedure fails, a boolean variable will be set in the EEPROM corresponding to a failed gyroscope initialization, and we will move on to the next instrument. </w:t>
-      </w:r>
-    </w:p>
-    <w:p>
-      <w:pPr>
-        <w:pStyle w:val="normal0"/>
-        <w:jc w:val="both"/>
-      </w:pPr>
-    </w:p>
-    <w:p>
-      <w:pPr>
-        <w:pStyle w:val="normal0"/>
-        <w:jc w:val="both"/>
-      </w:pPr>
-      <w:r>
-        <w:t>The magnetometer is initialized next, and is the most important instrument for our experiment. Therefore, the magnetometer init function will be called inside a while loop, and after five software reset attempts, the magnetometer will go through an infinite amount of hardware resets until it initializes correctly.</w:t>
-      </w:r>
-    </w:p>
-    <w:p>
-      <w:pPr>
-        <w:pStyle w:val="normal0"/>
-        <w:jc w:val="both"/>
-      </w:pPr>
-    </w:p>
-    <w:p>
-      <w:pPr>
-        <w:pStyle w:val="normal0"/>
-        <w:jc w:val="both"/>
-      </w:pPr>
-      <w:r>
-        <w:t>Next, the SD card will be initialized inside a while loop of software resets. If this does not work after five attempts the EPS will power the SD card off and on five more times. If still the SD card is not working correctly, a "noSD" boolean will be set in the EEPROM indicating that data collected during Science Mode should be stored in memory and overwritten each orbit.</w:t>
-      </w:r>
-    </w:p>
-    <w:p>
-      <w:pPr>
-        <w:pStyle w:val="normal0"/>
-        <w:jc w:val="both"/>
-      </w:pPr>
-    </w:p>
-    <w:p>
-      <w:pPr>
-        <w:pStyle w:val="normal0"/>
+        <w:pStyle w:val="Normal1"/>
+        <w:jc w:val="both"/>
+      </w:pPr>
+    </w:p>
+    <w:p>
+      <w:pPr>
+        <w:pStyle w:val="Normal1"/>
+        <w:jc w:val="both"/>
+      </w:pPr>
+      <w:r>
+        <w:t xml:space="preserve">First, the GPS is initialized inside a while loop until the </w:t>
+      </w:r>
+      <w:proofErr w:type="spellStart"/>
+      <w:r>
+        <w:t>init</w:t>
+      </w:r>
+      <w:proofErr w:type="spellEnd"/>
+      <w:r>
+        <w:t xml:space="preserve"> function returns true. If the GPS does not initialize correctly after five attempts, it will go through three hardware resets in which the GPS will be completely powered off and turned on again. If after this procedure, the GPS still does not initialize correctly, a </w:t>
+      </w:r>
+      <w:proofErr w:type="spellStart"/>
+      <w:proofErr w:type="gramStart"/>
+      <w:r>
+        <w:t>boolean</w:t>
+      </w:r>
+      <w:proofErr w:type="spellEnd"/>
+      <w:proofErr w:type="gramEnd"/>
+      <w:r>
+        <w:t xml:space="preserve"> variable will be stored in the EEPROM and the particular WSN will simulate its orbit based on where it was deployed. This simulation will not be as precise as the real GPS, but it will be close enough to get partial magnetometer data.</w:t>
+      </w:r>
+    </w:p>
+    <w:p>
+      <w:pPr>
+        <w:pStyle w:val="Normal1"/>
+        <w:jc w:val="both"/>
+      </w:pPr>
+    </w:p>
+    <w:p>
+      <w:pPr>
+        <w:pStyle w:val="Normal1"/>
+        <w:jc w:val="both"/>
+      </w:pPr>
+      <w:r>
+        <w:t xml:space="preserve">Next, the gyroscope will be initialized using the same procedure as the GPS. The </w:t>
+      </w:r>
+      <w:proofErr w:type="spellStart"/>
+      <w:r>
+        <w:t>init</w:t>
+      </w:r>
+      <w:proofErr w:type="spellEnd"/>
+      <w:r>
+        <w:t xml:space="preserve"> function will be called inside of a while loop, and after five software reset attempts, the gyroscope will be powered off and on again three times in order to try to get it working correctly. If this procedure fails, a </w:t>
+      </w:r>
+      <w:proofErr w:type="spellStart"/>
+      <w:proofErr w:type="gramStart"/>
+      <w:r>
+        <w:t>boolean</w:t>
+      </w:r>
+      <w:proofErr w:type="spellEnd"/>
+      <w:proofErr w:type="gramEnd"/>
+      <w:r>
+        <w:t xml:space="preserve"> variable will be set in the EEPROM corresponding to a failed gyroscope initialization, and we will move on to the next instrument. </w:t>
+      </w:r>
+    </w:p>
+    <w:p>
+      <w:pPr>
+        <w:pStyle w:val="Normal1"/>
+        <w:jc w:val="both"/>
+      </w:pPr>
+    </w:p>
+    <w:p>
+      <w:pPr>
+        <w:pStyle w:val="Normal1"/>
+        <w:jc w:val="both"/>
+      </w:pPr>
+      <w:r>
+        <w:t xml:space="preserve">The magnetometer is initialized next, and is the most important instrument for our experiment. Therefore, the magnetometer </w:t>
+      </w:r>
+      <w:proofErr w:type="spellStart"/>
+      <w:r>
+        <w:t>init</w:t>
+      </w:r>
+      <w:proofErr w:type="spellEnd"/>
+      <w:r>
+        <w:t xml:space="preserve"> function will be called inside a while loop, and after five software reset attempts, the magnetometer will go through an infinite amount of hardware resets until it initializes correctly.</w:t>
+      </w:r>
+    </w:p>
+    <w:p>
+      <w:pPr>
+        <w:pStyle w:val="Normal1"/>
+        <w:jc w:val="both"/>
+      </w:pPr>
+    </w:p>
+    <w:p>
+      <w:pPr>
+        <w:pStyle w:val="Normal1"/>
+        <w:jc w:val="both"/>
+      </w:pPr>
+      <w:r>
+        <w:t>Next, the SD card will be initialized inside a while loop of software resets. If this does not work after five attempts the EPS will power the SD card off and on five more times. If still the SD card is not working correctly, a "</w:t>
+      </w:r>
+      <w:proofErr w:type="spellStart"/>
+      <w:r>
+        <w:t>noSD</w:t>
+      </w:r>
+      <w:proofErr w:type="spellEnd"/>
+      <w:r>
+        <w:t xml:space="preserve">" </w:t>
+      </w:r>
+      <w:proofErr w:type="spellStart"/>
+      <w:r>
+        <w:t>boolean</w:t>
+      </w:r>
+      <w:proofErr w:type="spellEnd"/>
+      <w:r>
+        <w:t xml:space="preserve"> will be set in the EEPROM indicating that data collected during Science Mode should be stored in memory and overwritten each orbit.</w:t>
+      </w:r>
+    </w:p>
+    <w:p>
+      <w:pPr>
+        <w:pStyle w:val="Normal1"/>
+        <w:jc w:val="both"/>
+      </w:pPr>
+    </w:p>
+    <w:p>
+      <w:pPr>
+        <w:pStyle w:val="Normal1"/>
         <w:jc w:val="both"/>
       </w:pPr>
       <w:r>
@@ -1945,7 +2222,7 @@
     </w:p>
     <w:p>
       <w:pPr>
-        <w:pStyle w:val="normal0"/>
+        <w:pStyle w:val="Normal1"/>
         <w:jc w:val="both"/>
       </w:pPr>
       <w:r>
@@ -1960,7 +2237,7 @@
     </w:p>
     <w:p>
       <w:pPr>
-        <w:pStyle w:val="normal0"/>
+        <w:pStyle w:val="Normal1"/>
         <w:jc w:val="both"/>
       </w:pPr>
       <w:r>
@@ -1975,7 +2252,7 @@
     </w:p>
     <w:p>
       <w:pPr>
-        <w:pStyle w:val="normal0"/>
+        <w:pStyle w:val="Normal1"/>
         <w:numPr>
           <w:ilvl w:val="0"/>
           <w:numId w:val="1"/>
@@ -1989,7 +2266,7 @@
     </w:p>
     <w:p>
       <w:pPr>
-        <w:pStyle w:val="normal0"/>
+        <w:pStyle w:val="Normal1"/>
         <w:numPr>
           <w:ilvl w:val="0"/>
           <w:numId w:val="1"/>
@@ -2003,7 +2280,7 @@
     </w:p>
     <w:p>
       <w:pPr>
-        <w:pStyle w:val="normal0"/>
+        <w:pStyle w:val="Normal1"/>
         <w:numPr>
           <w:ilvl w:val="0"/>
           <w:numId w:val="1"/>
@@ -2017,7 +2294,7 @@
     </w:p>
     <w:p>
       <w:pPr>
-        <w:pStyle w:val="normal0"/>
+        <w:pStyle w:val="Normal1"/>
         <w:numPr>
           <w:ilvl w:val="0"/>
           <w:numId w:val="1"/>
@@ -2031,7 +2308,7 @@
     </w:p>
     <w:p>
       <w:pPr>
-        <w:pStyle w:val="normal0"/>
+        <w:pStyle w:val="Normal1"/>
         <w:numPr>
           <w:ilvl w:val="0"/>
           <w:numId w:val="1"/>
@@ -2045,7 +2322,7 @@
     </w:p>
     <w:p>
       <w:pPr>
-        <w:pStyle w:val="normal0"/>
+        <w:pStyle w:val="Normal1"/>
         <w:numPr>
           <w:ilvl w:val="0"/>
           <w:numId w:val="1"/>
@@ -2059,7 +2336,7 @@
     </w:p>
     <w:p>
       <w:pPr>
-        <w:pStyle w:val="normal0"/>
+        <w:pStyle w:val="Normal1"/>
         <w:numPr>
           <w:ilvl w:val="0"/>
           <w:numId w:val="1"/>
@@ -2076,7 +2353,7 @@
     </w:p>
     <w:p>
       <w:pPr>
-        <w:pStyle w:val="normal0"/>
+        <w:pStyle w:val="Normal1"/>
         <w:numPr>
           <w:ilvl w:val="0"/>
           <w:numId w:val="1"/>
@@ -2091,73 +2368,73 @@
     </w:p>
     <w:p>
       <w:pPr>
-        <w:pStyle w:val="normal0"/>
-        <w:jc w:val="both"/>
-      </w:pPr>
-    </w:p>
-    <w:p>
-      <w:pPr>
-        <w:pStyle w:val="normal0"/>
-        <w:jc w:val="both"/>
-      </w:pPr>
-    </w:p>
-    <w:p>
-      <w:pPr>
-        <w:pStyle w:val="normal0"/>
-        <w:jc w:val="both"/>
-      </w:pPr>
-    </w:p>
-    <w:p>
-      <w:pPr>
-        <w:pStyle w:val="normal0"/>
-        <w:jc w:val="both"/>
-      </w:pPr>
-    </w:p>
-    <w:p>
-      <w:pPr>
-        <w:pStyle w:val="normal0"/>
-        <w:jc w:val="both"/>
-      </w:pPr>
-    </w:p>
-    <w:p>
-      <w:pPr>
-        <w:pStyle w:val="normal0"/>
-        <w:jc w:val="both"/>
-      </w:pPr>
-    </w:p>
-    <w:p>
-      <w:pPr>
-        <w:pStyle w:val="normal0"/>
-        <w:jc w:val="both"/>
-      </w:pPr>
-    </w:p>
-    <w:p>
-      <w:pPr>
-        <w:pStyle w:val="normal0"/>
-        <w:jc w:val="both"/>
-      </w:pPr>
-    </w:p>
-    <w:p>
-      <w:pPr>
-        <w:pStyle w:val="normal0"/>
-        <w:jc w:val="both"/>
-      </w:pPr>
-    </w:p>
-    <w:p>
-      <w:pPr>
-        <w:pStyle w:val="normal0"/>
-        <w:jc w:val="both"/>
-      </w:pPr>
-    </w:p>
-    <w:p>
-      <w:pPr>
-        <w:pStyle w:val="normal0"/>
-        <w:jc w:val="both"/>
-      </w:pPr>
-    </w:p>
-    <w:p>
-      <w:pPr>
-        <w:pStyle w:val="normal0"/>
+        <w:pStyle w:val="Normal1"/>
+        <w:jc w:val="both"/>
+      </w:pPr>
+    </w:p>
+    <w:p>
+      <w:pPr>
+        <w:pStyle w:val="Normal1"/>
+        <w:jc w:val="both"/>
+      </w:pPr>
+    </w:p>
+    <w:p>
+      <w:pPr>
+        <w:pStyle w:val="Normal1"/>
+        <w:jc w:val="both"/>
+      </w:pPr>
+    </w:p>
+    <w:p>
+      <w:pPr>
+        <w:pStyle w:val="Normal1"/>
+        <w:jc w:val="both"/>
+      </w:pPr>
+    </w:p>
+    <w:p>
+      <w:pPr>
+        <w:pStyle w:val="Normal1"/>
+        <w:jc w:val="both"/>
+      </w:pPr>
+    </w:p>
+    <w:p>
+      <w:pPr>
+        <w:pStyle w:val="Normal1"/>
+        <w:jc w:val="both"/>
+      </w:pPr>
+    </w:p>
+    <w:p>
+      <w:pPr>
+        <w:pStyle w:val="Normal1"/>
+        <w:jc w:val="both"/>
+      </w:pPr>
+    </w:p>
+    <w:p>
+      <w:pPr>
+        <w:pStyle w:val="Normal1"/>
+        <w:jc w:val="both"/>
+      </w:pPr>
+    </w:p>
+    <w:p>
+      <w:pPr>
+        <w:pStyle w:val="Normal1"/>
+        <w:jc w:val="both"/>
+      </w:pPr>
+    </w:p>
+    <w:p>
+      <w:pPr>
+        <w:pStyle w:val="Normal1"/>
+        <w:jc w:val="both"/>
+      </w:pPr>
+    </w:p>
+    <w:p>
+      <w:pPr>
+        <w:pStyle w:val="Normal1"/>
+        <w:jc w:val="both"/>
+      </w:pPr>
+    </w:p>
+    <w:p>
+      <w:pPr>
+        <w:pStyle w:val="Normal1"/>
         <w:jc w:val="center"/>
       </w:pPr>
       <w:r>
@@ -2165,15 +2442,15 @@
           <w:noProof/>
         </w:rPr>
         <w:pict>
-          <v:shape id="image09.png" o:spid="_x0000_i1028" type="#_x0000_t75" style="width:396.75pt;height:339pt;visibility:visible">
-            <v:imagedata r:id="rId10" o:title=""/>
+          <v:shape id="_x0000_i1038" type="#_x0000_t75" style="width:468pt;height:330.75pt">
+            <v:imagedata r:id="rId11" o:title=""/>
           </v:shape>
         </w:pict>
       </w:r>
     </w:p>
     <w:p>
       <w:pPr>
-        <w:pStyle w:val="normal0"/>
+        <w:pStyle w:val="Normal1"/>
         <w:jc w:val="center"/>
       </w:pPr>
       <w:r>
@@ -2182,13 +2459,13 @@
     </w:p>
     <w:p>
       <w:pPr>
-        <w:pStyle w:val="normal0"/>
+        <w:pStyle w:val="Normal1"/>
         <w:jc w:val="center"/>
       </w:pPr>
     </w:p>
     <w:p>
       <w:pPr>
-        <w:pStyle w:val="normal0"/>
+        <w:pStyle w:val="Normal1"/>
         <w:jc w:val="both"/>
       </w:pPr>
       <w:r>
@@ -2200,11 +2477,19 @@
     </w:p>
     <w:p>
       <w:pPr>
-        <w:pStyle w:val="normal0"/>
-        <w:jc w:val="both"/>
-      </w:pPr>
-      <w:r>
-        <w:t>Before the Science Mode begins the WSN must perform a science mode check to determine of the WSN is ready to enter science mode. This science mode check will verify that the WSN is ready to enter science mode by monitoring four things: the latitude of the WSN, the current working file on the SD card, the charge of the battery, and the availability of the science instruments. The latitude is checked because, the WSN must be within the Birkeland current regions – meaning, it is above the 65</w:t>
+        <w:pStyle w:val="Normal1"/>
+        <w:jc w:val="both"/>
+      </w:pPr>
+      <w:r>
+        <w:t xml:space="preserve">Before the Science Mode begins the WSN must perform a science mode check to determine of the WSN is ready to enter science mode. This science mode check will verify that the WSN is ready to enter science mode by monitoring four things: the latitude of the WSN, the current working file on the SD card, the charge of the battery, and the availability of the science instruments. The latitude is checked because, the WSN must be within the </w:t>
+      </w:r>
+      <w:proofErr w:type="spellStart"/>
+      <w:r>
+        <w:t>Birkeland</w:t>
+      </w:r>
+      <w:proofErr w:type="spellEnd"/>
+      <w:r>
+        <w:t xml:space="preserve"> current regions – meaning, it is above the 65</w:t>
       </w:r>
       <w:r>
         <w:rPr>
@@ -2213,21 +2498,37 @@
         <w:t>⁰</w:t>
       </w:r>
       <w:r>
-        <w:t>N latitude – before it can enter science mode and begin collecting data. The working file of the SD card is checked, meaning we make sure that there is no file that already contains data for our current orbit (this could occur in the event of a reboot), we check this so that we do not write over existing data. Next, the battery voltage is checked to make sure there is enough power to be able to reliably collect and store data for the entire pass over the Birkeland current region. The last check is that the science instruments are available to begin collecting data, if they are unavailable they are reinitialized so that we can commence collecting data.</w:t>
-      </w:r>
-    </w:p>
-    <w:p>
-      <w:pPr>
-        <w:pStyle w:val="normal0"/>
-        <w:jc w:val="both"/>
-      </w:pPr>
-      <w:r>
-        <w:t>In science mode the WSN will collect gyroscope, magnetometer, and GPS data and store it on a SD card file that corresponds to the current orbit. If the 'noSD' variable is set in the EEPROM, data will instead be stored in volatile memory which will be overwritten after each orbit.</w:t>
-      </w:r>
-    </w:p>
-    <w:p>
-      <w:pPr>
-        <w:pStyle w:val="normal0"/>
+        <w:t xml:space="preserve">N latitude – before it can enter science mode and begin collecting data. The working file of the SD card is checked, meaning we make sure that there is no file that already contains data for our current orbit (this could occur in the event of a reboot), we check this so that we do not write over existing data. Next, the battery voltage is checked to make sure there is enough power to be able to reliably collect and store data for the entire pass over the </w:t>
+      </w:r>
+      <w:proofErr w:type="spellStart"/>
+      <w:r>
+        <w:t>Birkeland</w:t>
+      </w:r>
+      <w:proofErr w:type="spellEnd"/>
+      <w:r>
+        <w:t xml:space="preserve"> current region. The last check is that the science instruments are available to begin collecting data, if they are unavailable they are reinitialized so that we can commence collecting data.</w:t>
+      </w:r>
+    </w:p>
+    <w:p>
+      <w:pPr>
+        <w:pStyle w:val="Normal1"/>
+        <w:jc w:val="both"/>
+      </w:pPr>
+      <w:r>
+        <w:t>In science mode the WSN will collect gyroscope, magnetometer, and GPS data and store it on a SD card file that corresponds to the current orbit. If the '</w:t>
+      </w:r>
+      <w:proofErr w:type="spellStart"/>
+      <w:r>
+        <w:t>noSD</w:t>
+      </w:r>
+      <w:proofErr w:type="spellEnd"/>
+      <w:r>
+        <w:t>' variable is set in the EEPROM, data will instead be stored in volatile memory which will be overwritten after each orbit.</w:t>
+      </w:r>
+    </w:p>
+    <w:p>
+      <w:pPr>
+        <w:pStyle w:val="Normal1"/>
         <w:jc w:val="both"/>
       </w:pPr>
       <w:r>
@@ -2251,7 +2552,7 @@
     </w:p>
     <w:p>
       <w:pPr>
-        <w:pStyle w:val="normal0"/>
+        <w:pStyle w:val="Normal1"/>
         <w:jc w:val="both"/>
       </w:pPr>
       <w:r>
@@ -2266,7 +2567,7 @@
     </w:p>
     <w:p>
       <w:pPr>
-        <w:pStyle w:val="normal0"/>
+        <w:pStyle w:val="Normal1"/>
         <w:numPr>
           <w:ilvl w:val="0"/>
           <w:numId w:val="2"/>
@@ -2280,7 +2581,7 @@
     </w:p>
     <w:p>
       <w:pPr>
-        <w:pStyle w:val="normal0"/>
+        <w:pStyle w:val="Normal1"/>
         <w:numPr>
           <w:ilvl w:val="0"/>
           <w:numId w:val="2"/>
@@ -2294,7 +2595,7 @@
     </w:p>
     <w:p>
       <w:pPr>
-        <w:pStyle w:val="normal0"/>
+        <w:pStyle w:val="Normal1"/>
         <w:numPr>
           <w:ilvl w:val="0"/>
           <w:numId w:val="2"/>
@@ -2303,12 +2604,20 @@
         <w:jc w:val="both"/>
       </w:pPr>
       <w:r>
-        <w:t xml:space="preserve">Using a Timer A overflow interrupt to ensure precise collection timing, collect 3-axis magnetometer readings at 30 Hz and GPS and gyroscope readings at 10 Hz. </w:t>
-      </w:r>
-    </w:p>
-    <w:p>
-      <w:pPr>
-        <w:pStyle w:val="normal0"/>
+        <w:t xml:space="preserve">Using a Timer </w:t>
+      </w:r>
+      <w:proofErr w:type="gramStart"/>
+      <w:r>
+        <w:t>A</w:t>
+      </w:r>
+      <w:proofErr w:type="gramEnd"/>
+      <w:r>
+        <w:t xml:space="preserve"> overflow interrupt to ensure precise collection timing, collect 3-axis magnetometer readings at 30 Hz and GPS and gyroscope readings at 10 Hz. </w:t>
+      </w:r>
+    </w:p>
+    <w:p>
+      <w:pPr>
+        <w:pStyle w:val="Normal1"/>
         <w:numPr>
           <w:ilvl w:val="0"/>
           <w:numId w:val="2"/>
@@ -2322,7 +2631,7 @@
     </w:p>
     <w:p>
       <w:pPr>
-        <w:pStyle w:val="normal0"/>
+        <w:pStyle w:val="Normal1"/>
         <w:numPr>
           <w:ilvl w:val="0"/>
           <w:numId w:val="2"/>
@@ -2336,28 +2645,28 @@
     </w:p>
     <w:p>
       <w:pPr>
-        <w:pStyle w:val="normal0"/>
+        <w:pStyle w:val="Normal1"/>
         <w:ind w:left="1080"/>
         <w:jc w:val="both"/>
       </w:pPr>
     </w:p>
     <w:p>
       <w:pPr>
-        <w:pStyle w:val="normal0"/>
+        <w:pStyle w:val="Normal1"/>
         <w:ind w:left="1080"/>
         <w:jc w:val="both"/>
       </w:pPr>
     </w:p>
     <w:p>
       <w:pPr>
-        <w:pStyle w:val="normal0"/>
+        <w:pStyle w:val="Normal1"/>
         <w:ind w:left="1080"/>
         <w:jc w:val="both"/>
       </w:pPr>
     </w:p>
     <w:p>
       <w:pPr>
-        <w:pStyle w:val="normal0"/>
+        <w:pStyle w:val="Normal1"/>
         <w:jc w:val="center"/>
       </w:pPr>
       <w:r>
@@ -2365,36 +2674,24 @@
           <w:noProof/>
         </w:rPr>
         <w:pict>
-          <v:shape id="image07.png" o:spid="_x0000_i1029" type="#_x0000_t75" style="width:498.75pt;height:438.75pt;visibility:visible">
-            <v:imagedata r:id="rId11" o:title=""/>
+          <v:shape id="_x0000_i1078" type="#_x0000_t75" style="width:468pt;height:542.25pt">
+            <v:imagedata r:id="rId12" o:title=""/>
           </v:shape>
         </w:pict>
       </w:r>
-    </w:p>
-    <w:p>
-      <w:pPr>
-        <w:pStyle w:val="normal0"/>
+      <w:r>
+        <w:t>Figure 4. WSN Data Transfer Mode</w:t>
+      </w:r>
+    </w:p>
+    <w:p>
+      <w:pPr>
+        <w:pStyle w:val="Normal1"/>
         <w:jc w:val="center"/>
       </w:pPr>
     </w:p>
     <w:p>
       <w:pPr>
-        <w:pStyle w:val="normal0"/>
-        <w:jc w:val="center"/>
-      </w:pPr>
-      <w:r>
-        <w:t>Figure 4. WSN Data Transfer Mode</w:t>
-      </w:r>
-    </w:p>
-    <w:p>
-      <w:pPr>
-        <w:pStyle w:val="normal0"/>
-        <w:jc w:val="center"/>
-      </w:pPr>
-    </w:p>
-    <w:p>
-      <w:pPr>
-        <w:pStyle w:val="normal0"/>
+        <w:pStyle w:val="Normal1"/>
         <w:jc w:val="both"/>
       </w:pPr>
       <w:r>
@@ -2406,11 +2703,19 @@
     </w:p>
     <w:p>
       <w:pPr>
-        <w:pStyle w:val="normal0"/>
-        <w:jc w:val="both"/>
-      </w:pPr>
-      <w:r>
-        <w:t>Just as with science mode, before the WSN is able to enter data transfer mode, it must get a true return from data transfer mode check. This Data Transfer Mode Check will verify that the WSN is ready to enter Data Transfer Mode by monitoring four things: the latitude of the WSN, the current working file on the SD card, the battery voltage level, and commands from the Mule. The latitude is checked because, the WSN should only enter data transfer mode if it is outside the Birkeland current region – meaning, it’s below the 65</w:t>
+        <w:pStyle w:val="Normal1"/>
+        <w:jc w:val="both"/>
+      </w:pPr>
+      <w:r>
+        <w:t xml:space="preserve">Just as with science mode, before the WSN is able to enter data transfer mode, it must get a true return from data transfer mode check. This Data Transfer Mode Check will verify that the WSN is ready to enter Data Transfer Mode by monitoring four things: the latitude of the WSN, the current working file on the SD card, the battery voltage level, and commands from the Mule. The latitude is checked because, the WSN should only enter data transfer mode if it is outside the </w:t>
+      </w:r>
+      <w:proofErr w:type="spellStart"/>
+      <w:r>
+        <w:t>Birkeland</w:t>
+      </w:r>
+      <w:proofErr w:type="spellEnd"/>
+      <w:r>
+        <w:t xml:space="preserve"> current region – meaning, it’s below the 65</w:t>
       </w:r>
       <w:r>
         <w:rPr>
@@ -2424,11 +2729,19 @@
     </w:p>
     <w:p>
       <w:pPr>
-        <w:pStyle w:val="normal0"/>
-        <w:jc w:val="both"/>
-      </w:pPr>
-      <w:r>
-        <w:t>In Data Transfer mode, all data stored on the WSN's SD card will be compressed, packetized, and sent to the Mule where it will be sent to a ground station via GlobalStar systems. If all data stored on the WSN is sent to the Mule before the orbit is complete, a Wait function will be called. Within this function, a data file is created for the next orbit and the latitude is continually checked in order to transition into Science Mode when the WSN is above the 65</w:t>
+        <w:pStyle w:val="Normal1"/>
+        <w:jc w:val="both"/>
+      </w:pPr>
+      <w:r>
+        <w:t xml:space="preserve">In Data Transfer mode, all data stored on the WSN's SD card will be compressed, packetized, and sent to the Mule where it will be sent to a ground station via </w:t>
+      </w:r>
+      <w:proofErr w:type="spellStart"/>
+      <w:r>
+        <w:t>GlobalStar</w:t>
+      </w:r>
+      <w:proofErr w:type="spellEnd"/>
+      <w:r>
+        <w:t xml:space="preserve"> systems. If all data stored on the WSN is sent to the Mule before the orbit is complete, a Wait function will be called. Within this function, a data file is created for the next orbit and the latitude is continually checked in order to transition into Science Mode when the WSN is above the 65</w:t>
       </w:r>
       <w:r>
         <w:rPr>
@@ -2442,7 +2755,7 @@
     </w:p>
     <w:p>
       <w:pPr>
-        <w:pStyle w:val="normal0"/>
+        <w:pStyle w:val="Normal1"/>
         <w:jc w:val="both"/>
       </w:pPr>
       <w:r>
@@ -2466,7 +2779,7 @@
     </w:p>
     <w:p>
       <w:pPr>
-        <w:pStyle w:val="normal0"/>
+        <w:pStyle w:val="Normal1"/>
         <w:jc w:val="both"/>
       </w:pPr>
       <w:r>
@@ -2481,7 +2794,7 @@
     </w:p>
     <w:p>
       <w:pPr>
-        <w:pStyle w:val="normal0"/>
+        <w:pStyle w:val="Normal1"/>
         <w:numPr>
           <w:ilvl w:val="0"/>
           <w:numId w:val="3"/>
@@ -2504,7 +2817,7 @@
     </w:p>
     <w:p>
       <w:pPr>
-        <w:pStyle w:val="normal0"/>
+        <w:pStyle w:val="Normal1"/>
         <w:numPr>
           <w:ilvl w:val="0"/>
           <w:numId w:val="3"/>
@@ -2518,7 +2831,7 @@
     </w:p>
     <w:p>
       <w:pPr>
-        <w:pStyle w:val="normal0"/>
+        <w:pStyle w:val="Normal1"/>
         <w:numPr>
           <w:ilvl w:val="0"/>
           <w:numId w:val="3"/>
@@ -2532,7 +2845,7 @@
     </w:p>
     <w:p>
       <w:pPr>
-        <w:pStyle w:val="normal0"/>
+        <w:pStyle w:val="Normal1"/>
         <w:numPr>
           <w:ilvl w:val="0"/>
           <w:numId w:val="3"/>
@@ -2541,12 +2854,20 @@
         <w:jc w:val="both"/>
       </w:pPr>
       <w:r>
-        <w:t>Read line by line from the data file and on each line perform Berger error detection as you read from the file. Each line is converted to binary, the number of zeros are then added up and expressed as a two-digit hexadecimal number which is concatenated to the end of each line sent to the Mule.</w:t>
-      </w:r>
-    </w:p>
-    <w:p>
-      <w:pPr>
-        <w:pStyle w:val="normal0"/>
+        <w:t xml:space="preserve">Read line by line from the data file and on each line perform Berger error detection as you read from the file. Each line is converted to binary, the number of </w:t>
+      </w:r>
+      <w:proofErr w:type="spellStart"/>
+      <w:r>
+        <w:t>zeros</w:t>
+      </w:r>
+      <w:proofErr w:type="spellEnd"/>
+      <w:r>
+        <w:t xml:space="preserve"> are then added up and expressed as a two-digit hexadecimal number which is concatenated to the end of each line sent to the Mule.</w:t>
+      </w:r>
+    </w:p>
+    <w:p>
+      <w:pPr>
+        <w:pStyle w:val="Normal1"/>
         <w:numPr>
           <w:ilvl w:val="0"/>
           <w:numId w:val="3"/>
@@ -2572,7 +2893,7 @@
     </w:p>
     <w:p>
       <w:pPr>
-        <w:pStyle w:val="normal0"/>
+        <w:pStyle w:val="Normal1"/>
         <w:numPr>
           <w:ilvl w:val="0"/>
           <w:numId w:val="3"/>
@@ -2586,7 +2907,7 @@
     </w:p>
     <w:p>
       <w:pPr>
-        <w:pStyle w:val="normal0"/>
+        <w:pStyle w:val="Normal1"/>
         <w:numPr>
           <w:ilvl w:val="0"/>
           <w:numId w:val="3"/>
@@ -2600,7 +2921,7 @@
     </w:p>
     <w:p>
       <w:pPr>
-        <w:pStyle w:val="normal0"/>
+        <w:pStyle w:val="Normal1"/>
         <w:numPr>
           <w:ilvl w:val="0"/>
           <w:numId w:val="3"/>
@@ -2618,12 +2939,29 @@
         <w:t>⁰</w:t>
       </w:r>
       <w:r>
-        <w:t xml:space="preserve">N latitude, execute the Wait function. </w:t>
-      </w:r>
-    </w:p>
-    <w:p>
-      <w:pPr>
-        <w:pStyle w:val="normal0"/>
+        <w:t>N latitude, execute the Wait function.</w:t>
+      </w:r>
+    </w:p>
+    <w:p>
+      <w:pPr>
+        <w:pStyle w:val="Normal1"/>
+        <w:ind w:left="720"/>
+        <w:jc w:val="center"/>
+      </w:pPr>
+      <w:r>
+        <w:rPr>
+          <w:b/>
+        </w:rPr>
+        <w:pict>
+          <v:shape id="_x0000_i1053" type="#_x0000_t75" style="width:376.5pt;height:133.5pt">
+            <v:imagedata r:id="rId13" o:title=""/>
+          </v:shape>
+        </w:pict>
+      </w:r>
+    </w:p>
+    <w:p>
+      <w:pPr>
+        <w:pStyle w:val="Normal1"/>
         <w:numPr>
           <w:ilvl w:val="0"/>
           <w:numId w:val="3"/>
@@ -2646,19 +2984,13 @@
     </w:p>
     <w:p>
       <w:pPr>
-        <w:pStyle w:val="normal0"/>
-        <w:jc w:val="both"/>
-      </w:pPr>
-    </w:p>
-    <w:p>
-      <w:pPr>
-        <w:pStyle w:val="normal0"/>
-        <w:jc w:val="both"/>
-      </w:pPr>
-    </w:p>
-    <w:p>
-      <w:pPr>
-        <w:pStyle w:val="normal0"/>
+        <w:pStyle w:val="Normal1"/>
+        <w:jc w:val="both"/>
+      </w:pPr>
+    </w:p>
+    <w:p>
+      <w:pPr>
+        <w:pStyle w:val="Normal1"/>
         <w:jc w:val="both"/>
       </w:pPr>
       <w:r>
@@ -2673,7 +3005,7 @@
     </w:p>
     <w:p>
       <w:pPr>
-        <w:pStyle w:val="normal0"/>
+        <w:pStyle w:val="Normal1"/>
         <w:jc w:val="both"/>
       </w:pPr>
       <w:r>
@@ -2682,7 +3014,7 @@
     </w:p>
     <w:p>
       <w:pPr>
-        <w:pStyle w:val="normal0"/>
+        <w:pStyle w:val="Normal1"/>
         <w:jc w:val="both"/>
       </w:pPr>
       <w:r>
@@ -2691,7 +3023,7 @@
     </w:p>
     <w:p>
       <w:pPr>
-        <w:pStyle w:val="normal0"/>
+        <w:pStyle w:val="Normal1"/>
         <w:jc w:val="both"/>
       </w:pPr>
       <w:r>
@@ -2706,7 +3038,7 @@
     </w:p>
     <w:p>
       <w:pPr>
-        <w:pStyle w:val="normal0"/>
+        <w:pStyle w:val="Normal1"/>
         <w:jc w:val="both"/>
       </w:pPr>
       <w:r>
@@ -2721,7 +3053,7 @@
     </w:p>
     <w:p>
       <w:pPr>
-        <w:pStyle w:val="normal0"/>
+        <w:pStyle w:val="Normal1"/>
         <w:numPr>
           <w:ilvl w:val="0"/>
           <w:numId w:val="4"/>
@@ -2736,7 +3068,7 @@
     </w:p>
     <w:p>
       <w:pPr>
-        <w:pStyle w:val="normal0"/>
+        <w:pStyle w:val="Normal1"/>
         <w:numPr>
           <w:ilvl w:val="0"/>
           <w:numId w:val="4"/>
@@ -2745,12 +3077,22 @@
         <w:jc w:val="both"/>
       </w:pPr>
       <w:r>
-        <w:t>WSN’s Atmega 2560 microcontroller, EPS board, and RF22B remains on.</w:t>
-      </w:r>
-    </w:p>
-    <w:p>
-      <w:pPr>
-        <w:pStyle w:val="normal0"/>
+        <w:t xml:space="preserve">WSN’s </w:t>
+      </w:r>
+      <w:proofErr w:type="spellStart"/>
+      <w:r>
+        <w:t>Atmega</w:t>
+      </w:r>
+      <w:proofErr w:type="spellEnd"/>
+      <w:r>
+        <w:t xml:space="preserve"> 2560 microcontroller, EPS board, and RF22B remains on.</w:t>
+      </w:r>
+      <w:bookmarkStart w:id="1" w:name="_GoBack"/>
+      <w:bookmarkEnd w:id="1"/>
+    </w:p>
+    <w:p>
+      <w:pPr>
+        <w:pStyle w:val="Normal1"/>
         <w:numPr>
           <w:ilvl w:val="0"/>
           <w:numId w:val="4"/>
@@ -2764,7 +3106,7 @@
     </w:p>
     <w:p>
       <w:pPr>
-        <w:pStyle w:val="normal0"/>
+        <w:pStyle w:val="Normal1"/>
         <w:numPr>
           <w:ilvl w:val="0"/>
           <w:numId w:val="4"/>
@@ -2778,19 +3120,19 @@
     </w:p>
     <w:p>
       <w:pPr>
-        <w:pStyle w:val="normal0"/>
-        <w:jc w:val="both"/>
-      </w:pPr>
-    </w:p>
-    <w:p>
-      <w:pPr>
-        <w:pStyle w:val="normal0"/>
-        <w:jc w:val="both"/>
-      </w:pPr>
-    </w:p>
-    <w:p>
-      <w:pPr>
-        <w:pStyle w:val="normal0"/>
+        <w:pStyle w:val="Normal1"/>
+        <w:jc w:val="both"/>
+      </w:pPr>
+    </w:p>
+    <w:p>
+      <w:pPr>
+        <w:pStyle w:val="Normal1"/>
+        <w:jc w:val="both"/>
+      </w:pPr>
+    </w:p>
+    <w:p>
+      <w:pPr>
+        <w:pStyle w:val="Normal1"/>
         <w:jc w:val="both"/>
       </w:pPr>
       <w:r>
@@ -2804,13 +3146,13 @@
     </w:p>
     <w:p>
       <w:pPr>
-        <w:pStyle w:val="normal0"/>
-        <w:jc w:val="both"/>
-      </w:pPr>
-    </w:p>
-    <w:p>
-      <w:pPr>
-        <w:pStyle w:val="normal0"/>
+        <w:pStyle w:val="Normal1"/>
+        <w:jc w:val="both"/>
+      </w:pPr>
+    </w:p>
+    <w:p>
+      <w:pPr>
+        <w:pStyle w:val="Normal1"/>
         <w:jc w:val="both"/>
       </w:pPr>
       <w:r>
@@ -2822,16 +3164,24 @@
     </w:p>
     <w:p>
       <w:pPr>
-        <w:pStyle w:val="normal0"/>
-        <w:jc w:val="both"/>
-      </w:pPr>
-      <w:r>
-        <w:t xml:space="preserve">At this time, the Mule has been deployed from the shuttle and has finished detumbling, and oriented to a sensor node deployment attitude using fine pointing. </w:t>
-      </w:r>
-    </w:p>
-    <w:p>
-      <w:pPr>
-        <w:pStyle w:val="normal0"/>
+        <w:pStyle w:val="Normal1"/>
+        <w:jc w:val="both"/>
+      </w:pPr>
+      <w:r>
+        <w:t xml:space="preserve">At this time, the Mule has been deployed from the shuttle and has finished </w:t>
+      </w:r>
+      <w:proofErr w:type="spellStart"/>
+      <w:r>
+        <w:t>detumbling</w:t>
+      </w:r>
+      <w:proofErr w:type="spellEnd"/>
+      <w:r>
+        <w:t xml:space="preserve">, and oriented to a sensor node deployment attitude using fine pointing. </w:t>
+      </w:r>
+    </w:p>
+    <w:p>
+      <w:pPr>
+        <w:pStyle w:val="Normal1"/>
         <w:ind w:left="720"/>
         <w:jc w:val="both"/>
       </w:pPr>
@@ -2844,7 +3194,7 @@
     </w:p>
     <w:p>
       <w:pPr>
-        <w:pStyle w:val="normal0"/>
+        <w:pStyle w:val="Normal1"/>
         <w:ind w:left="1440"/>
         <w:jc w:val="both"/>
       </w:pPr>
@@ -2854,13 +3204,13 @@
     </w:p>
     <w:p>
       <w:pPr>
-        <w:pStyle w:val="normal0"/>
-        <w:jc w:val="both"/>
-      </w:pPr>
-    </w:p>
-    <w:p>
-      <w:pPr>
-        <w:pStyle w:val="normal0"/>
+        <w:pStyle w:val="Normal1"/>
+        <w:jc w:val="both"/>
+      </w:pPr>
+    </w:p>
+    <w:p>
+      <w:pPr>
+        <w:pStyle w:val="Normal1"/>
         <w:ind w:left="1440"/>
         <w:jc w:val="both"/>
       </w:pPr>
@@ -2871,12 +3221,20 @@
         <w:t xml:space="preserve">Subsystems Powered On: </w:t>
       </w:r>
       <w:r>
-        <w:t>(Mule)Power, (Mule)CDH</w:t>
-      </w:r>
-    </w:p>
-    <w:p>
-      <w:pPr>
-        <w:pStyle w:val="normal0"/>
+        <w:t>(Mule</w:t>
+      </w:r>
+      <w:proofErr w:type="gramStart"/>
+      <w:r>
+        <w:t>)Power</w:t>
+      </w:r>
+      <w:proofErr w:type="gramEnd"/>
+      <w:r>
+        <w:t>, (Mule)CDH</w:t>
+      </w:r>
+    </w:p>
+    <w:p>
+      <w:pPr>
+        <w:pStyle w:val="Normal1"/>
         <w:ind w:left="1440"/>
         <w:jc w:val="both"/>
       </w:pPr>
@@ -2892,7 +3250,7 @@
     </w:p>
     <w:p>
       <w:pPr>
-        <w:pStyle w:val="normal0"/>
+        <w:pStyle w:val="Normal1"/>
         <w:ind w:left="1440"/>
         <w:jc w:val="both"/>
       </w:pPr>
@@ -2908,7 +3266,7 @@
     </w:p>
     <w:p>
       <w:pPr>
-        <w:pStyle w:val="normal0"/>
+        <w:pStyle w:val="Normal1"/>
         <w:ind w:left="1440"/>
         <w:jc w:val="both"/>
       </w:pPr>
@@ -2924,7 +3282,7 @@
     </w:p>
     <w:p>
       <w:pPr>
-        <w:pStyle w:val="normal0"/>
+        <w:pStyle w:val="Normal1"/>
         <w:ind w:left="1440"/>
         <w:jc w:val="both"/>
       </w:pPr>
@@ -2940,7 +3298,7 @@
     </w:p>
     <w:p>
       <w:pPr>
-        <w:pStyle w:val="normal0"/>
+        <w:pStyle w:val="Normal1"/>
         <w:ind w:left="1440"/>
         <w:jc w:val="both"/>
       </w:pPr>
@@ -2956,13 +3314,13 @@
     </w:p>
     <w:p>
       <w:pPr>
-        <w:pStyle w:val="normal0"/>
-        <w:jc w:val="both"/>
-      </w:pPr>
-    </w:p>
-    <w:p>
-      <w:pPr>
-        <w:pStyle w:val="normal0"/>
+        <w:pStyle w:val="Normal1"/>
+        <w:jc w:val="both"/>
+      </w:pPr>
+    </w:p>
+    <w:p>
+      <w:pPr>
+        <w:pStyle w:val="Normal1"/>
         <w:jc w:val="both"/>
       </w:pPr>
       <w:r>
@@ -2980,7 +3338,7 @@
     </w:p>
     <w:p>
       <w:pPr>
-        <w:pStyle w:val="normal0"/>
+        <w:pStyle w:val="Normal1"/>
         <w:ind w:left="1440"/>
         <w:jc w:val="both"/>
       </w:pPr>
@@ -2990,13 +3348,13 @@
     </w:p>
     <w:p>
       <w:pPr>
-        <w:pStyle w:val="normal0"/>
-        <w:jc w:val="both"/>
-      </w:pPr>
-    </w:p>
-    <w:p>
-      <w:pPr>
-        <w:pStyle w:val="normal0"/>
+        <w:pStyle w:val="Normal1"/>
+        <w:jc w:val="both"/>
+      </w:pPr>
+    </w:p>
+    <w:p>
+      <w:pPr>
+        <w:pStyle w:val="Normal1"/>
         <w:ind w:left="1440"/>
         <w:jc w:val="both"/>
       </w:pPr>
@@ -3007,12 +3365,20 @@
         <w:t>Subsystems Powered On:</w:t>
       </w:r>
       <w:r>
-        <w:t xml:space="preserve"> (Mule)Power, (Mule)CDH, (Mule)ADCS</w:t>
-      </w:r>
-    </w:p>
-    <w:p>
-      <w:pPr>
-        <w:pStyle w:val="normal0"/>
+        <w:t xml:space="preserve"> (Mule</w:t>
+      </w:r>
+      <w:proofErr w:type="gramStart"/>
+      <w:r>
+        <w:t>)Power</w:t>
+      </w:r>
+      <w:proofErr w:type="gramEnd"/>
+      <w:r>
+        <w:t>, (Mule)CDH, (Mule)ADCS</w:t>
+      </w:r>
+    </w:p>
+    <w:p>
+      <w:pPr>
+        <w:pStyle w:val="Normal1"/>
         <w:ind w:left="1440"/>
         <w:jc w:val="both"/>
       </w:pPr>
@@ -3028,7 +3394,7 @@
     </w:p>
     <w:p>
       <w:pPr>
-        <w:pStyle w:val="normal0"/>
+        <w:pStyle w:val="Normal1"/>
         <w:ind w:left="1440"/>
         <w:jc w:val="both"/>
       </w:pPr>
@@ -3044,7 +3410,7 @@
     </w:p>
     <w:p>
       <w:pPr>
-        <w:pStyle w:val="normal0"/>
+        <w:pStyle w:val="Normal1"/>
         <w:ind w:left="1440"/>
         <w:jc w:val="both"/>
       </w:pPr>
@@ -3060,7 +3426,7 @@
     </w:p>
     <w:p>
       <w:pPr>
-        <w:pStyle w:val="normal0"/>
+        <w:pStyle w:val="Normal1"/>
         <w:ind w:left="1440"/>
         <w:jc w:val="both"/>
       </w:pPr>
@@ -3076,7 +3442,7 @@
     </w:p>
     <w:p>
       <w:pPr>
-        <w:pStyle w:val="normal0"/>
+        <w:pStyle w:val="Normal1"/>
         <w:ind w:left="1440"/>
         <w:jc w:val="both"/>
       </w:pPr>
@@ -3092,14 +3458,14 @@
     </w:p>
     <w:p>
       <w:pPr>
-        <w:pStyle w:val="normal0"/>
+        <w:pStyle w:val="Normal1"/>
         <w:spacing w:after="240"/>
         <w:jc w:val="both"/>
       </w:pPr>
     </w:p>
     <w:p>
       <w:pPr>
-        <w:pStyle w:val="normal0"/>
+        <w:pStyle w:val="Normal1"/>
         <w:jc w:val="both"/>
       </w:pPr>
       <w:r>
@@ -3111,7 +3477,7 @@
     </w:p>
     <w:p>
       <w:pPr>
-        <w:pStyle w:val="normal0"/>
+        <w:pStyle w:val="Normal1"/>
         <w:jc w:val="both"/>
       </w:pPr>
       <w:r>
@@ -3120,7 +3486,7 @@
     </w:p>
     <w:p>
       <w:pPr>
-        <w:pStyle w:val="normal0"/>
+        <w:pStyle w:val="Normal1"/>
         <w:jc w:val="both"/>
       </w:pPr>
       <w:r>
@@ -3138,7 +3504,7 @@
     </w:p>
     <w:p>
       <w:pPr>
-        <w:pStyle w:val="normal0"/>
+        <w:pStyle w:val="Normal1"/>
         <w:ind w:left="1440"/>
         <w:jc w:val="both"/>
       </w:pPr>
@@ -3148,13 +3514,13 @@
     </w:p>
     <w:p>
       <w:pPr>
-        <w:pStyle w:val="normal0"/>
-        <w:jc w:val="both"/>
-      </w:pPr>
-    </w:p>
-    <w:p>
-      <w:pPr>
-        <w:pStyle w:val="normal0"/>
+        <w:pStyle w:val="Normal1"/>
+        <w:jc w:val="both"/>
+      </w:pPr>
+    </w:p>
+    <w:p>
+      <w:pPr>
+        <w:pStyle w:val="Normal1"/>
         <w:ind w:left="1440"/>
         <w:jc w:val="both"/>
       </w:pPr>
@@ -3170,7 +3536,7 @@
     </w:p>
     <w:p>
       <w:pPr>
-        <w:pStyle w:val="normal0"/>
+        <w:pStyle w:val="Normal1"/>
         <w:ind w:left="1440"/>
         <w:jc w:val="both"/>
       </w:pPr>
@@ -3186,7 +3552,7 @@
     </w:p>
     <w:p>
       <w:pPr>
-        <w:pStyle w:val="normal0"/>
+        <w:pStyle w:val="Normal1"/>
         <w:ind w:left="1440"/>
         <w:jc w:val="both"/>
       </w:pPr>
@@ -3202,7 +3568,7 @@
     </w:p>
     <w:p>
       <w:pPr>
-        <w:pStyle w:val="normal0"/>
+        <w:pStyle w:val="Normal1"/>
         <w:ind w:left="1440"/>
         <w:jc w:val="both"/>
       </w:pPr>
@@ -3218,7 +3584,7 @@
     </w:p>
     <w:p>
       <w:pPr>
-        <w:pStyle w:val="normal0"/>
+        <w:pStyle w:val="Normal1"/>
         <w:ind w:left="1440"/>
         <w:jc w:val="both"/>
       </w:pPr>
@@ -3234,7 +3600,7 @@
     </w:p>
     <w:p>
       <w:pPr>
-        <w:pStyle w:val="normal0"/>
+        <w:pStyle w:val="Normal1"/>
         <w:ind w:left="1440"/>
         <w:jc w:val="both"/>
       </w:pPr>
@@ -3250,13 +3616,13 @@
     </w:p>
     <w:p>
       <w:pPr>
-        <w:pStyle w:val="normal0"/>
-        <w:jc w:val="both"/>
-      </w:pPr>
-    </w:p>
-    <w:p>
-      <w:pPr>
-        <w:pStyle w:val="normal0"/>
+        <w:pStyle w:val="Normal1"/>
+        <w:jc w:val="both"/>
+      </w:pPr>
+    </w:p>
+    <w:p>
+      <w:pPr>
+        <w:pStyle w:val="Normal1"/>
         <w:jc w:val="both"/>
       </w:pPr>
       <w:r>
@@ -3268,7 +3634,7 @@
     </w:p>
     <w:p>
       <w:pPr>
-        <w:pStyle w:val="normal0"/>
+        <w:pStyle w:val="Normal1"/>
         <w:ind w:firstLine="720"/>
         <w:jc w:val="both"/>
       </w:pPr>
@@ -3281,7 +3647,7 @@
     </w:p>
     <w:p>
       <w:pPr>
-        <w:pStyle w:val="normal0"/>
+        <w:pStyle w:val="Normal1"/>
         <w:ind w:left="720"/>
         <w:jc w:val="both"/>
       </w:pPr>
@@ -3300,13 +3666,13 @@
     </w:p>
     <w:p>
       <w:pPr>
-        <w:pStyle w:val="normal0"/>
-        <w:jc w:val="both"/>
-      </w:pPr>
-    </w:p>
-    <w:p>
-      <w:pPr>
-        <w:pStyle w:val="normal0"/>
+        <w:pStyle w:val="Normal1"/>
+        <w:jc w:val="both"/>
+      </w:pPr>
+    </w:p>
+    <w:p>
+      <w:pPr>
+        <w:pStyle w:val="Normal1"/>
         <w:ind w:left="720" w:firstLine="720"/>
         <w:jc w:val="both"/>
       </w:pPr>
@@ -3322,7 +3688,7 @@
     </w:p>
     <w:p>
       <w:pPr>
-        <w:pStyle w:val="normal0"/>
+        <w:pStyle w:val="Normal1"/>
         <w:ind w:left="720" w:firstLine="720"/>
         <w:jc w:val="both"/>
       </w:pPr>
@@ -3338,7 +3704,7 @@
     </w:p>
     <w:p>
       <w:pPr>
-        <w:pStyle w:val="normal0"/>
+        <w:pStyle w:val="Normal1"/>
         <w:ind w:left="720" w:firstLine="720"/>
         <w:jc w:val="both"/>
       </w:pPr>
@@ -3354,7 +3720,7 @@
     </w:p>
     <w:p>
       <w:pPr>
-        <w:pStyle w:val="normal0"/>
+        <w:pStyle w:val="Normal1"/>
         <w:ind w:left="720" w:firstLine="720"/>
         <w:jc w:val="both"/>
       </w:pPr>
@@ -3370,7 +3736,7 @@
     </w:p>
     <w:p>
       <w:pPr>
-        <w:pStyle w:val="normal0"/>
+        <w:pStyle w:val="Normal1"/>
         <w:ind w:left="720" w:firstLine="720"/>
         <w:jc w:val="both"/>
       </w:pPr>
@@ -3386,7 +3752,7 @@
     </w:p>
     <w:p>
       <w:pPr>
-        <w:pStyle w:val="normal0"/>
+        <w:pStyle w:val="Normal1"/>
         <w:ind w:left="720" w:firstLine="720"/>
         <w:jc w:val="both"/>
       </w:pPr>
@@ -3402,13 +3768,13 @@
     </w:p>
     <w:p>
       <w:pPr>
-        <w:pStyle w:val="normal0"/>
-        <w:jc w:val="both"/>
-      </w:pPr>
-    </w:p>
-    <w:p>
-      <w:pPr>
-        <w:pStyle w:val="normal0"/>
+        <w:pStyle w:val="Normal1"/>
+        <w:jc w:val="both"/>
+      </w:pPr>
+    </w:p>
+    <w:p>
+      <w:pPr>
+        <w:pStyle w:val="Normal1"/>
         <w:ind w:left="720"/>
         <w:jc w:val="both"/>
       </w:pPr>
@@ -3421,7 +3787,7 @@
     </w:p>
     <w:p>
       <w:pPr>
-        <w:pStyle w:val="normal0"/>
+        <w:pStyle w:val="Normal1"/>
         <w:ind w:left="1440"/>
         <w:jc w:val="both"/>
       </w:pPr>
@@ -3431,13 +3797,13 @@
     </w:p>
     <w:p>
       <w:pPr>
-        <w:pStyle w:val="normal0"/>
-        <w:jc w:val="both"/>
-      </w:pPr>
-    </w:p>
-    <w:p>
-      <w:pPr>
-        <w:pStyle w:val="normal0"/>
+        <w:pStyle w:val="Normal1"/>
+        <w:jc w:val="both"/>
+      </w:pPr>
+    </w:p>
+    <w:p>
+      <w:pPr>
+        <w:pStyle w:val="Normal1"/>
         <w:ind w:left="1440"/>
         <w:jc w:val="both"/>
       </w:pPr>
@@ -3453,7 +3819,7 @@
     </w:p>
     <w:p>
       <w:pPr>
-        <w:pStyle w:val="normal0"/>
+        <w:pStyle w:val="Normal1"/>
         <w:ind w:left="720" w:firstLine="720"/>
         <w:jc w:val="both"/>
       </w:pPr>
@@ -3469,7 +3835,7 @@
     </w:p>
     <w:p>
       <w:pPr>
-        <w:pStyle w:val="normal0"/>
+        <w:pStyle w:val="Normal1"/>
         <w:ind w:left="720" w:firstLine="720"/>
         <w:jc w:val="both"/>
       </w:pPr>
@@ -3485,7 +3851,7 @@
     </w:p>
     <w:p>
       <w:pPr>
-        <w:pStyle w:val="normal0"/>
+        <w:pStyle w:val="Normal1"/>
         <w:ind w:left="1440"/>
         <w:jc w:val="both"/>
       </w:pPr>
@@ -3501,7 +3867,7 @@
     </w:p>
     <w:p>
       <w:pPr>
-        <w:pStyle w:val="normal0"/>
+        <w:pStyle w:val="Normal1"/>
         <w:ind w:left="1440"/>
         <w:jc w:val="both"/>
       </w:pPr>
@@ -3521,7 +3887,7 @@
     </w:p>
     <w:p>
       <w:pPr>
-        <w:pStyle w:val="normal0"/>
+        <w:pStyle w:val="Normal1"/>
         <w:ind w:left="720" w:firstLine="720"/>
         <w:jc w:val="both"/>
       </w:pPr>
@@ -3537,13 +3903,13 @@
     </w:p>
     <w:p>
       <w:pPr>
-        <w:pStyle w:val="normal0"/>
-        <w:jc w:val="both"/>
-      </w:pPr>
-    </w:p>
-    <w:p>
-      <w:pPr>
-        <w:pStyle w:val="normal0"/>
+        <w:pStyle w:val="Normal1"/>
+        <w:jc w:val="both"/>
+      </w:pPr>
+    </w:p>
+    <w:p>
+      <w:pPr>
+        <w:pStyle w:val="Normal1"/>
         <w:jc w:val="both"/>
       </w:pPr>
       <w:r>
@@ -3555,7 +3921,7 @@
     </w:p>
     <w:p>
       <w:pPr>
-        <w:pStyle w:val="normal0"/>
+        <w:pStyle w:val="Normal1"/>
         <w:jc w:val="both"/>
       </w:pPr>
       <w:r>
@@ -3564,7 +3930,7 @@
     </w:p>
     <w:p>
       <w:pPr>
-        <w:pStyle w:val="normal0"/>
+        <w:pStyle w:val="Normal1"/>
         <w:jc w:val="both"/>
       </w:pPr>
       <w:r>
@@ -3573,7 +3939,7 @@
     </w:p>
     <w:p>
       <w:pPr>
-        <w:pStyle w:val="normal0"/>
+        <w:pStyle w:val="Normal1"/>
         <w:jc w:val="both"/>
       </w:pPr>
       <w:r>
@@ -3588,7 +3954,7 @@
     </w:p>
     <w:p>
       <w:pPr>
-        <w:pStyle w:val="normal0"/>
+        <w:pStyle w:val="Normal1"/>
         <w:ind w:left="1440"/>
         <w:jc w:val="both"/>
       </w:pPr>
@@ -3598,7 +3964,7 @@
     </w:p>
     <w:p>
       <w:pPr>
-        <w:pStyle w:val="normal0"/>
+        <w:pStyle w:val="Normal1"/>
         <w:ind w:left="1440"/>
         <w:jc w:val="both"/>
       </w:pPr>
@@ -3614,7 +3980,7 @@
     </w:p>
     <w:p>
       <w:pPr>
-        <w:pStyle w:val="normal0"/>
+        <w:pStyle w:val="Normal1"/>
         <w:ind w:left="1440"/>
         <w:jc w:val="both"/>
       </w:pPr>
@@ -3630,7 +3996,7 @@
     </w:p>
     <w:p>
       <w:pPr>
-        <w:pStyle w:val="normal0"/>
+        <w:pStyle w:val="Normal1"/>
         <w:ind w:left="1440"/>
         <w:jc w:val="both"/>
       </w:pPr>
@@ -3646,7 +4012,7 @@
     </w:p>
     <w:p>
       <w:pPr>
-        <w:pStyle w:val="normal0"/>
+        <w:pStyle w:val="Normal1"/>
         <w:ind w:left="1440"/>
         <w:jc w:val="both"/>
       </w:pPr>
@@ -3662,7 +4028,7 @@
     </w:p>
     <w:p>
       <w:pPr>
-        <w:pStyle w:val="normal0"/>
+        <w:pStyle w:val="Normal1"/>
         <w:ind w:left="1440"/>
         <w:jc w:val="both"/>
       </w:pPr>
@@ -3678,7 +4044,7 @@
     </w:p>
     <w:p>
       <w:pPr>
-        <w:pStyle w:val="normal0"/>
+        <w:pStyle w:val="Normal1"/>
         <w:ind w:left="1440"/>
         <w:jc w:val="both"/>
       </w:pPr>
@@ -3700,8 +4066,8 @@
       </w:r>
     </w:p>
     <w:sectPr>
-      <w:headerReference w:type="default" r:id="rId12"/>
-      <w:footerReference w:type="default" r:id="rId13"/>
+      <w:headerReference w:type="default" r:id="rId14"/>
+      <w:footerReference w:type="default" r:id="rId15"/>
       <w:pgSz w:w="12240" w:h="15840"/>
       <w:pgMar w:top="1440" w:right="1440" w:bottom="0" w:left="1440" w:header="720" w:footer="720" w:gutter="0"/>
       <w:pgNumType w:start="1"/>
@@ -3712,7 +4078,7 @@
 </file>
 
 <file path=word/endnotes.xml><?xml version="1.0" encoding="utf-8"?>
-<w:endnotes xmlns:ve="http://schemas.openxmlformats.org/markup-compatibility/2006" xmlns:o="urn:schemas-microsoft-com:office:office" xmlns:r="http://schemas.openxmlformats.org/officeDocument/2006/relationships" xmlns:m="http://schemas.openxmlformats.org/officeDocument/2006/math" xmlns:v="urn:schemas-microsoft-com:vml" xmlns:wp="http://schemas.openxmlformats.org/drawingml/2006/wordprocessingDrawing" xmlns:w10="urn:schemas-microsoft-com:office:word" xmlns:w="http://schemas.openxmlformats.org/wordprocessingml/2006/main" xmlns:wne="http://schemas.microsoft.com/office/word/2006/wordml">
+<w:endnotes xmlns:wpc="http://schemas.microsoft.com/office/word/2010/wordprocessingCanvas" xmlns:mc="http://schemas.openxmlformats.org/markup-compatibility/2006" xmlns:o="urn:schemas-microsoft-com:office:office" xmlns:r="http://schemas.openxmlformats.org/officeDocument/2006/relationships" xmlns:m="http://schemas.openxmlformats.org/officeDocument/2006/math" xmlns:v="urn:schemas-microsoft-com:vml" xmlns:wp14="http://schemas.microsoft.com/office/word/2010/wordprocessingDrawing" xmlns:wp="http://schemas.openxmlformats.org/drawingml/2006/wordprocessingDrawing" xmlns:w10="urn:schemas-microsoft-com:office:word" xmlns:w="http://schemas.openxmlformats.org/wordprocessingml/2006/main" xmlns:w14="http://schemas.microsoft.com/office/word/2010/wordml" xmlns:w15="http://schemas.microsoft.com/office/word/2012/wordml" xmlns:wpg="http://schemas.microsoft.com/office/word/2010/wordprocessingGroup" xmlns:wpi="http://schemas.microsoft.com/office/word/2010/wordprocessingInk" xmlns:wne="http://schemas.microsoft.com/office/word/2006/wordml" xmlns:wps="http://schemas.microsoft.com/office/word/2010/wordprocessingShape" mc:Ignorable="w14 w15 wp14">
   <w:endnote w:type="separator" w:id="-1">
     <w:p>
       <w:pPr>
@@ -3737,15 +4103,15 @@
 </file>
 
 <file path=word/footer1.xml><?xml version="1.0" encoding="utf-8"?>
-<w:ftr xmlns:ve="http://schemas.openxmlformats.org/markup-compatibility/2006" xmlns:o="urn:schemas-microsoft-com:office:office" xmlns:r="http://schemas.openxmlformats.org/officeDocument/2006/relationships" xmlns:m="http://schemas.openxmlformats.org/officeDocument/2006/math" xmlns:v="urn:schemas-microsoft-com:vml" xmlns:wp="http://schemas.openxmlformats.org/drawingml/2006/wordprocessingDrawing" xmlns:w10="urn:schemas-microsoft-com:office:word" xmlns:w="http://schemas.openxmlformats.org/wordprocessingml/2006/main" xmlns:wne="http://schemas.microsoft.com/office/word/2006/wordml">
+<w:ftr xmlns:wpc="http://schemas.microsoft.com/office/word/2010/wordprocessingCanvas" xmlns:mc="http://schemas.openxmlformats.org/markup-compatibility/2006" xmlns:o="urn:schemas-microsoft-com:office:office" xmlns:r="http://schemas.openxmlformats.org/officeDocument/2006/relationships" xmlns:m="http://schemas.openxmlformats.org/officeDocument/2006/math" xmlns:v="urn:schemas-microsoft-com:vml" xmlns:wp14="http://schemas.microsoft.com/office/word/2010/wordprocessingDrawing" xmlns:wp="http://schemas.openxmlformats.org/drawingml/2006/wordprocessingDrawing" xmlns:w10="urn:schemas-microsoft-com:office:word" xmlns:w="http://schemas.openxmlformats.org/wordprocessingml/2006/main" xmlns:w14="http://schemas.microsoft.com/office/word/2010/wordml" xmlns:w15="http://schemas.microsoft.com/office/word/2012/wordml" xmlns:wpg="http://schemas.microsoft.com/office/word/2010/wordprocessingGroup" xmlns:wpi="http://schemas.microsoft.com/office/word/2010/wordprocessingInk" xmlns:wne="http://schemas.microsoft.com/office/word/2006/wordml" xmlns:wps="http://schemas.microsoft.com/office/word/2010/wordprocessingShape" mc:Ignorable="w14 w15 wp14">
   <w:p>
     <w:pPr>
-      <w:pStyle w:val="normal0"/>
+      <w:pStyle w:val="Normal1"/>
     </w:pPr>
   </w:p>
   <w:p>
     <w:pPr>
-      <w:pStyle w:val="normal0"/>
+      <w:pStyle w:val="Normal1"/>
       <w:jc w:val="right"/>
     </w:pPr>
     <w:r>
@@ -3757,24 +4123,37 @@
   </w:p>
   <w:p>
     <w:pPr>
-      <w:pStyle w:val="normal0"/>
+      <w:pStyle w:val="Normal1"/>
       <w:spacing w:after="720"/>
       <w:jc w:val="right"/>
     </w:pPr>
-    <w:fldSimple w:instr="PAGE">
-      <w:r>
-        <w:rPr>
-          <w:noProof/>
-        </w:rPr>
-        <w:t>13</w:t>
-      </w:r>
-    </w:fldSimple>
+    <w:r>
+      <w:fldChar w:fldCharType="begin"/>
+    </w:r>
+    <w:r>
+      <w:instrText>PAGE</w:instrText>
+    </w:r>
+    <w:r>
+      <w:fldChar w:fldCharType="separate"/>
+    </w:r>
+    <w:r>
+      <w:rPr>
+        <w:noProof/>
+      </w:rPr>
+      <w:t>18</w:t>
+    </w:r>
+    <w:r>
+      <w:rPr>
+        <w:noProof/>
+      </w:rPr>
+      <w:fldChar w:fldCharType="end"/>
+    </w:r>
   </w:p>
 </w:ftr>
 </file>
 
 <file path=word/footnotes.xml><?xml version="1.0" encoding="utf-8"?>
-<w:footnotes xmlns:ve="http://schemas.openxmlformats.org/markup-compatibility/2006" xmlns:o="urn:schemas-microsoft-com:office:office" xmlns:r="http://schemas.openxmlformats.org/officeDocument/2006/relationships" xmlns:m="http://schemas.openxmlformats.org/officeDocument/2006/math" xmlns:v="urn:schemas-microsoft-com:vml" xmlns:wp="http://schemas.openxmlformats.org/drawingml/2006/wordprocessingDrawing" xmlns:w10="urn:schemas-microsoft-com:office:word" xmlns:w="http://schemas.openxmlformats.org/wordprocessingml/2006/main" xmlns:wne="http://schemas.microsoft.com/office/word/2006/wordml">
+<w:footnotes xmlns:wpc="http://schemas.microsoft.com/office/word/2010/wordprocessingCanvas" xmlns:mc="http://schemas.openxmlformats.org/markup-compatibility/2006" xmlns:o="urn:schemas-microsoft-com:office:office" xmlns:r="http://schemas.openxmlformats.org/officeDocument/2006/relationships" xmlns:m="http://schemas.openxmlformats.org/officeDocument/2006/math" xmlns:v="urn:schemas-microsoft-com:vml" xmlns:wp14="http://schemas.microsoft.com/office/word/2010/wordprocessingDrawing" xmlns:wp="http://schemas.openxmlformats.org/drawingml/2006/wordprocessingDrawing" xmlns:w10="urn:schemas-microsoft-com:office:word" xmlns:w="http://schemas.openxmlformats.org/wordprocessingml/2006/main" xmlns:w14="http://schemas.microsoft.com/office/word/2010/wordml" xmlns:w15="http://schemas.microsoft.com/office/word/2012/wordml" xmlns:wpg="http://schemas.microsoft.com/office/word/2010/wordprocessingGroup" xmlns:wpi="http://schemas.microsoft.com/office/word/2010/wordprocessingInk" xmlns:wne="http://schemas.microsoft.com/office/word/2006/wordml" xmlns:wps="http://schemas.microsoft.com/office/word/2010/wordprocessingShape" mc:Ignorable="w14 w15 wp14">
   <w:footnote w:type="separator" w:id="-1">
     <w:p>
       <w:pPr>
@@ -3799,16 +4178,16 @@
 </file>
 
 <file path=word/header1.xml><?xml version="1.0" encoding="utf-8"?>
-<w:hdr xmlns:ve="http://schemas.openxmlformats.org/markup-compatibility/2006" xmlns:o="urn:schemas-microsoft-com:office:office" xmlns:r="http://schemas.openxmlformats.org/officeDocument/2006/relationships" xmlns:m="http://schemas.openxmlformats.org/officeDocument/2006/math" xmlns:v="urn:schemas-microsoft-com:vml" xmlns:wp="http://schemas.openxmlformats.org/drawingml/2006/wordprocessingDrawing" xmlns:w10="urn:schemas-microsoft-com:office:word" xmlns:w="http://schemas.openxmlformats.org/wordprocessingml/2006/main" xmlns:wne="http://schemas.microsoft.com/office/word/2006/wordml">
+<w:hdr xmlns:wpc="http://schemas.microsoft.com/office/word/2010/wordprocessingCanvas" xmlns:mc="http://schemas.openxmlformats.org/markup-compatibility/2006" xmlns:o="urn:schemas-microsoft-com:office:office" xmlns:r="http://schemas.openxmlformats.org/officeDocument/2006/relationships" xmlns:m="http://schemas.openxmlformats.org/officeDocument/2006/math" xmlns:v="urn:schemas-microsoft-com:vml" xmlns:wp14="http://schemas.microsoft.com/office/word/2010/wordprocessingDrawing" xmlns:wp="http://schemas.openxmlformats.org/drawingml/2006/wordprocessingDrawing" xmlns:w10="urn:schemas-microsoft-com:office:word" xmlns:w="http://schemas.openxmlformats.org/wordprocessingml/2006/main" xmlns:w14="http://schemas.microsoft.com/office/word/2010/wordml" xmlns:w15="http://schemas.microsoft.com/office/word/2012/wordml" xmlns:wpg="http://schemas.microsoft.com/office/word/2010/wordprocessingGroup" xmlns:wpi="http://schemas.microsoft.com/office/word/2010/wordprocessingInk" xmlns:wne="http://schemas.microsoft.com/office/word/2006/wordml" xmlns:wps="http://schemas.microsoft.com/office/word/2010/wordprocessingShape" mc:Ignorable="w14 w15 wp14">
   <w:p>
     <w:pPr>
-      <w:pStyle w:val="normal0"/>
+      <w:pStyle w:val="Normal1"/>
       <w:spacing w:before="720"/>
     </w:pPr>
   </w:p>
   <w:p>
     <w:pPr>
-      <w:pStyle w:val="normal0"/>
+      <w:pStyle w:val="Normal1"/>
       <w:jc w:val="right"/>
     </w:pPr>
     <w:r>
@@ -3843,7 +4222,7 @@
   </w:p>
   <w:p>
     <w:pPr>
-      <w:pStyle w:val="normal0"/>
+      <w:pStyle w:val="Normal1"/>
       <w:jc w:val="right"/>
     </w:pPr>
     <w:r>
@@ -3854,7 +4233,7 @@
 </file>
 
 <file path=word/numbering.xml><?xml version="1.0" encoding="utf-8"?>
-<w:numbering xmlns:ve="http://schemas.openxmlformats.org/markup-compatibility/2006" xmlns:o="urn:schemas-microsoft-com:office:office" xmlns:r="http://schemas.openxmlformats.org/officeDocument/2006/relationships" xmlns:m="http://schemas.openxmlformats.org/officeDocument/2006/math" xmlns:v="urn:schemas-microsoft-com:vml" xmlns:wp="http://schemas.openxmlformats.org/drawingml/2006/wordprocessingDrawing" xmlns:w10="urn:schemas-microsoft-com:office:word" xmlns:w="http://schemas.openxmlformats.org/wordprocessingml/2006/main" xmlns:wne="http://schemas.microsoft.com/office/word/2006/wordml">
+<w:numbering xmlns:wpc="http://schemas.microsoft.com/office/word/2010/wordprocessingCanvas" xmlns:mc="http://schemas.openxmlformats.org/markup-compatibility/2006" xmlns:o="urn:schemas-microsoft-com:office:office" xmlns:r="http://schemas.openxmlformats.org/officeDocument/2006/relationships" xmlns:m="http://schemas.openxmlformats.org/officeDocument/2006/math" xmlns:v="urn:schemas-microsoft-com:vml" xmlns:wp14="http://schemas.microsoft.com/office/word/2010/wordprocessingDrawing" xmlns:wp="http://schemas.openxmlformats.org/drawingml/2006/wordprocessingDrawing" xmlns:w10="urn:schemas-microsoft-com:office:word" xmlns:w="http://schemas.openxmlformats.org/wordprocessingml/2006/main" xmlns:w14="http://schemas.microsoft.com/office/word/2010/wordml" xmlns:w15="http://schemas.microsoft.com/office/word/2012/wordml" xmlns:wpg="http://schemas.microsoft.com/office/word/2010/wordprocessingGroup" xmlns:wpi="http://schemas.microsoft.com/office/word/2010/wordprocessingInk" xmlns:wne="http://schemas.microsoft.com/office/word/2006/wordml" xmlns:wps="http://schemas.microsoft.com/office/word/2010/wordprocessingShape" mc:Ignorable="w14 w15 wp14">
   <w:abstractNum w:abstractNumId="0">
     <w:nsid w:val="00EC7EDF"/>
     <w:multiLevelType w:val="multilevel"/>
@@ -4327,7 +4706,7 @@
 </file>
 
 <file path=word/styles.xml><?xml version="1.0" encoding="utf-8"?>
-<w:styles xmlns:r="http://schemas.openxmlformats.org/officeDocument/2006/relationships" xmlns:w="http://schemas.openxmlformats.org/wordprocessingml/2006/main">
+<w:styles xmlns:mc="http://schemas.openxmlformats.org/markup-compatibility/2006" xmlns:r="http://schemas.openxmlformats.org/officeDocument/2006/relationships" xmlns:w="http://schemas.openxmlformats.org/wordprocessingml/2006/main" xmlns:w14="http://schemas.microsoft.com/office/word/2010/wordml" xmlns:w15="http://schemas.microsoft.com/office/word/2012/wordml" mc:Ignorable="w14 w15">
   <w:docDefaults>
     <w:rPrDefault>
       <w:rPr>
@@ -4339,144 +4718,378 @@
     </w:rPrDefault>
     <w:pPrDefault/>
   </w:docDefaults>
-  <w:latentStyles w:defLockedState="0" w:defUIPriority="99" w:defSemiHidden="1" w:defUnhideWhenUsed="1" w:defQFormat="0" w:count="267">
-    <w:lsdException w:name="Normal" w:locked="1" w:semiHidden="0" w:uiPriority="0" w:unhideWhenUsed="0" w:qFormat="1"/>
-    <w:lsdException w:name="heading 1" w:locked="1" w:semiHidden="0" w:uiPriority="0" w:unhideWhenUsed="0" w:qFormat="1"/>
-    <w:lsdException w:name="heading 2" w:locked="1" w:semiHidden="0" w:uiPriority="0" w:unhideWhenUsed="0" w:qFormat="1"/>
-    <w:lsdException w:name="heading 3" w:locked="1" w:semiHidden="0" w:uiPriority="0" w:unhideWhenUsed="0" w:qFormat="1"/>
-    <w:lsdException w:name="heading 4" w:locked="1" w:semiHidden="0" w:uiPriority="0" w:unhideWhenUsed="0" w:qFormat="1"/>
-    <w:lsdException w:name="heading 5" w:locked="1" w:semiHidden="0" w:uiPriority="0" w:unhideWhenUsed="0" w:qFormat="1"/>
-    <w:lsdException w:name="heading 6" w:locked="1" w:semiHidden="0" w:uiPriority="0" w:unhideWhenUsed="0" w:qFormat="1"/>
-    <w:lsdException w:name="heading 7" w:locked="1" w:uiPriority="0" w:qFormat="1"/>
-    <w:lsdException w:name="heading 8" w:locked="1" w:uiPriority="0" w:qFormat="1"/>
-    <w:lsdException w:name="heading 9" w:locked="1" w:uiPriority="0" w:qFormat="1"/>
-    <w:lsdException w:name="toc 1" w:locked="1" w:semiHidden="0" w:uiPriority="0" w:unhideWhenUsed="0"/>
-    <w:lsdException w:name="toc 2" w:locked="1" w:semiHidden="0" w:uiPriority="0" w:unhideWhenUsed="0"/>
-    <w:lsdException w:name="toc 3" w:locked="1" w:semiHidden="0" w:uiPriority="0" w:unhideWhenUsed="0"/>
-    <w:lsdException w:name="toc 4" w:locked="1" w:semiHidden="0" w:uiPriority="0" w:unhideWhenUsed="0"/>
-    <w:lsdException w:name="toc 5" w:locked="1" w:semiHidden="0" w:uiPriority="0" w:unhideWhenUsed="0"/>
-    <w:lsdException w:name="toc 6" w:locked="1" w:semiHidden="0" w:uiPriority="0" w:unhideWhenUsed="0"/>
-    <w:lsdException w:name="toc 7" w:locked="1" w:semiHidden="0" w:uiPriority="0" w:unhideWhenUsed="0"/>
-    <w:lsdException w:name="toc 8" w:locked="1" w:semiHidden="0" w:uiPriority="0" w:unhideWhenUsed="0"/>
-    <w:lsdException w:name="toc 9" w:locked="1" w:semiHidden="0" w:uiPriority="0" w:unhideWhenUsed="0"/>
-    <w:lsdException w:name="caption" w:locked="1" w:uiPriority="0" w:qFormat="1"/>
-    <w:lsdException w:name="Title" w:locked="1" w:semiHidden="0" w:uiPriority="0" w:unhideWhenUsed="0" w:qFormat="1"/>
-    <w:lsdException w:name="Default Paragraph Font" w:locked="1" w:semiHidden="0" w:uiPriority="0" w:unhideWhenUsed="0"/>
-    <w:lsdException w:name="Subtitle" w:locked="1" w:semiHidden="0" w:uiPriority="0" w:unhideWhenUsed="0" w:qFormat="1"/>
-    <w:lsdException w:name="Strong" w:locked="1" w:semiHidden="0" w:uiPriority="0" w:unhideWhenUsed="0" w:qFormat="1"/>
-    <w:lsdException w:name="Emphasis" w:locked="1" w:semiHidden="0" w:uiPriority="0" w:unhideWhenUsed="0" w:qFormat="1"/>
-    <w:lsdException w:name="Table Grid" w:locked="1" w:semiHidden="0" w:uiPriority="0" w:unhideWhenUsed="0"/>
-    <w:lsdException w:name="Placeholder Text" w:unhideWhenUsed="0"/>
-    <w:lsdException w:name="No Spacing" w:semiHidden="0" w:uiPriority="1" w:unhideWhenUsed="0" w:qFormat="1"/>
-    <w:lsdException w:name="Light Shading" w:semiHidden="0" w:uiPriority="60" w:unhideWhenUsed="0"/>
-    <w:lsdException w:name="Light List" w:semiHidden="0" w:uiPriority="61" w:unhideWhenUsed="0"/>
-    <w:lsdException w:name="Light Grid" w:semiHidden="0" w:uiPriority="62" w:unhideWhenUsed="0"/>
-    <w:lsdException w:name="Medium Shading 1" w:semiHidden="0" w:uiPriority="63" w:unhideWhenUsed="0"/>
-    <w:lsdException w:name="Medium Shading 2" w:semiHidden="0" w:uiPriority="64" w:unhideWhenUsed="0"/>
-    <w:lsdException w:name="Medium List 1" w:semiHidden="0" w:uiPriority="65" w:unhideWhenUsed="0"/>
-    <w:lsdException w:name="Medium List 2" w:semiHidden="0" w:uiPriority="66" w:unhideWhenUsed="0"/>
-    <w:lsdException w:name="Medium Grid 1" w:semiHidden="0" w:uiPriority="67" w:unhideWhenUsed="0"/>
-    <w:lsdException w:name="Medium Grid 2" w:semiHidden="0" w:uiPriority="68" w:unhideWhenUsed="0"/>
-    <w:lsdException w:name="Medium Grid 3" w:semiHidden="0" w:uiPriority="69" w:unhideWhenUsed="0"/>
-    <w:lsdException w:name="Dark List" w:semiHidden="0" w:uiPriority="70" w:unhideWhenUsed="0"/>
-    <w:lsdException w:name="Colorful Shading" w:semiHidden="0" w:uiPriority="71" w:unhideWhenUsed="0"/>
-    <w:lsdException w:name="Colorful List" w:semiHidden="0" w:uiPriority="72" w:unhideWhenUsed="0"/>
-    <w:lsdException w:name="Colorful Grid" w:semiHidden="0" w:uiPriority="73" w:unhideWhenUsed="0"/>
-    <w:lsdException w:name="Light Shading Accent 1" w:semiHidden="0" w:uiPriority="60" w:unhideWhenUsed="0"/>
-    <w:lsdException w:name="Light List Accent 1" w:semiHidden="0" w:uiPriority="61" w:unhideWhenUsed="0"/>
-    <w:lsdException w:name="Light Grid Accent 1" w:semiHidden="0" w:uiPriority="62" w:unhideWhenUsed="0"/>
-    <w:lsdException w:name="Medium Shading 1 Accent 1" w:semiHidden="0" w:uiPriority="63" w:unhideWhenUsed="0"/>
-    <w:lsdException w:name="Medium Shading 2 Accent 1" w:semiHidden="0" w:uiPriority="64" w:unhideWhenUsed="0"/>
-    <w:lsdException w:name="Medium List 1 Accent 1" w:semiHidden="0" w:uiPriority="65" w:unhideWhenUsed="0"/>
-    <w:lsdException w:name="Revision" w:unhideWhenUsed="0"/>
-    <w:lsdException w:name="List Paragraph" w:semiHidden="0" w:uiPriority="34" w:unhideWhenUsed="0" w:qFormat="1"/>
-    <w:lsdException w:name="Quote" w:semiHidden="0" w:uiPriority="29" w:unhideWhenUsed="0" w:qFormat="1"/>
-    <w:lsdException w:name="Intense Quote" w:semiHidden="0" w:uiPriority="30" w:unhideWhenUsed="0" w:qFormat="1"/>
-    <w:lsdException w:name="Medium List 2 Accent 1" w:semiHidden="0" w:uiPriority="66" w:unhideWhenUsed="0"/>
-    <w:lsdException w:name="Medium Grid 1 Accent 1" w:semiHidden="0" w:uiPriority="67" w:unhideWhenUsed="0"/>
-    <w:lsdException w:name="Medium Grid 2 Accent 1" w:semiHidden="0" w:uiPriority="68" w:unhideWhenUsed="0"/>
-    <w:lsdException w:name="Medium Grid 3 Accent 1" w:semiHidden="0" w:uiPriority="69" w:unhideWhenUsed="0"/>
-    <w:lsdException w:name="Dark List Accent 1" w:semiHidden="0" w:uiPriority="70" w:unhideWhenUsed="0"/>
-    <w:lsdException w:name="Colorful Shading Accent 1" w:semiHidden="0" w:uiPriority="71" w:unhideWhenUsed="0"/>
-    <w:lsdException w:name="Colorful List Accent 1" w:semiHidden="0" w:uiPriority="72" w:unhideWhenUsed="0"/>
-    <w:lsdException w:name="Colorful Grid Accent 1" w:semiHidden="0" w:uiPriority="73" w:unhideWhenUsed="0"/>
-    <w:lsdException w:name="Light Shading Accent 2" w:semiHidden="0" w:uiPriority="60" w:unhideWhenUsed="0"/>
-    <w:lsdException w:name="Light List Accent 2" w:semiHidden="0" w:uiPriority="61" w:unhideWhenUsed="0"/>
-    <w:lsdException w:name="Light Grid Accent 2" w:semiHidden="0" w:uiPriority="62" w:unhideWhenUsed="0"/>
-    <w:lsdException w:name="Medium Shading 1 Accent 2" w:semiHidden="0" w:uiPriority="63" w:unhideWhenUsed="0"/>
-    <w:lsdException w:name="Medium Shading 2 Accent 2" w:semiHidden="0" w:uiPriority="64" w:unhideWhenUsed="0"/>
-    <w:lsdException w:name="Medium List 1 Accent 2" w:semiHidden="0" w:uiPriority="65" w:unhideWhenUsed="0"/>
-    <w:lsdException w:name="Medium List 2 Accent 2" w:semiHidden="0" w:uiPriority="66" w:unhideWhenUsed="0"/>
-    <w:lsdException w:name="Medium Grid 1 Accent 2" w:semiHidden="0" w:uiPriority="67" w:unhideWhenUsed="0"/>
-    <w:lsdException w:name="Medium Grid 2 Accent 2" w:semiHidden="0" w:uiPriority="68" w:unhideWhenUsed="0"/>
-    <w:lsdException w:name="Medium Grid 3 Accent 2" w:semiHidden="0" w:uiPriority="69" w:unhideWhenUsed="0"/>
-    <w:lsdException w:name="Dark List Accent 2" w:semiHidden="0" w:uiPriority="70" w:unhideWhenUsed="0"/>
-    <w:lsdException w:name="Colorful Shading Accent 2" w:semiHidden="0" w:uiPriority="71" w:unhideWhenUsed="0"/>
-    <w:lsdException w:name="Colorful List Accent 2" w:semiHidden="0" w:uiPriority="72" w:unhideWhenUsed="0"/>
-    <w:lsdException w:name="Colorful Grid Accent 2" w:semiHidden="0" w:uiPriority="73" w:unhideWhenUsed="0"/>
-    <w:lsdException w:name="Light Shading Accent 3" w:semiHidden="0" w:uiPriority="60" w:unhideWhenUsed="0"/>
-    <w:lsdException w:name="Light List Accent 3" w:semiHidden="0" w:uiPriority="61" w:unhideWhenUsed="0"/>
-    <w:lsdException w:name="Light Grid Accent 3" w:semiHidden="0" w:uiPriority="62" w:unhideWhenUsed="0"/>
-    <w:lsdException w:name="Medium Shading 1 Accent 3" w:semiHidden="0" w:uiPriority="63" w:unhideWhenUsed="0"/>
-    <w:lsdException w:name="Medium Shading 2 Accent 3" w:semiHidden="0" w:uiPriority="64" w:unhideWhenUsed="0"/>
-    <w:lsdException w:name="Medium List 1 Accent 3" w:semiHidden="0" w:uiPriority="65" w:unhideWhenUsed="0"/>
-    <w:lsdException w:name="Medium List 2 Accent 3" w:semiHidden="0" w:uiPriority="66" w:unhideWhenUsed="0"/>
-    <w:lsdException w:name="Medium Grid 1 Accent 3" w:semiHidden="0" w:uiPriority="67" w:unhideWhenUsed="0"/>
-    <w:lsdException w:name="Medium Grid 2 Accent 3" w:semiHidden="0" w:uiPriority="68" w:unhideWhenUsed="0"/>
-    <w:lsdException w:name="Medium Grid 3 Accent 3" w:semiHidden="0" w:uiPriority="69" w:unhideWhenUsed="0"/>
-    <w:lsdException w:name="Dark List Accent 3" w:semiHidden="0" w:uiPriority="70" w:unhideWhenUsed="0"/>
-    <w:lsdException w:name="Colorful Shading Accent 3" w:semiHidden="0" w:uiPriority="71" w:unhideWhenUsed="0"/>
-    <w:lsdException w:name="Colorful List Accent 3" w:semiHidden="0" w:uiPriority="72" w:unhideWhenUsed="0"/>
-    <w:lsdException w:name="Colorful Grid Accent 3" w:semiHidden="0" w:uiPriority="73" w:unhideWhenUsed="0"/>
-    <w:lsdException w:name="Light Shading Accent 4" w:semiHidden="0" w:uiPriority="60" w:unhideWhenUsed="0"/>
-    <w:lsdException w:name="Light List Accent 4" w:semiHidden="0" w:uiPriority="61" w:unhideWhenUsed="0"/>
-    <w:lsdException w:name="Light Grid Accent 4" w:semiHidden="0" w:uiPriority="62" w:unhideWhenUsed="0"/>
-    <w:lsdException w:name="Medium Shading 1 Accent 4" w:semiHidden="0" w:uiPriority="63" w:unhideWhenUsed="0"/>
-    <w:lsdException w:name="Medium Shading 2 Accent 4" w:semiHidden="0" w:uiPriority="64" w:unhideWhenUsed="0"/>
-    <w:lsdException w:name="Medium List 1 Accent 4" w:semiHidden="0" w:uiPriority="65" w:unhideWhenUsed="0"/>
-    <w:lsdException w:name="Medium List 2 Accent 4" w:semiHidden="0" w:uiPriority="66" w:unhideWhenUsed="0"/>
-    <w:lsdException w:name="Medium Grid 1 Accent 4" w:semiHidden="0" w:uiPriority="67" w:unhideWhenUsed="0"/>
-    <w:lsdException w:name="Medium Grid 2 Accent 4" w:semiHidden="0" w:uiPriority="68" w:unhideWhenUsed="0"/>
-    <w:lsdException w:name="Medium Grid 3 Accent 4" w:semiHidden="0" w:uiPriority="69" w:unhideWhenUsed="0"/>
-    <w:lsdException w:name="Dark List Accent 4" w:semiHidden="0" w:uiPriority="70" w:unhideWhenUsed="0"/>
-    <w:lsdException w:name="Colorful Shading Accent 4" w:semiHidden="0" w:uiPriority="71" w:unhideWhenUsed="0"/>
-    <w:lsdException w:name="Colorful List Accent 4" w:semiHidden="0" w:uiPriority="72" w:unhideWhenUsed="0"/>
-    <w:lsdException w:name="Colorful Grid Accent 4" w:semiHidden="0" w:uiPriority="73" w:unhideWhenUsed="0"/>
-    <w:lsdException w:name="Light Shading Accent 5" w:semiHidden="0" w:uiPriority="60" w:unhideWhenUsed="0"/>
-    <w:lsdException w:name="Light List Accent 5" w:semiHidden="0" w:uiPriority="61" w:unhideWhenUsed="0"/>
-    <w:lsdException w:name="Light Grid Accent 5" w:semiHidden="0" w:uiPriority="62" w:unhideWhenUsed="0"/>
-    <w:lsdException w:name="Medium Shading 1 Accent 5" w:semiHidden="0" w:uiPriority="63" w:unhideWhenUsed="0"/>
-    <w:lsdException w:name="Medium Shading 2 Accent 5" w:semiHidden="0" w:uiPriority="64" w:unhideWhenUsed="0"/>
-    <w:lsdException w:name="Medium List 1 Accent 5" w:semiHidden="0" w:uiPriority="65" w:unhideWhenUsed="0"/>
-    <w:lsdException w:name="Medium List 2 Accent 5" w:semiHidden="0" w:uiPriority="66" w:unhideWhenUsed="0"/>
-    <w:lsdException w:name="Medium Grid 1 Accent 5" w:semiHidden="0" w:uiPriority="67" w:unhideWhenUsed="0"/>
-    <w:lsdException w:name="Medium Grid 2 Accent 5" w:semiHidden="0" w:uiPriority="68" w:unhideWhenUsed="0"/>
-    <w:lsdException w:name="Medium Grid 3 Accent 5" w:semiHidden="0" w:uiPriority="69" w:unhideWhenUsed="0"/>
-    <w:lsdException w:name="Dark List Accent 5" w:semiHidden="0" w:uiPriority="70" w:unhideWhenUsed="0"/>
-    <w:lsdException w:name="Colorful Shading Accent 5" w:semiHidden="0" w:uiPriority="71" w:unhideWhenUsed="0"/>
-    <w:lsdException w:name="Colorful List Accent 5" w:semiHidden="0" w:uiPriority="72" w:unhideWhenUsed="0"/>
-    <w:lsdException w:name="Colorful Grid Accent 5" w:semiHidden="0" w:uiPriority="73" w:unhideWhenUsed="0"/>
-    <w:lsdException w:name="Light Shading Accent 6" w:semiHidden="0" w:uiPriority="60" w:unhideWhenUsed="0"/>
-    <w:lsdException w:name="Light List Accent 6" w:semiHidden="0" w:uiPriority="61" w:unhideWhenUsed="0"/>
-    <w:lsdException w:name="Light Grid Accent 6" w:semiHidden="0" w:uiPriority="62" w:unhideWhenUsed="0"/>
-    <w:lsdException w:name="Medium Shading 1 Accent 6" w:semiHidden="0" w:uiPriority="63" w:unhideWhenUsed="0"/>
-    <w:lsdException w:name="Medium Shading 2 Accent 6" w:semiHidden="0" w:uiPriority="64" w:unhideWhenUsed="0"/>
-    <w:lsdException w:name="Medium List 1 Accent 6" w:semiHidden="0" w:uiPriority="65" w:unhideWhenUsed="0"/>
-    <w:lsdException w:name="Medium List 2 Accent 6" w:semiHidden="0" w:uiPriority="66" w:unhideWhenUsed="0"/>
-    <w:lsdException w:name="Medium Grid 1 Accent 6" w:semiHidden="0" w:uiPriority="67" w:unhideWhenUsed="0"/>
-    <w:lsdException w:name="Medium Grid 2 Accent 6" w:semiHidden="0" w:uiPriority="68" w:unhideWhenUsed="0"/>
-    <w:lsdException w:name="Medium Grid 3 Accent 6" w:semiHidden="0" w:uiPriority="69" w:unhideWhenUsed="0"/>
-    <w:lsdException w:name="Dark List Accent 6" w:semiHidden="0" w:uiPriority="70" w:unhideWhenUsed="0"/>
-    <w:lsdException w:name="Colorful Shading Accent 6" w:semiHidden="0" w:uiPriority="71" w:unhideWhenUsed="0"/>
-    <w:lsdException w:name="Colorful List Accent 6" w:semiHidden="0" w:uiPriority="72" w:unhideWhenUsed="0"/>
-    <w:lsdException w:name="Colorful Grid Accent 6" w:semiHidden="0" w:uiPriority="73" w:unhideWhenUsed="0"/>
-    <w:lsdException w:name="Subtle Emphasis" w:semiHidden="0" w:uiPriority="19" w:unhideWhenUsed="0" w:qFormat="1"/>
-    <w:lsdException w:name="Intense Emphasis" w:semiHidden="0" w:uiPriority="21" w:unhideWhenUsed="0" w:qFormat="1"/>
-    <w:lsdException w:name="Subtle Reference" w:semiHidden="0" w:uiPriority="31" w:unhideWhenUsed="0" w:qFormat="1"/>
-    <w:lsdException w:name="Intense Reference" w:semiHidden="0" w:uiPriority="32" w:unhideWhenUsed="0" w:qFormat="1"/>
-    <w:lsdException w:name="Book Title" w:semiHidden="0" w:uiPriority="33" w:unhideWhenUsed="0" w:qFormat="1"/>
-    <w:lsdException w:name="Bibliography" w:uiPriority="37"/>
-    <w:lsdException w:name="TOC Heading" w:uiPriority="39" w:qFormat="1"/>
+  <w:latentStyles w:defLockedState="0" w:defUIPriority="99" w:defSemiHidden="0" w:defUnhideWhenUsed="0" w:defQFormat="0" w:count="371">
+    <w:lsdException w:name="Normal" w:locked="1" w:uiPriority="0" w:qFormat="1"/>
+    <w:lsdException w:name="heading 1" w:locked="1" w:uiPriority="0" w:qFormat="1"/>
+    <w:lsdException w:name="heading 2" w:locked="1" w:uiPriority="0" w:qFormat="1"/>
+    <w:lsdException w:name="heading 3" w:locked="1" w:uiPriority="0" w:qFormat="1"/>
+    <w:lsdException w:name="heading 4" w:locked="1" w:uiPriority="0" w:qFormat="1"/>
+    <w:lsdException w:name="heading 5" w:locked="1" w:uiPriority="0" w:qFormat="1"/>
+    <w:lsdException w:name="heading 6" w:locked="1" w:uiPriority="0" w:qFormat="1"/>
+    <w:lsdException w:name="heading 7" w:locked="1" w:semiHidden="1" w:uiPriority="0" w:unhideWhenUsed="1" w:qFormat="1"/>
+    <w:lsdException w:name="heading 8" w:locked="1" w:semiHidden="1" w:uiPriority="0" w:unhideWhenUsed="1" w:qFormat="1"/>
+    <w:lsdException w:name="heading 9" w:locked="1" w:semiHidden="1" w:uiPriority="0" w:unhideWhenUsed="1" w:qFormat="1"/>
+    <w:lsdException w:name="index 1" w:semiHidden="1" w:unhideWhenUsed="1"/>
+    <w:lsdException w:name="index 2" w:semiHidden="1" w:unhideWhenUsed="1"/>
+    <w:lsdException w:name="index 3" w:semiHidden="1" w:unhideWhenUsed="1"/>
+    <w:lsdException w:name="index 4" w:semiHidden="1" w:unhideWhenUsed="1"/>
+    <w:lsdException w:name="index 5" w:semiHidden="1" w:unhideWhenUsed="1"/>
+    <w:lsdException w:name="index 6" w:semiHidden="1" w:unhideWhenUsed="1"/>
+    <w:lsdException w:name="index 7" w:semiHidden="1" w:unhideWhenUsed="1"/>
+    <w:lsdException w:name="index 8" w:semiHidden="1" w:unhideWhenUsed="1"/>
+    <w:lsdException w:name="index 9" w:semiHidden="1" w:unhideWhenUsed="1"/>
+    <w:lsdException w:name="toc 1" w:locked="1" w:uiPriority="0"/>
+    <w:lsdException w:name="toc 2" w:locked="1" w:uiPriority="0"/>
+    <w:lsdException w:name="toc 3" w:locked="1" w:uiPriority="0"/>
+    <w:lsdException w:name="toc 4" w:locked="1" w:uiPriority="0"/>
+    <w:lsdException w:name="toc 5" w:locked="1" w:uiPriority="0"/>
+    <w:lsdException w:name="toc 6" w:locked="1" w:uiPriority="0"/>
+    <w:lsdException w:name="toc 7" w:locked="1" w:uiPriority="0"/>
+    <w:lsdException w:name="toc 8" w:locked="1" w:uiPriority="0"/>
+    <w:lsdException w:name="toc 9" w:locked="1" w:uiPriority="0"/>
+    <w:lsdException w:name="Normal Indent" w:semiHidden="1" w:unhideWhenUsed="1"/>
+    <w:lsdException w:name="footnote text" w:semiHidden="1" w:unhideWhenUsed="1"/>
+    <w:lsdException w:name="annotation text" w:semiHidden="1" w:unhideWhenUsed="1"/>
+    <w:lsdException w:name="header" w:semiHidden="1" w:unhideWhenUsed="1"/>
+    <w:lsdException w:name="footer" w:semiHidden="1" w:unhideWhenUsed="1"/>
+    <w:lsdException w:name="index heading" w:semiHidden="1" w:unhideWhenUsed="1"/>
+    <w:lsdException w:name="caption" w:locked="1" w:semiHidden="1" w:uiPriority="0" w:unhideWhenUsed="1" w:qFormat="1"/>
+    <w:lsdException w:name="table of figures" w:semiHidden="1" w:unhideWhenUsed="1"/>
+    <w:lsdException w:name="envelope address" w:semiHidden="1" w:unhideWhenUsed="1"/>
+    <w:lsdException w:name="envelope return" w:semiHidden="1" w:unhideWhenUsed="1"/>
+    <w:lsdException w:name="footnote reference" w:semiHidden="1" w:unhideWhenUsed="1"/>
+    <w:lsdException w:name="annotation reference" w:semiHidden="1" w:unhideWhenUsed="1"/>
+    <w:lsdException w:name="line number" w:semiHidden="1" w:unhideWhenUsed="1"/>
+    <w:lsdException w:name="page number" w:semiHidden="1" w:unhideWhenUsed="1"/>
+    <w:lsdException w:name="endnote reference" w:semiHidden="1" w:unhideWhenUsed="1"/>
+    <w:lsdException w:name="endnote text" w:semiHidden="1" w:unhideWhenUsed="1"/>
+    <w:lsdException w:name="table of authorities" w:semiHidden="1" w:unhideWhenUsed="1"/>
+    <w:lsdException w:name="macro" w:semiHidden="1" w:unhideWhenUsed="1"/>
+    <w:lsdException w:name="toa heading" w:semiHidden="1" w:unhideWhenUsed="1"/>
+    <w:lsdException w:name="List" w:semiHidden="1" w:unhideWhenUsed="1"/>
+    <w:lsdException w:name="List Bullet" w:semiHidden="1" w:unhideWhenUsed="1"/>
+    <w:lsdException w:name="List Number" w:semiHidden="1" w:unhideWhenUsed="1"/>
+    <w:lsdException w:name="List 2" w:semiHidden="1" w:unhideWhenUsed="1"/>
+    <w:lsdException w:name="List 3" w:semiHidden="1" w:unhideWhenUsed="1"/>
+    <w:lsdException w:name="List 4" w:semiHidden="1" w:unhideWhenUsed="1"/>
+    <w:lsdException w:name="List 5" w:semiHidden="1" w:unhideWhenUsed="1"/>
+    <w:lsdException w:name="List Bullet 2" w:semiHidden="1" w:unhideWhenUsed="1"/>
+    <w:lsdException w:name="List Bullet 3" w:semiHidden="1" w:unhideWhenUsed="1"/>
+    <w:lsdException w:name="List Bullet 4" w:semiHidden="1" w:unhideWhenUsed="1"/>
+    <w:lsdException w:name="List Bullet 5" w:semiHidden="1" w:unhideWhenUsed="1"/>
+    <w:lsdException w:name="List Number 2" w:semiHidden="1" w:unhideWhenUsed="1"/>
+    <w:lsdException w:name="List Number 3" w:semiHidden="1" w:unhideWhenUsed="1"/>
+    <w:lsdException w:name="List Number 4" w:semiHidden="1" w:unhideWhenUsed="1"/>
+    <w:lsdException w:name="List Number 5" w:semiHidden="1" w:unhideWhenUsed="1"/>
+    <w:lsdException w:name="Title" w:locked="1" w:uiPriority="0" w:qFormat="1"/>
+    <w:lsdException w:name="Closing" w:semiHidden="1" w:unhideWhenUsed="1"/>
+    <w:lsdException w:name="Signature" w:semiHidden="1" w:unhideWhenUsed="1"/>
+    <w:lsdException w:name="Default Paragraph Font" w:locked="1" w:uiPriority="0"/>
+    <w:lsdException w:name="Body Text" w:semiHidden="1" w:unhideWhenUsed="1"/>
+    <w:lsdException w:name="Body Text Indent" w:semiHidden="1" w:unhideWhenUsed="1"/>
+    <w:lsdException w:name="List Continue" w:semiHidden="1" w:unhideWhenUsed="1"/>
+    <w:lsdException w:name="List Continue 2" w:semiHidden="1" w:unhideWhenUsed="1"/>
+    <w:lsdException w:name="List Continue 3" w:semiHidden="1" w:unhideWhenUsed="1"/>
+    <w:lsdException w:name="List Continue 4" w:semiHidden="1" w:unhideWhenUsed="1"/>
+    <w:lsdException w:name="List Continue 5" w:semiHidden="1" w:unhideWhenUsed="1"/>
+    <w:lsdException w:name="Message Header" w:semiHidden="1" w:unhideWhenUsed="1"/>
+    <w:lsdException w:name="Subtitle" w:locked="1" w:uiPriority="0" w:qFormat="1"/>
+    <w:lsdException w:name="Salutation" w:semiHidden="1" w:unhideWhenUsed="1"/>
+    <w:lsdException w:name="Date" w:semiHidden="1" w:unhideWhenUsed="1"/>
+    <w:lsdException w:name="Body Text First Indent" w:semiHidden="1" w:unhideWhenUsed="1"/>
+    <w:lsdException w:name="Body Text First Indent 2" w:semiHidden="1" w:unhideWhenUsed="1"/>
+    <w:lsdException w:name="Note Heading" w:semiHidden="1" w:unhideWhenUsed="1"/>
+    <w:lsdException w:name="Body Text 2" w:semiHidden="1" w:unhideWhenUsed="1"/>
+    <w:lsdException w:name="Body Text 3" w:semiHidden="1" w:unhideWhenUsed="1"/>
+    <w:lsdException w:name="Body Text Indent 2" w:semiHidden="1" w:unhideWhenUsed="1"/>
+    <w:lsdException w:name="Body Text Indent 3" w:semiHidden="1" w:unhideWhenUsed="1"/>
+    <w:lsdException w:name="Block Text" w:semiHidden="1" w:unhideWhenUsed="1"/>
+    <w:lsdException w:name="Hyperlink" w:semiHidden="1" w:unhideWhenUsed="1"/>
+    <w:lsdException w:name="FollowedHyperlink" w:semiHidden="1" w:unhideWhenUsed="1"/>
+    <w:lsdException w:name="Strong" w:locked="1" w:uiPriority="0" w:qFormat="1"/>
+    <w:lsdException w:name="Emphasis" w:locked="1" w:uiPriority="0" w:qFormat="1"/>
+    <w:lsdException w:name="Document Map" w:semiHidden="1" w:unhideWhenUsed="1"/>
+    <w:lsdException w:name="Plain Text" w:semiHidden="1" w:unhideWhenUsed="1"/>
+    <w:lsdException w:name="E-mail Signature" w:semiHidden="1" w:unhideWhenUsed="1"/>
+    <w:lsdException w:name="HTML Top of Form" w:semiHidden="1" w:unhideWhenUsed="1"/>
+    <w:lsdException w:name="HTML Bottom of Form" w:semiHidden="1" w:unhideWhenUsed="1"/>
+    <w:lsdException w:name="Normal (Web)" w:semiHidden="1" w:unhideWhenUsed="1"/>
+    <w:lsdException w:name="HTML Acronym" w:semiHidden="1" w:unhideWhenUsed="1"/>
+    <w:lsdException w:name="HTML Address" w:semiHidden="1" w:unhideWhenUsed="1"/>
+    <w:lsdException w:name="HTML Cite" w:semiHidden="1" w:unhideWhenUsed="1"/>
+    <w:lsdException w:name="HTML Code" w:semiHidden="1" w:unhideWhenUsed="1"/>
+    <w:lsdException w:name="HTML Definition" w:semiHidden="1" w:unhideWhenUsed="1"/>
+    <w:lsdException w:name="HTML Keyboard" w:semiHidden="1" w:unhideWhenUsed="1"/>
+    <w:lsdException w:name="HTML Preformatted" w:semiHidden="1" w:unhideWhenUsed="1"/>
+    <w:lsdException w:name="HTML Sample" w:semiHidden="1" w:unhideWhenUsed="1"/>
+    <w:lsdException w:name="HTML Typewriter" w:semiHidden="1" w:unhideWhenUsed="1"/>
+    <w:lsdException w:name="HTML Variable" w:semiHidden="1" w:unhideWhenUsed="1"/>
+    <w:lsdException w:name="Normal Table" w:semiHidden="1" w:unhideWhenUsed="1"/>
+    <w:lsdException w:name="annotation subject" w:semiHidden="1" w:unhideWhenUsed="1"/>
+    <w:lsdException w:name="No List" w:semiHidden="1" w:unhideWhenUsed="1"/>
+    <w:lsdException w:name="Outline List 1" w:semiHidden="1" w:unhideWhenUsed="1"/>
+    <w:lsdException w:name="Outline List 2" w:semiHidden="1" w:unhideWhenUsed="1"/>
+    <w:lsdException w:name="Outline List 3" w:semiHidden="1" w:unhideWhenUsed="1"/>
+    <w:lsdException w:name="Table Simple 1" w:semiHidden="1" w:unhideWhenUsed="1"/>
+    <w:lsdException w:name="Table Simple 2" w:semiHidden="1" w:unhideWhenUsed="1"/>
+    <w:lsdException w:name="Table Simple 3" w:semiHidden="1" w:unhideWhenUsed="1"/>
+    <w:lsdException w:name="Table Classic 1" w:semiHidden="1" w:unhideWhenUsed="1"/>
+    <w:lsdException w:name="Table Classic 2" w:semiHidden="1" w:unhideWhenUsed="1"/>
+    <w:lsdException w:name="Table Classic 3" w:semiHidden="1" w:unhideWhenUsed="1"/>
+    <w:lsdException w:name="Table Classic 4" w:semiHidden="1" w:unhideWhenUsed="1"/>
+    <w:lsdException w:name="Table Colorful 1" w:semiHidden="1" w:unhideWhenUsed="1"/>
+    <w:lsdException w:name="Table Colorful 2" w:semiHidden="1" w:unhideWhenUsed="1"/>
+    <w:lsdException w:name="Table Colorful 3" w:semiHidden="1" w:unhideWhenUsed="1"/>
+    <w:lsdException w:name="Table Columns 1" w:semiHidden="1" w:unhideWhenUsed="1"/>
+    <w:lsdException w:name="Table Columns 2" w:semiHidden="1" w:unhideWhenUsed="1"/>
+    <w:lsdException w:name="Table Columns 3" w:semiHidden="1" w:unhideWhenUsed="1"/>
+    <w:lsdException w:name="Table Columns 4" w:semiHidden="1" w:unhideWhenUsed="1"/>
+    <w:lsdException w:name="Table Columns 5" w:semiHidden="1" w:unhideWhenUsed="1"/>
+    <w:lsdException w:name="Table Grid 1" w:semiHidden="1" w:unhideWhenUsed="1"/>
+    <w:lsdException w:name="Table Grid 2" w:semiHidden="1" w:unhideWhenUsed="1"/>
+    <w:lsdException w:name="Table Grid 3" w:semiHidden="1" w:unhideWhenUsed="1"/>
+    <w:lsdException w:name="Table Grid 4" w:semiHidden="1" w:unhideWhenUsed="1"/>
+    <w:lsdException w:name="Table Grid 5" w:semiHidden="1" w:unhideWhenUsed="1"/>
+    <w:lsdException w:name="Table Grid 6" w:semiHidden="1" w:unhideWhenUsed="1"/>
+    <w:lsdException w:name="Table Grid 7" w:semiHidden="1" w:unhideWhenUsed="1"/>
+    <w:lsdException w:name="Table Grid 8" w:semiHidden="1" w:unhideWhenUsed="1"/>
+    <w:lsdException w:name="Table List 1" w:semiHidden="1" w:unhideWhenUsed="1"/>
+    <w:lsdException w:name="Table List 2" w:semiHidden="1" w:unhideWhenUsed="1"/>
+    <w:lsdException w:name="Table List 3" w:semiHidden="1" w:unhideWhenUsed="1"/>
+    <w:lsdException w:name="Table List 4" w:semiHidden="1" w:unhideWhenUsed="1"/>
+    <w:lsdException w:name="Table List 5" w:semiHidden="1" w:unhideWhenUsed="1"/>
+    <w:lsdException w:name="Table List 6" w:semiHidden="1" w:unhideWhenUsed="1"/>
+    <w:lsdException w:name="Table List 7" w:semiHidden="1" w:unhideWhenUsed="1"/>
+    <w:lsdException w:name="Table List 8" w:semiHidden="1" w:unhideWhenUsed="1"/>
+    <w:lsdException w:name="Table 3D effects 1" w:semiHidden="1" w:unhideWhenUsed="1"/>
+    <w:lsdException w:name="Table 3D effects 2" w:semiHidden="1" w:unhideWhenUsed="1"/>
+    <w:lsdException w:name="Table 3D effects 3" w:semiHidden="1" w:unhideWhenUsed="1"/>
+    <w:lsdException w:name="Table Contemporary" w:semiHidden="1" w:unhideWhenUsed="1"/>
+    <w:lsdException w:name="Table Elegant" w:semiHidden="1" w:unhideWhenUsed="1"/>
+    <w:lsdException w:name="Table Professional" w:semiHidden="1" w:unhideWhenUsed="1"/>
+    <w:lsdException w:name="Table Subtle 1" w:semiHidden="1" w:unhideWhenUsed="1"/>
+    <w:lsdException w:name="Table Subtle 2" w:semiHidden="1" w:unhideWhenUsed="1"/>
+    <w:lsdException w:name="Table Web 1" w:semiHidden="1" w:unhideWhenUsed="1"/>
+    <w:lsdException w:name="Table Web 2" w:semiHidden="1" w:unhideWhenUsed="1"/>
+    <w:lsdException w:name="Table Web 3" w:semiHidden="1" w:unhideWhenUsed="1"/>
+    <w:lsdException w:name="Balloon Text" w:semiHidden="1" w:unhideWhenUsed="1"/>
+    <w:lsdException w:name="Table Grid" w:locked="1" w:uiPriority="0"/>
+    <w:lsdException w:name="Table Theme" w:semiHidden="1" w:unhideWhenUsed="1"/>
+    <w:lsdException w:name="Placeholder Text" w:semiHidden="1"/>
+    <w:lsdException w:name="No Spacing" w:uiPriority="1" w:qFormat="1"/>
+    <w:lsdException w:name="Light Shading" w:uiPriority="60"/>
+    <w:lsdException w:name="Light List" w:uiPriority="61"/>
+    <w:lsdException w:name="Light Grid" w:uiPriority="62"/>
+    <w:lsdException w:name="Medium Shading 1" w:uiPriority="63"/>
+    <w:lsdException w:name="Medium Shading 2" w:uiPriority="64"/>
+    <w:lsdException w:name="Medium List 1" w:uiPriority="65"/>
+    <w:lsdException w:name="Medium List 2" w:uiPriority="66"/>
+    <w:lsdException w:name="Medium Grid 1" w:uiPriority="67"/>
+    <w:lsdException w:name="Medium Grid 2" w:uiPriority="68"/>
+    <w:lsdException w:name="Medium Grid 3" w:uiPriority="69"/>
+    <w:lsdException w:name="Dark List" w:uiPriority="70"/>
+    <w:lsdException w:name="Colorful Shading" w:uiPriority="71"/>
+    <w:lsdException w:name="Colorful List" w:uiPriority="72"/>
+    <w:lsdException w:name="Colorful Grid" w:uiPriority="73"/>
+    <w:lsdException w:name="Light Shading Accent 1" w:uiPriority="60"/>
+    <w:lsdException w:name="Light List Accent 1" w:uiPriority="61"/>
+    <w:lsdException w:name="Light Grid Accent 1" w:uiPriority="62"/>
+    <w:lsdException w:name="Medium Shading 1 Accent 1" w:uiPriority="63"/>
+    <w:lsdException w:name="Medium Shading 2 Accent 1" w:uiPriority="64"/>
+    <w:lsdException w:name="Medium List 1 Accent 1" w:uiPriority="65"/>
+    <w:lsdException w:name="Revision" w:semiHidden="1"/>
+    <w:lsdException w:name="List Paragraph" w:uiPriority="34" w:qFormat="1"/>
+    <w:lsdException w:name="Quote" w:uiPriority="29" w:qFormat="1"/>
+    <w:lsdException w:name="Intense Quote" w:uiPriority="30" w:qFormat="1"/>
+    <w:lsdException w:name="Medium List 2 Accent 1" w:uiPriority="66"/>
+    <w:lsdException w:name="Medium Grid 1 Accent 1" w:uiPriority="67"/>
+    <w:lsdException w:name="Medium Grid 2 Accent 1" w:uiPriority="68"/>
+    <w:lsdException w:name="Medium Grid 3 Accent 1" w:uiPriority="69"/>
+    <w:lsdException w:name="Dark List Accent 1" w:uiPriority="70"/>
+    <w:lsdException w:name="Colorful Shading Accent 1" w:uiPriority="71"/>
+    <w:lsdException w:name="Colorful List Accent 1" w:uiPriority="72"/>
+    <w:lsdException w:name="Colorful Grid Accent 1" w:uiPriority="73"/>
+    <w:lsdException w:name="Light Shading Accent 2" w:uiPriority="60"/>
+    <w:lsdException w:name="Light List Accent 2" w:uiPriority="61"/>
+    <w:lsdException w:name="Light Grid Accent 2" w:uiPriority="62"/>
+    <w:lsdException w:name="Medium Shading 1 Accent 2" w:uiPriority="63"/>
+    <w:lsdException w:name="Medium Shading 2 Accent 2" w:uiPriority="64"/>
+    <w:lsdException w:name="Medium List 1 Accent 2" w:uiPriority="65"/>
+    <w:lsdException w:name="Medium List 2 Accent 2" w:uiPriority="66"/>
+    <w:lsdException w:name="Medium Grid 1 Accent 2" w:uiPriority="67"/>
+    <w:lsdException w:name="Medium Grid 2 Accent 2" w:uiPriority="68"/>
+    <w:lsdException w:name="Medium Grid 3 Accent 2" w:uiPriority="69"/>
+    <w:lsdException w:name="Dark List Accent 2" w:uiPriority="70"/>
+    <w:lsdException w:name="Colorful Shading Accent 2" w:uiPriority="71"/>
+    <w:lsdException w:name="Colorful List Accent 2" w:uiPriority="72"/>
+    <w:lsdException w:name="Colorful Grid Accent 2" w:uiPriority="73"/>
+    <w:lsdException w:name="Light Shading Accent 3" w:uiPriority="60"/>
+    <w:lsdException w:name="Light List Accent 3" w:uiPriority="61"/>
+    <w:lsdException w:name="Light Grid Accent 3" w:uiPriority="62"/>
+    <w:lsdException w:name="Medium Shading 1 Accent 3" w:uiPriority="63"/>
+    <w:lsdException w:name="Medium Shading 2 Accent 3" w:uiPriority="64"/>
+    <w:lsdException w:name="Medium List 1 Accent 3" w:uiPriority="65"/>
+    <w:lsdException w:name="Medium List 2 Accent 3" w:uiPriority="66"/>
+    <w:lsdException w:name="Medium Grid 1 Accent 3" w:uiPriority="67"/>
+    <w:lsdException w:name="Medium Grid 2 Accent 3" w:uiPriority="68"/>
+    <w:lsdException w:name="Medium Grid 3 Accent 3" w:uiPriority="69"/>
+    <w:lsdException w:name="Dark List Accent 3" w:uiPriority="70"/>
+    <w:lsdException w:name="Colorful Shading Accent 3" w:uiPriority="71"/>
+    <w:lsdException w:name="Colorful List Accent 3" w:uiPriority="72"/>
+    <w:lsdException w:name="Colorful Grid Accent 3" w:uiPriority="73"/>
+    <w:lsdException w:name="Light Shading Accent 4" w:uiPriority="60"/>
+    <w:lsdException w:name="Light List Accent 4" w:uiPriority="61"/>
+    <w:lsdException w:name="Light Grid Accent 4" w:uiPriority="62"/>
+    <w:lsdException w:name="Medium Shading 1 Accent 4" w:uiPriority="63"/>
+    <w:lsdException w:name="Medium Shading 2 Accent 4" w:uiPriority="64"/>
+    <w:lsdException w:name="Medium List 1 Accent 4" w:uiPriority="65"/>
+    <w:lsdException w:name="Medium List 2 Accent 4" w:uiPriority="66"/>
+    <w:lsdException w:name="Medium Grid 1 Accent 4" w:uiPriority="67"/>
+    <w:lsdException w:name="Medium Grid 2 Accent 4" w:uiPriority="68"/>
+    <w:lsdException w:name="Medium Grid 3 Accent 4" w:uiPriority="69"/>
+    <w:lsdException w:name="Dark List Accent 4" w:uiPriority="70"/>
+    <w:lsdException w:name="Colorful Shading Accent 4" w:uiPriority="71"/>
+    <w:lsdException w:name="Colorful List Accent 4" w:uiPriority="72"/>
+    <w:lsdException w:name="Colorful Grid Accent 4" w:uiPriority="73"/>
+    <w:lsdException w:name="Light Shading Accent 5" w:uiPriority="60"/>
+    <w:lsdException w:name="Light List Accent 5" w:uiPriority="61"/>
+    <w:lsdException w:name="Light Grid Accent 5" w:uiPriority="62"/>
+    <w:lsdException w:name="Medium Shading 1 Accent 5" w:uiPriority="63"/>
+    <w:lsdException w:name="Medium Shading 2 Accent 5" w:uiPriority="64"/>
+    <w:lsdException w:name="Medium List 1 Accent 5" w:uiPriority="65"/>
+    <w:lsdException w:name="Medium List 2 Accent 5" w:uiPriority="66"/>
+    <w:lsdException w:name="Medium Grid 1 Accent 5" w:uiPriority="67"/>
+    <w:lsdException w:name="Medium Grid 2 Accent 5" w:uiPriority="68"/>
+    <w:lsdException w:name="Medium Grid 3 Accent 5" w:uiPriority="69"/>
+    <w:lsdException w:name="Dark List Accent 5" w:uiPriority="70"/>
+    <w:lsdException w:name="Colorful Shading Accent 5" w:uiPriority="71"/>
+    <w:lsdException w:name="Colorful List Accent 5" w:uiPriority="72"/>
+    <w:lsdException w:name="Colorful Grid Accent 5" w:uiPriority="73"/>
+    <w:lsdException w:name="Light Shading Accent 6" w:uiPriority="60"/>
+    <w:lsdException w:name="Light List Accent 6" w:uiPriority="61"/>
+    <w:lsdException w:name="Light Grid Accent 6" w:uiPriority="62"/>
+    <w:lsdException w:name="Medium Shading 1 Accent 6" w:uiPriority="63"/>
+    <w:lsdException w:name="Medium Shading 2 Accent 6" w:uiPriority="64"/>
+    <w:lsdException w:name="Medium List 1 Accent 6" w:uiPriority="65"/>
+    <w:lsdException w:name="Medium List 2 Accent 6" w:uiPriority="66"/>
+    <w:lsdException w:name="Medium Grid 1 Accent 6" w:uiPriority="67"/>
+    <w:lsdException w:name="Medium Grid 2 Accent 6" w:uiPriority="68"/>
+    <w:lsdException w:name="Medium Grid 3 Accent 6" w:uiPriority="69"/>
+    <w:lsdException w:name="Dark List Accent 6" w:uiPriority="70"/>
+    <w:lsdException w:name="Colorful Shading Accent 6" w:uiPriority="71"/>
+    <w:lsdException w:name="Colorful List Accent 6" w:uiPriority="72"/>
+    <w:lsdException w:name="Colorful Grid Accent 6" w:uiPriority="73"/>
+    <w:lsdException w:name="Subtle Emphasis" w:uiPriority="19" w:qFormat="1"/>
+    <w:lsdException w:name="Intense Emphasis" w:uiPriority="21" w:qFormat="1"/>
+    <w:lsdException w:name="Subtle Reference" w:uiPriority="31" w:qFormat="1"/>
+    <w:lsdException w:name="Intense Reference" w:uiPriority="32" w:qFormat="1"/>
+    <w:lsdException w:name="Book Title" w:uiPriority="33" w:qFormat="1"/>
+    <w:lsdException w:name="Bibliography" w:semiHidden="1" w:uiPriority="37" w:unhideWhenUsed="1"/>
+    <w:lsdException w:name="TOC Heading" w:semiHidden="1" w:uiPriority="39" w:unhideWhenUsed="1" w:qFormat="1"/>
+    <w:lsdException w:name="Plain Table 1" w:uiPriority="41"/>
+    <w:lsdException w:name="Plain Table 2" w:uiPriority="42"/>
+    <w:lsdException w:name="Plain Table 3" w:uiPriority="43"/>
+    <w:lsdException w:name="Plain Table 4" w:uiPriority="44"/>
+    <w:lsdException w:name="Plain Table 5" w:uiPriority="45"/>
+    <w:lsdException w:name="Grid Table Light" w:uiPriority="40"/>
+    <w:lsdException w:name="Grid Table 1 Light" w:uiPriority="46"/>
+    <w:lsdException w:name="Grid Table 2" w:uiPriority="47"/>
+    <w:lsdException w:name="Grid Table 3" w:uiPriority="48"/>
+    <w:lsdException w:name="Grid Table 4" w:uiPriority="49"/>
+    <w:lsdException w:name="Grid Table 5 Dark" w:uiPriority="50"/>
+    <w:lsdException w:name="Grid Table 6 Colorful" w:uiPriority="51"/>
+    <w:lsdException w:name="Grid Table 7 Colorful" w:uiPriority="52"/>
+    <w:lsdException w:name="Grid Table 1 Light Accent 1" w:uiPriority="46"/>
+    <w:lsdException w:name="Grid Table 2 Accent 1" w:uiPriority="47"/>
+    <w:lsdException w:name="Grid Table 3 Accent 1" w:uiPriority="48"/>
+    <w:lsdException w:name="Grid Table 4 Accent 1" w:uiPriority="49"/>
+    <w:lsdException w:name="Grid Table 5 Dark Accent 1" w:uiPriority="50"/>
+    <w:lsdException w:name="Grid Table 6 Colorful Accent 1" w:uiPriority="51"/>
+    <w:lsdException w:name="Grid Table 7 Colorful Accent 1" w:uiPriority="52"/>
+    <w:lsdException w:name="Grid Table 1 Light Accent 2" w:uiPriority="46"/>
+    <w:lsdException w:name="Grid Table 2 Accent 2" w:uiPriority="47"/>
+    <w:lsdException w:name="Grid Table 3 Accent 2" w:uiPriority="48"/>
+    <w:lsdException w:name="Grid Table 4 Accent 2" w:uiPriority="49"/>
+    <w:lsdException w:name="Grid Table 5 Dark Accent 2" w:uiPriority="50"/>
+    <w:lsdException w:name="Grid Table 6 Colorful Accent 2" w:uiPriority="51"/>
+    <w:lsdException w:name="Grid Table 7 Colorful Accent 2" w:uiPriority="52"/>
+    <w:lsdException w:name="Grid Table 1 Light Accent 3" w:uiPriority="46"/>
+    <w:lsdException w:name="Grid Table 2 Accent 3" w:uiPriority="47"/>
+    <w:lsdException w:name="Grid Table 3 Accent 3" w:uiPriority="48"/>
+    <w:lsdException w:name="Grid Table 4 Accent 3" w:uiPriority="49"/>
+    <w:lsdException w:name="Grid Table 5 Dark Accent 3" w:uiPriority="50"/>
+    <w:lsdException w:name="Grid Table 6 Colorful Accent 3" w:uiPriority="51"/>
+    <w:lsdException w:name="Grid Table 7 Colorful Accent 3" w:uiPriority="52"/>
+    <w:lsdException w:name="Grid Table 1 Light Accent 4" w:uiPriority="46"/>
+    <w:lsdException w:name="Grid Table 2 Accent 4" w:uiPriority="47"/>
+    <w:lsdException w:name="Grid Table 3 Accent 4" w:uiPriority="48"/>
+    <w:lsdException w:name="Grid Table 4 Accent 4" w:uiPriority="49"/>
+    <w:lsdException w:name="Grid Table 5 Dark Accent 4" w:uiPriority="50"/>
+    <w:lsdException w:name="Grid Table 6 Colorful Accent 4" w:uiPriority="51"/>
+    <w:lsdException w:name="Grid Table 7 Colorful Accent 4" w:uiPriority="52"/>
+    <w:lsdException w:name="Grid Table 1 Light Accent 5" w:uiPriority="46"/>
+    <w:lsdException w:name="Grid Table 2 Accent 5" w:uiPriority="47"/>
+    <w:lsdException w:name="Grid Table 3 Accent 5" w:uiPriority="48"/>
+    <w:lsdException w:name="Grid Table 4 Accent 5" w:uiPriority="49"/>
+    <w:lsdException w:name="Grid Table 5 Dark Accent 5" w:uiPriority="50"/>
+    <w:lsdException w:name="Grid Table 6 Colorful Accent 5" w:uiPriority="51"/>
+    <w:lsdException w:name="Grid Table 7 Colorful Accent 5" w:uiPriority="52"/>
+    <w:lsdException w:name="Grid Table 1 Light Accent 6" w:uiPriority="46"/>
+    <w:lsdException w:name="Grid Table 2 Accent 6" w:uiPriority="47"/>
+    <w:lsdException w:name="Grid Table 3 Accent 6" w:uiPriority="48"/>
+    <w:lsdException w:name="Grid Table 4 Accent 6" w:uiPriority="49"/>
+    <w:lsdException w:name="Grid Table 5 Dark Accent 6" w:uiPriority="50"/>
+    <w:lsdException w:name="Grid Table 6 Colorful Accent 6" w:uiPriority="51"/>
+    <w:lsdException w:name="Grid Table 7 Colorful Accent 6" w:uiPriority="52"/>
+    <w:lsdException w:name="List Table 1 Light" w:uiPriority="46"/>
+    <w:lsdException w:name="List Table 2" w:uiPriority="47"/>
+    <w:lsdException w:name="List Table 3" w:uiPriority="48"/>
+    <w:lsdException w:name="List Table 4" w:uiPriority="49"/>
+    <w:lsdException w:name="List Table 5 Dark" w:uiPriority="50"/>
+    <w:lsdException w:name="List Table 6 Colorful" w:uiPriority="51"/>
+    <w:lsdException w:name="List Table 7 Colorful" w:uiPriority="52"/>
+    <w:lsdException w:name="List Table 1 Light Accent 1" w:uiPriority="46"/>
+    <w:lsdException w:name="List Table 2 Accent 1" w:uiPriority="47"/>
+    <w:lsdException w:name="List Table 3 Accent 1" w:uiPriority="48"/>
+    <w:lsdException w:name="List Table 4 Accent 1" w:uiPriority="49"/>
+    <w:lsdException w:name="List Table 5 Dark Accent 1" w:uiPriority="50"/>
+    <w:lsdException w:name="List Table 6 Colorful Accent 1" w:uiPriority="51"/>
+    <w:lsdException w:name="List Table 7 Colorful Accent 1" w:uiPriority="52"/>
+    <w:lsdException w:name="List Table 1 Light Accent 2" w:uiPriority="46"/>
+    <w:lsdException w:name="List Table 2 Accent 2" w:uiPriority="47"/>
+    <w:lsdException w:name="List Table 3 Accent 2" w:uiPriority="48"/>
+    <w:lsdException w:name="List Table 4 Accent 2" w:uiPriority="49"/>
+    <w:lsdException w:name="List Table 5 Dark Accent 2" w:uiPriority="50"/>
+    <w:lsdException w:name="List Table 6 Colorful Accent 2" w:uiPriority="51"/>
+    <w:lsdException w:name="List Table 7 Colorful Accent 2" w:uiPriority="52"/>
+    <w:lsdException w:name="List Table 1 Light Accent 3" w:uiPriority="46"/>
+    <w:lsdException w:name="List Table 2 Accent 3" w:uiPriority="47"/>
+    <w:lsdException w:name="List Table 3 Accent 3" w:uiPriority="48"/>
+    <w:lsdException w:name="List Table 4 Accent 3" w:uiPriority="49"/>
+    <w:lsdException w:name="List Table 5 Dark Accent 3" w:uiPriority="50"/>
+    <w:lsdException w:name="List Table 6 Colorful Accent 3" w:uiPriority="51"/>
+    <w:lsdException w:name="List Table 7 Colorful Accent 3" w:uiPriority="52"/>
+    <w:lsdException w:name="List Table 1 Light Accent 4" w:uiPriority="46"/>
+    <w:lsdException w:name="List Table 2 Accent 4" w:uiPriority="47"/>
+    <w:lsdException w:name="List Table 3 Accent 4" w:uiPriority="48"/>
+    <w:lsdException w:name="List Table 4 Accent 4" w:uiPriority="49"/>
+    <w:lsdException w:name="List Table 5 Dark Accent 4" w:uiPriority="50"/>
+    <w:lsdException w:name="List Table 6 Colorful Accent 4" w:uiPriority="51"/>
+    <w:lsdException w:name="List Table 7 Colorful Accent 4" w:uiPriority="52"/>
+    <w:lsdException w:name="List Table 1 Light Accent 5" w:uiPriority="46"/>
+    <w:lsdException w:name="List Table 2 Accent 5" w:uiPriority="47"/>
+    <w:lsdException w:name="List Table 3 Accent 5" w:uiPriority="48"/>
+    <w:lsdException w:name="List Table 4 Accent 5" w:uiPriority="49"/>
+    <w:lsdException w:name="List Table 5 Dark Accent 5" w:uiPriority="50"/>
+    <w:lsdException w:name="List Table 6 Colorful Accent 5" w:uiPriority="51"/>
+    <w:lsdException w:name="List Table 7 Colorful Accent 5" w:uiPriority="52"/>
+    <w:lsdException w:name="List Table 1 Light Accent 6" w:uiPriority="46"/>
+    <w:lsdException w:name="List Table 2 Accent 6" w:uiPriority="47"/>
+    <w:lsdException w:name="List Table 3 Accent 6" w:uiPriority="48"/>
+    <w:lsdException w:name="List Table 4 Accent 6" w:uiPriority="49"/>
+    <w:lsdException w:name="List Table 5 Dark Accent 6" w:uiPriority="50"/>
+    <w:lsdException w:name="List Table 6 Colorful Accent 6" w:uiPriority="51"/>
+    <w:lsdException w:name="List Table 7 Colorful Accent 6" w:uiPriority="52"/>
   </w:latentStyles>
   <w:style w:type="paragraph" w:default="1" w:styleId="Normal">
     <w:name w:val="Normal"/>
@@ -4491,8 +5104,8 @@
   </w:style>
   <w:style w:type="paragraph" w:styleId="Heading1">
     <w:name w:val="heading 1"/>
-    <w:basedOn w:val="normal0"/>
-    <w:next w:val="normal0"/>
+    <w:basedOn w:val="Normal1"/>
+    <w:next w:val="Normal1"/>
     <w:link w:val="Heading1Char"/>
     <w:uiPriority w:val="99"/>
     <w:qFormat/>
@@ -4511,8 +5124,8 @@
   </w:style>
   <w:style w:type="paragraph" w:styleId="Heading2">
     <w:name w:val="heading 2"/>
-    <w:basedOn w:val="normal0"/>
-    <w:next w:val="normal0"/>
+    <w:basedOn w:val="Normal1"/>
+    <w:next w:val="Normal1"/>
     <w:link w:val="Heading2Char"/>
     <w:uiPriority w:val="99"/>
     <w:qFormat/>
@@ -4532,8 +5145,8 @@
   </w:style>
   <w:style w:type="paragraph" w:styleId="Heading3">
     <w:name w:val="heading 3"/>
-    <w:basedOn w:val="normal0"/>
-    <w:next w:val="normal0"/>
+    <w:basedOn w:val="Normal1"/>
+    <w:next w:val="Normal1"/>
     <w:link w:val="Heading3Char"/>
     <w:uiPriority w:val="99"/>
     <w:qFormat/>
@@ -4554,8 +5167,8 @@
   </w:style>
   <w:style w:type="paragraph" w:styleId="Heading4">
     <w:name w:val="heading 4"/>
-    <w:basedOn w:val="normal0"/>
-    <w:next w:val="normal0"/>
+    <w:basedOn w:val="Normal1"/>
+    <w:next w:val="Normal1"/>
     <w:link w:val="Heading4Char"/>
     <w:uiPriority w:val="99"/>
     <w:qFormat/>
@@ -4574,8 +5187,8 @@
   </w:style>
   <w:style w:type="paragraph" w:styleId="Heading5">
     <w:name w:val="heading 5"/>
-    <w:basedOn w:val="normal0"/>
-    <w:next w:val="normal0"/>
+    <w:basedOn w:val="Normal1"/>
+    <w:next w:val="Normal1"/>
     <w:link w:val="Heading5Char"/>
     <w:uiPriority w:val="99"/>
     <w:qFormat/>
@@ -4593,8 +5206,8 @@
   </w:style>
   <w:style w:type="paragraph" w:styleId="Heading6">
     <w:name w:val="heading 6"/>
-    <w:basedOn w:val="normal0"/>
-    <w:next w:val="normal0"/>
+    <w:basedOn w:val="Normal1"/>
+    <w:next w:val="Normal1"/>
     <w:link w:val="Heading6Char"/>
     <w:uiPriority w:val="99"/>
     <w:qFormat/>
@@ -4613,15 +5226,15 @@
   </w:style>
   <w:style w:type="character" w:default="1" w:styleId="DefaultParagraphFont">
     <w:name w:val="Default Paragraph Font"/>
-    <w:uiPriority w:val="99"/>
+    <w:uiPriority w:val="1"/>
     <w:semiHidden/>
+    <w:unhideWhenUsed/>
   </w:style>
   <w:style w:type="table" w:default="1" w:styleId="TableNormal">
     <w:name w:val="Normal Table"/>
     <w:uiPriority w:val="99"/>
     <w:semiHidden/>
     <w:unhideWhenUsed/>
-    <w:qFormat/>
     <w:tblPr>
       <w:tblInd w:w="0" w:type="dxa"/>
       <w:tblCellMar>
@@ -4742,8 +5355,8 @@
       <w:color w:val="000000"/>
     </w:rPr>
   </w:style>
-  <w:style w:type="paragraph" w:customStyle="1" w:styleId="normal0">
-    <w:name w:val="normal"/>
+  <w:style w:type="paragraph" w:customStyle="1" w:styleId="Normal1">
+    <w:name w:val="Normal1"/>
     <w:uiPriority w:val="99"/>
     <w:rsid w:val="00F03707"/>
     <w:pPr>
@@ -4755,8 +5368,8 @@
   </w:style>
   <w:style w:type="paragraph" w:styleId="Title">
     <w:name w:val="Title"/>
-    <w:basedOn w:val="normal0"/>
-    <w:next w:val="normal0"/>
+    <w:basedOn w:val="Normal1"/>
+    <w:next w:val="Normal1"/>
     <w:link w:val="TitleChar"/>
     <w:uiPriority w:val="99"/>
     <w:qFormat/>
@@ -4790,8 +5403,8 @@
   </w:style>
   <w:style w:type="paragraph" w:styleId="Subtitle">
     <w:name w:val="Subtitle"/>
-    <w:basedOn w:val="normal0"/>
-    <w:next w:val="normal0"/>
+    <w:basedOn w:val="Normal1"/>
+    <w:next w:val="Normal1"/>
     <w:link w:val="SubtitleChar"/>
     <w:uiPriority w:val="99"/>
     <w:qFormat/>

</xml_diff>

<commit_message>
ADC edits, documentation edits
</commit_message>
<xml_diff>
--- a/Documentation/CDHWirelessSensorNodeConops_final.docx.docx
+++ b/Documentation/CDHWirelessSensorNodeConops_final.docx.docx
@@ -50,7 +50,6 @@
         </w:rPr>
         <w:t xml:space="preserve">Wireless Sensor </w:t>
       </w:r>
-      <w:proofErr w:type="gramStart"/>
       <w:r>
         <w:rPr>
           <w:rFonts w:ascii="Trebuchet MS" w:hAnsi="Trebuchet MS" w:cs="Trebuchet MS"/>
@@ -62,30 +61,12 @@
       </w:r>
       <w:r>
         <w:rPr>
-          <w:rFonts w:ascii="Times New Roman" w:hAnsi="Times New Roman" w:cs="Times New Roman"/>
-          <w:sz w:val="72"/>
-          <w:szCs w:val="72"/>
-        </w:rPr>
-        <w:t xml:space="preserve"> </w:t>
-      </w:r>
-      <w:r>
-        <w:rPr>
           <w:rFonts w:ascii="Trebuchet MS" w:hAnsi="Trebuchet MS" w:cs="Trebuchet MS"/>
           <w:i/>
           <w:sz w:val="72"/>
           <w:szCs w:val="72"/>
         </w:rPr>
-        <w:t>Concept</w:t>
-      </w:r>
-      <w:proofErr w:type="gramEnd"/>
-      <w:r>
-        <w:rPr>
-          <w:rFonts w:ascii="Trebuchet MS" w:hAnsi="Trebuchet MS" w:cs="Trebuchet MS"/>
-          <w:i/>
-          <w:sz w:val="72"/>
-          <w:szCs w:val="72"/>
-        </w:rPr>
-        <w:t xml:space="preserve"> of Operations</w:t>
+        <w:t>Concept of Operations</w:t>
       </w:r>
     </w:p>
     <w:p>
@@ -119,7 +100,7 @@
             <o:lock v:ext="edit" aspectratio="t"/>
           </v:shapetype>
           <v:shape id="image04.png" o:spid="_x0000_i1025" type="#_x0000_t75" alt="bIWQJ9-IX-BvoJt4ka9pzQjPpnoEnEbL-NXjVGdD71jM6C9ilJTAC77X0bXf4WAS2MR8zkgzWFN8UaDJaCUeHIstX2ooLsDYf9LwOPfPcAbK-8-p7BK6qftpRCBJN1-HNLfP9sf3Km0" style="width:352.5pt;height:330pt;visibility:visible">
-            <v:imagedata r:id="rId7" o:title=""/>
+            <v:imagedata r:id="rId8" o:title=""/>
           </v:shape>
         </w:pict>
       </w:r>
@@ -135,6 +116,7 @@
           <w:sz w:val="24"/>
           <w:szCs w:val="24"/>
         </w:rPr>
+        <w:lastRenderedPageBreak/>
         <w:br/>
       </w:r>
       <w:r>
@@ -158,24 +140,6 @@
       <w:pPr>
         <w:pStyle w:val="Normal1"/>
         <w:spacing w:after="240" w:line="240" w:lineRule="auto"/>
-      </w:pPr>
-    </w:p>
-    <w:p>
-      <w:pPr>
-        <w:pStyle w:val="Normal1"/>
-        <w:spacing w:after="240" w:line="240" w:lineRule="auto"/>
-      </w:pPr>
-    </w:p>
-    <w:p>
-      <w:pPr>
-        <w:pStyle w:val="Normal1"/>
-        <w:spacing w:after="240" w:line="240" w:lineRule="auto"/>
-      </w:pPr>
-    </w:p>
-    <w:p>
-      <w:pPr>
-        <w:pStyle w:val="Normal1"/>
-        <w:spacing w:line="240" w:lineRule="auto"/>
       </w:pPr>
       <w:r>
         <w:rPr>
@@ -327,13 +291,8 @@
               <w:pStyle w:val="Normal1"/>
             </w:pPr>
             <w:r>
-              <w:t xml:space="preserve">Daniel </w:t>
+              <w:t>Daniel Vasilyonok</w:t>
             </w:r>
-            <w:proofErr w:type="spellStart"/>
-            <w:r>
-              <w:t>Vasilyonok</w:t>
-            </w:r>
-            <w:proofErr w:type="spellEnd"/>
           </w:p>
         </w:tc>
         <w:tc>
@@ -357,15 +316,7 @@
               <w:pStyle w:val="Normal1"/>
             </w:pPr>
             <w:r>
-              <w:t xml:space="preserve">Initial Release (Adapted from previous </w:t>
-            </w:r>
-            <w:proofErr w:type="spellStart"/>
-            <w:r>
-              <w:t>ConOps</w:t>
-            </w:r>
-            <w:proofErr w:type="spellEnd"/>
-            <w:r>
-              <w:t xml:space="preserve"> document)</w:t>
+              <w:t>Initial Release (Adapted from previous ConOps document)</w:t>
             </w:r>
           </w:p>
         </w:tc>
@@ -429,13 +380,8 @@
               <w:pStyle w:val="Normal1"/>
             </w:pPr>
             <w:r>
-              <w:t xml:space="preserve">Daniel </w:t>
+              <w:t>Daniel Vasilyonok</w:t>
             </w:r>
-            <w:proofErr w:type="spellStart"/>
-            <w:r>
-              <w:t>Vasilyonok</w:t>
-            </w:r>
-            <w:proofErr w:type="spellEnd"/>
           </w:p>
         </w:tc>
         <w:tc>
@@ -529,13 +475,8 @@
               <w:pStyle w:val="Normal1"/>
             </w:pPr>
             <w:r>
-              <w:t xml:space="preserve">Daniel </w:t>
+              <w:t>Daniel Vasilyonok</w:t>
             </w:r>
-            <w:proofErr w:type="spellStart"/>
-            <w:r>
-              <w:t>Vasilyonok</w:t>
-            </w:r>
-            <w:proofErr w:type="spellEnd"/>
           </w:p>
         </w:tc>
         <w:tc>
@@ -621,13 +562,8 @@
               <w:spacing w:line="240" w:lineRule="auto"/>
             </w:pPr>
             <w:r>
-              <w:t xml:space="preserve">Daniel </w:t>
+              <w:t>Daniel Vasilyonok</w:t>
             </w:r>
-            <w:proofErr w:type="spellStart"/>
-            <w:r>
-              <w:t>Vasilyonok</w:t>
-            </w:r>
-            <w:proofErr w:type="spellEnd"/>
           </w:p>
         </w:tc>
         <w:tc>
@@ -713,13 +649,8 @@
               <w:spacing w:line="240" w:lineRule="auto"/>
             </w:pPr>
             <w:r>
-              <w:t xml:space="preserve">Daniel </w:t>
+              <w:t>Daniel Vasilyonok</w:t>
             </w:r>
-            <w:proofErr w:type="spellStart"/>
-            <w:r>
-              <w:t>Vasilyonok</w:t>
-            </w:r>
-            <w:proofErr w:type="spellEnd"/>
           </w:p>
         </w:tc>
         <w:tc>
@@ -780,7 +711,7 @@
       </w:tr>
       <w:tr>
         <w:trPr>
-          <w:trHeight w:val="460"/>
+          <w:trHeight w:val="255"/>
         </w:trPr>
         <w:tc>
           <w:tcPr>
@@ -788,7 +719,7 @@
             <w:tcBorders>
               <w:top w:val="single" w:sz="8" w:space="0" w:color="000000"/>
               <w:left w:val="single" w:sz="8" w:space="0" w:color="000000"/>
-              <w:bottom w:val="single" w:sz="8" w:space="0" w:color="000000"/>
+              <w:bottom w:val="single" w:sz="4" w:space="0" w:color="auto"/>
               <w:right w:val="single" w:sz="8" w:space="0" w:color="000000"/>
             </w:tcBorders>
             <w:tcMar>
@@ -804,13 +735,8 @@
               <w:spacing w:line="240" w:lineRule="auto"/>
             </w:pPr>
             <w:r>
-              <w:t xml:space="preserve">Maria </w:t>
+              <w:t>Maria Kromis</w:t>
             </w:r>
-            <w:proofErr w:type="spellStart"/>
-            <w:r>
-              <w:t>Kromis</w:t>
-            </w:r>
-            <w:proofErr w:type="spellEnd"/>
           </w:p>
           <w:p>
             <w:pPr>
@@ -828,7 +754,7 @@
             <w:tcBorders>
               <w:top w:val="single" w:sz="8" w:space="0" w:color="000000"/>
               <w:left w:val="single" w:sz="8" w:space="0" w:color="000000"/>
-              <w:bottom w:val="single" w:sz="8" w:space="0" w:color="000000"/>
+              <w:bottom w:val="single" w:sz="4" w:space="0" w:color="auto"/>
               <w:right w:val="single" w:sz="8" w:space="0" w:color="000000"/>
             </w:tcBorders>
             <w:tcMar>
@@ -868,11 +794,107 @@
               <w:pStyle w:val="Normal1"/>
             </w:pPr>
             <w:r>
+              <w:t>0</w:t>
+            </w:r>
+            <w:r>
               <w:t>5/26/2015</w:t>
             </w:r>
           </w:p>
         </w:tc>
       </w:tr>
+      <w:tr>
+        <w:trPr>
+          <w:trHeight w:val="255"/>
+        </w:trPr>
+        <w:tc>
+          <w:tcPr>
+            <w:tcW w:w="3024" w:type="dxa"/>
+            <w:tcBorders>
+              <w:top w:val="single" w:sz="4" w:space="0" w:color="auto"/>
+              <w:left w:val="single" w:sz="8" w:space="0" w:color="000000"/>
+              <w:bottom w:val="single" w:sz="8" w:space="0" w:color="000000"/>
+              <w:right w:val="single" w:sz="8" w:space="0" w:color="000000"/>
+            </w:tcBorders>
+            <w:tcMar>
+              <w:top w:w="140" w:type="dxa"/>
+              <w:left w:w="140" w:type="dxa"/>
+              <w:bottom w:w="140" w:type="dxa"/>
+              <w:right w:w="140" w:type="dxa"/>
+            </w:tcMar>
+          </w:tcPr>
+          <w:p>
+            <w:pPr>
+              <w:pStyle w:val="Normal1"/>
+              <w:spacing w:line="240" w:lineRule="auto"/>
+            </w:pPr>
+            <w:r>
+              <w:t>Maria Kromis</w:t>
+            </w:r>
+          </w:p>
+          <w:p>
+            <w:pPr>
+              <w:pStyle w:val="Normal1"/>
+              <w:spacing w:line="240" w:lineRule="auto"/>
+            </w:pPr>
+            <w:r>
+              <w:t>John McCullough</w:t>
+            </w:r>
+          </w:p>
+        </w:tc>
+        <w:tc>
+          <w:tcPr>
+            <w:tcW w:w="5343" w:type="dxa"/>
+            <w:tcBorders>
+              <w:top w:val="single" w:sz="4" w:space="0" w:color="auto"/>
+              <w:left w:val="single" w:sz="8" w:space="0" w:color="000000"/>
+              <w:bottom w:val="single" w:sz="8" w:space="0" w:color="000000"/>
+              <w:right w:val="single" w:sz="8" w:space="0" w:color="000000"/>
+            </w:tcBorders>
+            <w:tcMar>
+              <w:top w:w="140" w:type="dxa"/>
+              <w:left w:w="140" w:type="dxa"/>
+              <w:bottom w:w="140" w:type="dxa"/>
+              <w:right w:w="140" w:type="dxa"/>
+            </w:tcMar>
+          </w:tcPr>
+          <w:p>
+            <w:pPr>
+              <w:pStyle w:val="Normal1"/>
+            </w:pPr>
+            <w:r>
+              <w:t>Revisions for IRR</w:t>
+            </w:r>
+          </w:p>
+        </w:tc>
+        <w:tc>
+          <w:tcPr>
+            <w:tcW w:w="1471" w:type="dxa"/>
+            <w:tcBorders>
+              <w:top w:val="single" w:sz="8" w:space="0" w:color="000000"/>
+              <w:left w:val="single" w:sz="8" w:space="0" w:color="000000"/>
+              <w:bottom w:val="single" w:sz="8" w:space="0" w:color="000000"/>
+              <w:right w:val="single" w:sz="8" w:space="0" w:color="000000"/>
+            </w:tcBorders>
+            <w:tcMar>
+              <w:top w:w="140" w:type="dxa"/>
+              <w:left w:w="140" w:type="dxa"/>
+              <w:bottom w:w="140" w:type="dxa"/>
+              <w:right w:w="140" w:type="dxa"/>
+            </w:tcMar>
+          </w:tcPr>
+          <w:p>
+            <w:pPr>
+              <w:pStyle w:val="Normal1"/>
+            </w:pPr>
+            <w:r>
+              <w:t>07/31</w:t>
+            </w:r>
+            <w:r>
+              <w:t>/2015</w:t>
+            </w:r>
+          </w:p>
+        </w:tc>
+      </w:tr>
     </w:tbl>
     <w:p>
       <w:pPr>
@@ -885,6 +907,7 @@
           <w:sz w:val="24"/>
           <w:szCs w:val="24"/>
         </w:rPr>
+        <w:lastRenderedPageBreak/>
         <w:br/>
       </w:r>
       <w:r>
@@ -907,15 +930,12 @@
     <w:p>
       <w:pPr>
         <w:pStyle w:val="Normal1"/>
-      </w:pPr>
-      <w:r>
         <w:rPr>
           <w:rFonts w:ascii="Times New Roman" w:hAnsi="Times New Roman" w:cs="Times New Roman"/>
           <w:sz w:val="24"/>
           <w:szCs w:val="24"/>
         </w:rPr>
-        <w:br/>
-      </w:r>
+      </w:pPr>
       <w:r>
         <w:rPr>
           <w:rFonts w:ascii="Times New Roman" w:hAnsi="Times New Roman" w:cs="Times New Roman"/>
@@ -932,30 +952,36 @@
         </w:rPr>
         <w:br/>
       </w:r>
-      <w:r>
+    </w:p>
+    <w:p>
+      <w:pPr>
+        <w:pStyle w:val="Normal1"/>
         <w:rPr>
           <w:rFonts w:ascii="Times New Roman" w:hAnsi="Times New Roman" w:cs="Times New Roman"/>
           <w:sz w:val="24"/>
           <w:szCs w:val="24"/>
         </w:rPr>
-        <w:br/>
-      </w:r>
-      <w:r>
+      </w:pPr>
+    </w:p>
+    <w:p>
+      <w:pPr>
+        <w:pStyle w:val="Normal1"/>
         <w:rPr>
           <w:rFonts w:ascii="Times New Roman" w:hAnsi="Times New Roman" w:cs="Times New Roman"/>
           <w:sz w:val="24"/>
           <w:szCs w:val="24"/>
         </w:rPr>
-        <w:br/>
-      </w:r>
-      <w:r>
+      </w:pPr>
+    </w:p>
+    <w:p>
+      <w:pPr>
+        <w:pStyle w:val="Normal1"/>
         <w:rPr>
           <w:rFonts w:ascii="Times New Roman" w:hAnsi="Times New Roman" w:cs="Times New Roman"/>
           <w:sz w:val="24"/>
           <w:szCs w:val="24"/>
         </w:rPr>
-        <w:br/>
-      </w:r>
+      </w:pPr>
       <w:r>
         <w:rPr>
           <w:rFonts w:ascii="Times New Roman" w:hAnsi="Times New Roman" w:cs="Times New Roman"/>
@@ -980,15 +1006,423 @@
         </w:rPr>
         <w:br/>
       </w:r>
-      <w:r>
+    </w:p>
+    <w:p>
+      <w:pPr>
+        <w:pStyle w:val="Normal1"/>
+      </w:pPr>
+      <w:r>
+        <w:rPr>
+          <w:b/>
+          <w:sz w:val="28"/>
+          <w:szCs w:val="28"/>
+        </w:rPr>
+        <w:t>Table of Contents</w:t>
+      </w:r>
+    </w:p>
+    <w:p>
+      <w:pPr>
+        <w:pStyle w:val="Normal1"/>
+        <w:jc w:val="both"/>
+      </w:pPr>
+      <w:r>
+        <w:t xml:space="preserve">Revision </w:t>
+      </w:r>
+      <w:r>
+        <w:t>History...……………</w:t>
+      </w:r>
+      <w:r>
+        <w:t>………………………………………...............</w:t>
+      </w:r>
+      <w:r>
+        <w:t>...............</w:t>
+      </w:r>
+      <w:r>
+        <w:t xml:space="preserve">....................2        </w:t>
+      </w:r>
+    </w:p>
+    <w:p>
+      <w:pPr>
+        <w:pStyle w:val="Normal1"/>
+        <w:jc w:val="both"/>
+      </w:pPr>
+      <w:r>
+        <w:t>Table of Contents</w:t>
+      </w:r>
+      <w:r>
+        <w:t xml:space="preserve"> …......................................................................................................................3</w:t>
+      </w:r>
+    </w:p>
+    <w:p>
+      <w:pPr>
+        <w:pStyle w:val="Normal1"/>
+        <w:jc w:val="both"/>
+      </w:pPr>
+      <w:r>
+        <w:t>Acronym</w:t>
+      </w:r>
+      <w:r>
+        <w:t xml:space="preserve"> List………………</w:t>
+      </w:r>
+      <w:r>
+        <w:t>.……………….…………………………………………..…………………4</w:t>
+      </w:r>
+    </w:p>
+    <w:p>
+      <w:pPr>
+        <w:pStyle w:val="Normal1"/>
+        <w:jc w:val="both"/>
+      </w:pPr>
+      <w:r>
+        <w:t>1.0 Overview</w:t>
+      </w:r>
+      <w:r>
+        <w:t>………………………………………………………………………………………….…...5</w:t>
+      </w:r>
+    </w:p>
+    <w:p>
+      <w:pPr>
+        <w:pStyle w:val="Normal1"/>
+        <w:jc w:val="both"/>
+      </w:pPr>
+      <w:r>
+        <w:t>2.0 Modes and Transitions</w:t>
+      </w:r>
+      <w:r>
+        <w:t>………………………………………………………………………….….</w:t>
+      </w:r>
+      <w:r>
+        <w:t>.</w:t>
+      </w:r>
+      <w:r>
+        <w:t>.6</w:t>
+      </w:r>
+    </w:p>
+    <w:p>
+      <w:pPr>
+        <w:pStyle w:val="Normal1"/>
+        <w:jc w:val="both"/>
+      </w:pPr>
+      <w:r>
+        <w:tab/>
+        <w:t xml:space="preserve">2.1 Sensor Initialization </w:t>
+      </w:r>
+      <w:r>
+        <w:t>Mode……………………………………………………………….….8</w:t>
+      </w:r>
+    </w:p>
+    <w:p>
+      <w:pPr>
+        <w:pStyle w:val="Normal1"/>
+        <w:jc w:val="both"/>
+      </w:pPr>
+      <w:r>
+        <w:tab/>
+        <w:t>2.2 Science Mode………………………………………………………………………………10</w:t>
+      </w:r>
+    </w:p>
+    <w:p>
+      <w:pPr>
+        <w:pStyle w:val="Normal1"/>
+        <w:ind w:firstLine="720"/>
+        <w:jc w:val="both"/>
+      </w:pPr>
+      <w:r>
+        <w:t>2.3 Data Transfer</w:t>
+      </w:r>
+      <w:r>
+        <w:t xml:space="preserve"> Mode………………………………………………………………………</w:t>
+      </w:r>
+      <w:r>
+        <w:t>..13</w:t>
+      </w:r>
+    </w:p>
+    <w:p>
+      <w:pPr>
+        <w:pStyle w:val="Normal1"/>
+        <w:ind w:firstLine="720"/>
+        <w:jc w:val="both"/>
+      </w:pPr>
+      <w:r>
+        <w:t>2.4 Low Power Mo</w:t>
+      </w:r>
+      <w:r>
+        <w:t>de……………………………………………………………………</w:t>
+      </w:r>
+      <w:r>
+        <w:t>…..</w:t>
+      </w:r>
+      <w:r>
+        <w:t>…14</w:t>
+      </w:r>
+    </w:p>
+    <w:p>
+      <w:pPr>
+        <w:pStyle w:val="Normal1"/>
+        <w:jc w:val="both"/>
+      </w:pPr>
+      <w:r>
+        <w:t xml:space="preserve">3.0 WSN Deployment and Concept of </w:t>
+      </w:r>
+      <w:r>
+        <w:t>Operations……………………………………………….</w:t>
+      </w:r>
+      <w:r>
+        <w:t>…15</w:t>
+      </w:r>
+    </w:p>
+    <w:p>
+      <w:pPr>
+        <w:pStyle w:val="Normal1"/>
+        <w:ind w:firstLine="720"/>
+        <w:jc w:val="both"/>
+      </w:pPr>
+      <w:r>
+        <w:lastRenderedPageBreak/>
+        <w:t>3.1 WSN Initialization an</w:t>
+      </w:r>
+      <w:r>
+        <w:t>d Deployment…</w:t>
+      </w:r>
+      <w:r>
+        <w:t>…………………………………………………...</w:t>
+      </w:r>
+      <w:r>
+        <w:t>15</w:t>
+      </w:r>
+    </w:p>
+    <w:p>
+      <w:pPr>
+        <w:pStyle w:val="Normal1"/>
+        <w:ind w:left="720" w:firstLine="720"/>
+        <w:jc w:val="both"/>
+      </w:pPr>
+      <w:r>
+        <w:t xml:space="preserve">3.1.1 Initialization </w:t>
+      </w:r>
+      <w:r>
+        <w:t>of WSN…</w:t>
+      </w:r>
+      <w:r>
+        <w:t>………………………………………………………….</w:t>
+      </w:r>
+      <w:r>
+        <w:t>15</w:t>
+      </w:r>
+    </w:p>
+    <w:p>
+      <w:pPr>
+        <w:pStyle w:val="Normal1"/>
+        <w:jc w:val="both"/>
+      </w:pPr>
+      <w:r>
+        <w:tab/>
+      </w:r>
+      <w:r>
+        <w:tab/>
+        <w:t>3.1.2 Deploymen</w:t>
+      </w:r>
+      <w:r>
+        <w:t>t of WSN</w:t>
+      </w:r>
+      <w:r>
+        <w:t>……………………………………………………….….</w:t>
+      </w:r>
+      <w:r>
+        <w:t>..15</w:t>
+      </w:r>
+    </w:p>
+    <w:p>
+      <w:pPr>
+        <w:pStyle w:val="Normal1"/>
+        <w:ind w:firstLine="720"/>
+        <w:jc w:val="both"/>
+      </w:pPr>
+      <w:r>
+        <w:t xml:space="preserve">3.2 WSN </w:t>
+      </w:r>
+      <w:r>
+        <w:t>Calibration…………………………………………………………………………...</w:t>
+      </w:r>
+      <w:r>
+        <w:t>15</w:t>
+      </w:r>
+    </w:p>
+    <w:p>
+      <w:pPr>
+        <w:pStyle w:val="Normal1"/>
+        <w:ind w:left="720" w:firstLine="720"/>
+        <w:jc w:val="both"/>
+      </w:pPr>
+      <w:r>
+        <w:t>3.2</w:t>
+      </w:r>
+      <w:r>
+        <w:t xml:space="preserve">.1 WSN Data </w:t>
+      </w:r>
+      <w:r>
+        <w:t>Test...……</w:t>
+      </w:r>
+      <w:r>
+        <w:t>…………………………...</w:t>
+      </w:r>
+      <w:r>
+        <w:t>………………………….….15</w:t>
+      </w:r>
+    </w:p>
+    <w:p>
+      <w:pPr>
+        <w:pStyle w:val="Normal1"/>
+        <w:ind w:firstLine="720"/>
+        <w:jc w:val="both"/>
+      </w:pPr>
+      <w:r>
+        <w:t>3.3 Magnetic Field Experim</w:t>
+      </w:r>
+      <w:r>
+        <w:t>ent</w:t>
+      </w:r>
+      <w:r>
+        <w:t>.................................................................................…...</w:t>
+      </w:r>
+      <w:r>
+        <w:t>16</w:t>
+      </w:r>
+    </w:p>
+    <w:p>
+      <w:pPr>
+        <w:pStyle w:val="Normal1"/>
+        <w:ind w:left="720" w:firstLine="720"/>
+        <w:jc w:val="both"/>
+      </w:pPr>
+      <w:r>
+        <w:t>3.3.1 Magnetometer Data Retrie</w:t>
+      </w:r>
+      <w:r>
+        <w:t>val and Storage…</w:t>
+      </w:r>
+      <w:r>
+        <w:t>……………………………….</w:t>
+      </w:r>
+      <w:r>
+        <w:t>16</w:t>
+      </w:r>
+    </w:p>
+    <w:p>
+      <w:pPr>
+        <w:pStyle w:val="Normal1"/>
+        <w:ind w:left="720" w:firstLine="720"/>
+        <w:jc w:val="both"/>
+      </w:pPr>
+      <w:r>
+        <w:t xml:space="preserve">3.3.2 Sending Magnetometer </w:t>
+      </w:r>
+      <w:r>
+        <w:t>Data to RFM22B on Mule…………………</w:t>
+      </w:r>
+      <w:r>
+        <w:t>……</w:t>
+      </w:r>
+      <w:r>
+        <w:t>.....16</w:t>
+      </w:r>
+    </w:p>
+    <w:p>
+      <w:pPr>
+        <w:pStyle w:val="Normal1"/>
+        <w:ind w:firstLine="720"/>
+        <w:jc w:val="both"/>
+      </w:pPr>
+      <w:r>
+        <w:t>3.4 Extended Operations….…...........................................................</w:t>
+      </w:r>
+      <w:r>
+        <w:t>..............................16</w:t>
+      </w:r>
+    </w:p>
+    <w:p>
+      <w:pPr>
+        <w:pStyle w:val="Normal1"/>
+        <w:ind w:left="720" w:firstLine="720"/>
+        <w:jc w:val="both"/>
+      </w:pPr>
+      <w:r>
+        <w:t>4.1. End of Life</w:t>
+      </w:r>
+      <w:r>
+        <w:t>…………………………………………………………………….….</w:t>
+      </w:r>
+      <w:r>
+        <w:t>..17</w:t>
+      </w:r>
+      <w:bookmarkStart w:id="0" w:name="_GoBack"/>
+      <w:bookmarkEnd w:id="0"/>
+    </w:p>
+    <w:p>
+      <w:pPr>
+        <w:pStyle w:val="Normal1"/>
+        <w:jc w:val="both"/>
+      </w:pPr>
+      <w:r>
+        <w:rPr>
+          <w:sz w:val="24"/>
+          <w:szCs w:val="24"/>
+        </w:rPr>
+        <w:t xml:space="preserve">    </w:t>
+      </w:r>
+    </w:p>
+    <w:p>
+      <w:pPr>
+        <w:pStyle w:val="Normal1"/>
+        <w:ind w:left="720"/>
+      </w:pPr>
+    </w:p>
+    <w:p>
+      <w:pPr>
+        <w:pStyle w:val="Normal1"/>
+        <w:ind w:left="720"/>
+      </w:pPr>
+    </w:p>
+    <w:p>
+      <w:pPr>
+        <w:pStyle w:val="Normal1"/>
+        <w:ind w:left="720"/>
+      </w:pPr>
+    </w:p>
+    <w:p>
+      <w:pPr>
+        <w:pStyle w:val="Normal1"/>
+        <w:ind w:left="720"/>
+      </w:pPr>
+    </w:p>
+    <w:p>
+      <w:pPr>
+        <w:pStyle w:val="Normal1"/>
+        <w:ind w:left="720"/>
+      </w:pPr>
+    </w:p>
+    <w:p>
+      <w:pPr>
+        <w:pStyle w:val="Normal1"/>
+        <w:ind w:left="720"/>
+      </w:pPr>
+    </w:p>
+    <w:p>
+      <w:pPr>
+        <w:pStyle w:val="Normal1"/>
+        <w:ind w:left="720"/>
+      </w:pPr>
+    </w:p>
+    <w:p>
+      <w:pPr>
+        <w:pStyle w:val="Normal1"/>
+        <w:spacing w:after="240"/>
         <w:rPr>
           <w:rFonts w:ascii="Times New Roman" w:hAnsi="Times New Roman" w:cs="Times New Roman"/>
           <w:sz w:val="24"/>
           <w:szCs w:val="24"/>
         </w:rPr>
-        <w:lastRenderedPageBreak/>
-        <w:br/>
-      </w:r>
+      </w:pPr>
       <w:r>
         <w:rPr>
           <w:rFonts w:ascii="Times New Roman" w:hAnsi="Times New Roman" w:cs="Times New Roman"/>
@@ -997,378 +1431,6 @@
         </w:rPr>
         <w:br/>
       </w:r>
-    </w:p>
-    <w:p>
-      <w:pPr>
-        <w:pStyle w:val="Normal1"/>
-      </w:pPr>
-    </w:p>
-    <w:p>
-      <w:pPr>
-        <w:pStyle w:val="Normal1"/>
-      </w:pPr>
-    </w:p>
-    <w:p>
-      <w:pPr>
-        <w:pStyle w:val="Normal1"/>
-      </w:pPr>
-    </w:p>
-    <w:p>
-      <w:pPr>
-        <w:pStyle w:val="Normal1"/>
-      </w:pPr>
-    </w:p>
-    <w:p>
-      <w:pPr>
-        <w:pStyle w:val="Normal1"/>
-      </w:pPr>
-    </w:p>
-    <w:p>
-      <w:pPr>
-        <w:pStyle w:val="Normal1"/>
-      </w:pPr>
-      <w:r>
-        <w:rPr>
-          <w:b/>
-          <w:sz w:val="28"/>
-          <w:szCs w:val="28"/>
-        </w:rPr>
-        <w:t>Table of Contents</w:t>
-      </w:r>
-    </w:p>
-    <w:p>
-      <w:pPr>
-        <w:pStyle w:val="Normal1"/>
-        <w:jc w:val="both"/>
-      </w:pPr>
-      <w:r>
-        <w:t xml:space="preserve">Revision History…………………………………………………………………...................................2        </w:t>
-      </w:r>
-    </w:p>
-    <w:p>
-      <w:pPr>
-        <w:pStyle w:val="Normal1"/>
-        <w:jc w:val="both"/>
-      </w:pPr>
-      <w:r>
-        <w:t>Table of Contents</w:t>
-      </w:r>
-      <w:proofErr w:type="gramStart"/>
-      <w:r>
-        <w:t>……………………………………………...….…..……………..….………………</w:t>
-      </w:r>
-      <w:proofErr w:type="gramEnd"/>
-      <w:r>
-        <w:t>..3</w:t>
-      </w:r>
-    </w:p>
-    <w:p>
-      <w:pPr>
-        <w:pStyle w:val="Normal1"/>
-        <w:jc w:val="both"/>
-      </w:pPr>
-      <w:r>
-        <w:t>Acronym List……………….……………….…………………………………………..…………………4</w:t>
-      </w:r>
-    </w:p>
-    <w:p>
-      <w:pPr>
-        <w:pStyle w:val="Normal1"/>
-        <w:jc w:val="both"/>
-      </w:pPr>
-      <w:r>
-        <w:t>1.0 Overview</w:t>
-      </w:r>
-      <w:proofErr w:type="gramStart"/>
-      <w:r>
-        <w:t>……...……………………………………..……………………………..………………….5</w:t>
-      </w:r>
-      <w:proofErr w:type="gramEnd"/>
-    </w:p>
-    <w:p>
-      <w:pPr>
-        <w:pStyle w:val="Normal1"/>
-        <w:jc w:val="both"/>
-      </w:pPr>
-      <w:r>
-        <w:t>2.0 Modes and Transitions</w:t>
-      </w:r>
-      <w:proofErr w:type="gramStart"/>
-      <w:r>
-        <w:t>……………..………………………………………………………………...5</w:t>
-      </w:r>
-      <w:proofErr w:type="gramEnd"/>
-    </w:p>
-    <w:p>
-      <w:pPr>
-        <w:pStyle w:val="Normal1"/>
-        <w:jc w:val="both"/>
-      </w:pPr>
-      <w:r>
-        <w:tab/>
-        <w:t>2.1 Sensor Initialization Mode……………………………………………………………….….7</w:t>
-      </w:r>
-    </w:p>
-    <w:p>
-      <w:pPr>
-        <w:pStyle w:val="Normal1"/>
-        <w:jc w:val="both"/>
-      </w:pPr>
-      <w:r>
-        <w:tab/>
-        <w:t>2.2 Science Mode…………………………………………………………………………….…..8</w:t>
-      </w:r>
-    </w:p>
-    <w:p>
-      <w:pPr>
-        <w:pStyle w:val="Normal1"/>
-        <w:ind w:firstLine="720"/>
-        <w:jc w:val="both"/>
-      </w:pPr>
-      <w:r>
-        <w:t>2.3 Data Transfer Mode………………………………………………………………………..10</w:t>
-      </w:r>
-    </w:p>
-    <w:p>
-      <w:pPr>
-        <w:pStyle w:val="Normal1"/>
-        <w:ind w:firstLine="720"/>
-        <w:jc w:val="both"/>
-      </w:pPr>
-      <w:r>
-        <w:t>2.4 Low Power Mode………………………………………………………………………...…11</w:t>
-      </w:r>
-    </w:p>
-    <w:p>
-      <w:pPr>
-        <w:pStyle w:val="Normal1"/>
-        <w:jc w:val="both"/>
-      </w:pPr>
-      <w:r>
-        <w:t xml:space="preserve">3.0 WSN Deployment and Concept of </w:t>
-      </w:r>
-      <w:proofErr w:type="gramStart"/>
-      <w:r>
-        <w:t>Operations.……………...………………...………………...12</w:t>
-      </w:r>
-      <w:proofErr w:type="gramEnd"/>
-    </w:p>
-    <w:p>
-      <w:pPr>
-        <w:pStyle w:val="Normal1"/>
-        <w:ind w:firstLine="720"/>
-        <w:jc w:val="both"/>
-      </w:pPr>
-      <w:r>
-        <w:t>3.1 WSN Initialization and Deployment….…………………………………..……………….12</w:t>
-      </w:r>
-    </w:p>
-    <w:p>
-      <w:pPr>
-        <w:pStyle w:val="Normal1"/>
-        <w:ind w:left="720" w:firstLine="720"/>
-        <w:jc w:val="both"/>
-      </w:pPr>
-      <w:r>
-        <w:t>3.1.1 Initialization of WSN…..</w:t>
-      </w:r>
-      <w:proofErr w:type="gramStart"/>
-      <w:r>
-        <w:t>………………...……………………………..………..</w:t>
-      </w:r>
-      <w:proofErr w:type="gramEnd"/>
-      <w:r>
-        <w:t>12</w:t>
-      </w:r>
-    </w:p>
-    <w:p>
-      <w:pPr>
-        <w:pStyle w:val="Normal1"/>
-        <w:jc w:val="both"/>
-      </w:pPr>
-      <w:r>
-        <w:tab/>
-      </w:r>
-      <w:r>
-        <w:tab/>
-        <w:t>3.1.2 Deployment of WSN</w:t>
-      </w:r>
-      <w:proofErr w:type="gramStart"/>
-      <w:r>
-        <w:t>……………...……………………………………………</w:t>
-      </w:r>
-      <w:proofErr w:type="gramEnd"/>
-      <w:r>
-        <w:t>..12</w:t>
-      </w:r>
-    </w:p>
-    <w:p>
-      <w:pPr>
-        <w:pStyle w:val="Normal1"/>
-        <w:ind w:firstLine="720"/>
-        <w:jc w:val="both"/>
-      </w:pPr>
-      <w:r>
-        <w:t xml:space="preserve">3.2 WSN </w:t>
-      </w:r>
-      <w:proofErr w:type="gramStart"/>
-      <w:r>
-        <w:t>Calibration.………..............………………………...………………..……………..12</w:t>
-      </w:r>
-      <w:proofErr w:type="gramEnd"/>
-    </w:p>
-    <w:p>
-      <w:pPr>
-        <w:pStyle w:val="Normal1"/>
-        <w:ind w:left="720" w:firstLine="720"/>
-        <w:jc w:val="both"/>
-      </w:pPr>
-      <w:r>
-        <w:t xml:space="preserve">3.2.1 WSN Data </w:t>
-      </w:r>
-      <w:proofErr w:type="gramStart"/>
-      <w:r>
-        <w:t>Test..</w:t>
-      </w:r>
-      <w:proofErr w:type="gramEnd"/>
-      <w:r>
-        <w:t>….………………………………………………………….….12</w:t>
-      </w:r>
-    </w:p>
-    <w:p>
-      <w:pPr>
-        <w:pStyle w:val="Normal1"/>
-        <w:ind w:firstLine="720"/>
-        <w:jc w:val="both"/>
-      </w:pPr>
-      <w:r>
-        <w:t>3.3 Magnetic Field Experiment</w:t>
-      </w:r>
-      <w:proofErr w:type="gramStart"/>
-      <w:r>
-        <w:t>…………………………………….…...………..……….…...</w:t>
-      </w:r>
-      <w:proofErr w:type="gramEnd"/>
-      <w:r>
-        <w:t>13</w:t>
-      </w:r>
-    </w:p>
-    <w:p>
-      <w:pPr>
-        <w:pStyle w:val="Normal1"/>
-        <w:ind w:left="720" w:firstLine="720"/>
-        <w:jc w:val="both"/>
-      </w:pPr>
-      <w:r>
-        <w:t>3.3.1 Magnetometer Data Retrieval and Storage…..</w:t>
-      </w:r>
-      <w:proofErr w:type="gramStart"/>
-      <w:r>
-        <w:t>…….………………………....</w:t>
-      </w:r>
-      <w:proofErr w:type="gramEnd"/>
-      <w:r>
-        <w:t>13</w:t>
-      </w:r>
-    </w:p>
-    <w:p>
-      <w:pPr>
-        <w:pStyle w:val="Normal1"/>
-        <w:ind w:left="720" w:firstLine="720"/>
-        <w:jc w:val="both"/>
-      </w:pPr>
-      <w:r>
-        <w:t>3.3.2 Sending Magnetometer Data to RFM22B on Mule………………………......13</w:t>
-      </w:r>
-    </w:p>
-    <w:p>
-      <w:pPr>
-        <w:pStyle w:val="Normal1"/>
-        <w:ind w:firstLine="720"/>
-        <w:jc w:val="both"/>
-      </w:pPr>
-      <w:r>
-        <w:t>3.4 Extended Operations….….........................................................................................13</w:t>
-      </w:r>
-    </w:p>
-    <w:p>
-      <w:pPr>
-        <w:pStyle w:val="Normal1"/>
-        <w:ind w:left="720" w:firstLine="720"/>
-        <w:jc w:val="both"/>
-      </w:pPr>
-      <w:r>
-        <w:t>4.1. End of Life</w:t>
-      </w:r>
-      <w:proofErr w:type="gramStart"/>
-      <w:r>
-        <w:t>………………………………………………………………..………</w:t>
-      </w:r>
-      <w:proofErr w:type="gramEnd"/>
-      <w:r>
-        <w:t>..13</w:t>
-      </w:r>
-    </w:p>
-    <w:p>
-      <w:pPr>
-        <w:pStyle w:val="Normal1"/>
-        <w:jc w:val="both"/>
-      </w:pPr>
-      <w:r>
-        <w:rPr>
-          <w:sz w:val="24"/>
-          <w:szCs w:val="24"/>
-        </w:rPr>
-        <w:t xml:space="preserve">    </w:t>
-      </w:r>
-    </w:p>
-    <w:p>
-      <w:pPr>
-        <w:pStyle w:val="Normal1"/>
-        <w:ind w:left="720"/>
-      </w:pPr>
-    </w:p>
-    <w:p>
-      <w:pPr>
-        <w:pStyle w:val="Normal1"/>
-        <w:ind w:left="720"/>
-      </w:pPr>
-    </w:p>
-    <w:p>
-      <w:pPr>
-        <w:pStyle w:val="Normal1"/>
-        <w:ind w:left="720"/>
-      </w:pPr>
-    </w:p>
-    <w:p>
-      <w:pPr>
-        <w:pStyle w:val="Normal1"/>
-        <w:ind w:left="720"/>
-      </w:pPr>
-    </w:p>
-    <w:p>
-      <w:pPr>
-        <w:pStyle w:val="Normal1"/>
-        <w:ind w:left="720"/>
-      </w:pPr>
-    </w:p>
-    <w:p>
-      <w:pPr>
-        <w:pStyle w:val="Normal1"/>
-        <w:ind w:left="720"/>
-      </w:pPr>
-    </w:p>
-    <w:p>
-      <w:pPr>
-        <w:pStyle w:val="Normal1"/>
-        <w:ind w:left="720"/>
-      </w:pPr>
-    </w:p>
-    <w:p>
-      <w:pPr>
-        <w:pStyle w:val="Normal1"/>
-        <w:spacing w:after="240"/>
-      </w:pPr>
       <w:r>
         <w:rPr>
           <w:rFonts w:ascii="Times New Roman" w:hAnsi="Times New Roman" w:cs="Times New Roman"/>
@@ -1401,6 +1463,217 @@
         </w:rPr>
         <w:br/>
       </w:r>
+    </w:p>
+    <w:p>
+      <w:pPr>
+        <w:pStyle w:val="Normal1"/>
+        <w:spacing w:after="240"/>
+        <w:rPr>
+          <w:b/>
+          <w:sz w:val="28"/>
+          <w:szCs w:val="28"/>
+        </w:rPr>
+      </w:pPr>
+    </w:p>
+    <w:p>
+      <w:pPr>
+        <w:pStyle w:val="Normal1"/>
+        <w:spacing w:after="240"/>
+      </w:pPr>
+      <w:r>
+        <w:rPr>
+          <w:b/>
+          <w:sz w:val="28"/>
+          <w:szCs w:val="28"/>
+        </w:rPr>
+        <w:t>List of Acronyms</w:t>
+      </w:r>
+    </w:p>
+    <w:p>
+      <w:pPr>
+        <w:pStyle w:val="Normal1"/>
+      </w:pPr>
+      <w:r>
+        <w:rPr>
+          <w:b/>
+        </w:rPr>
+        <w:t>Acronym</w:t>
+      </w:r>
+      <w:r>
+        <w:rPr>
+          <w:b/>
+        </w:rPr>
+        <w:tab/>
+      </w:r>
+      <w:r>
+        <w:rPr>
+          <w:b/>
+        </w:rPr>
+        <w:tab/>
+        <w:t>Definition</w:t>
+      </w:r>
+    </w:p>
+    <w:p>
+      <w:pPr>
+        <w:pStyle w:val="Normal1"/>
+      </w:pPr>
+      <w:r>
+        <w:t>ADCS</w:t>
+      </w:r>
+      <w:r>
+        <w:tab/>
+        <w:t xml:space="preserve"> </w:t>
+      </w:r>
+      <w:r>
+        <w:tab/>
+      </w:r>
+      <w:r>
+        <w:tab/>
+        <w:t>Attitude Determination and Control System</w:t>
+      </w:r>
+    </w:p>
+    <w:p>
+      <w:pPr>
+        <w:pStyle w:val="Normal1"/>
+      </w:pPr>
+      <w:r>
+        <w:lastRenderedPageBreak/>
+        <w:t xml:space="preserve">ANDESITE </w:t>
+      </w:r>
+      <w:r>
+        <w:tab/>
+      </w:r>
+      <w:r>
+        <w:tab/>
+        <w:t xml:space="preserve">Ad-hoc Network Demonstration for Extended Satellite Inquiries and other </w:t>
+      </w:r>
+      <w:r>
+        <w:tab/>
+      </w:r>
+      <w:r>
+        <w:tab/>
+      </w:r>
+      <w:r>
+        <w:tab/>
+      </w:r>
+      <w:r>
+        <w:tab/>
+        <w:t>Team Endeavors</w:t>
+      </w:r>
+    </w:p>
+    <w:p>
+      <w:pPr>
+        <w:pStyle w:val="Normal1"/>
+      </w:pPr>
+      <w:r>
+        <w:t>CDH</w:t>
+      </w:r>
+      <w:r>
+        <w:tab/>
+      </w:r>
+      <w:r>
+        <w:tab/>
+      </w:r>
+      <w:r>
+        <w:tab/>
+        <w:t>Command and Data Handling</w:t>
+      </w:r>
+    </w:p>
+    <w:p>
+      <w:pPr>
+        <w:pStyle w:val="Normal1"/>
+      </w:pPr>
+      <w:r>
+        <w:t>COM</w:t>
+      </w:r>
+      <w:r>
+        <w:tab/>
+      </w:r>
+      <w:r>
+        <w:tab/>
+      </w:r>
+      <w:r>
+        <w:tab/>
+        <w:t>Communications</w:t>
+      </w:r>
+    </w:p>
+    <w:p>
+      <w:pPr>
+        <w:pStyle w:val="Normal1"/>
+      </w:pPr>
+      <w:r>
+        <w:t>CSD</w:t>
+      </w:r>
+      <w:r>
+        <w:tab/>
+      </w:r>
+      <w:r>
+        <w:tab/>
+      </w:r>
+      <w:r>
+        <w:tab/>
+        <w:t>Canisterized Satellite Deployer</w:t>
+      </w:r>
+    </w:p>
+    <w:p>
+      <w:pPr>
+        <w:pStyle w:val="Normal1"/>
+      </w:pPr>
+      <w:r>
+        <w:t>EPS</w:t>
+      </w:r>
+      <w:r>
+        <w:tab/>
+      </w:r>
+      <w:r>
+        <w:tab/>
+      </w:r>
+      <w:r>
+        <w:tab/>
+        <w:t>Electronic Power System</w:t>
+      </w:r>
+    </w:p>
+    <w:p>
+      <w:pPr>
+        <w:pStyle w:val="Normal1"/>
+      </w:pPr>
+      <w:r>
+        <w:t>PCB</w:t>
+      </w:r>
+      <w:r>
+        <w:tab/>
+      </w:r>
+      <w:r>
+        <w:tab/>
+      </w:r>
+      <w:r>
+        <w:tab/>
+        <w:t>Printed Circuit Board</w:t>
+      </w:r>
+    </w:p>
+    <w:p>
+      <w:pPr>
+        <w:pStyle w:val="Normal1"/>
+      </w:pPr>
+      <w:r>
+        <w:t>WSN</w:t>
+      </w:r>
+      <w:r>
+        <w:tab/>
+      </w:r>
+      <w:r>
+        <w:tab/>
+      </w:r>
+      <w:r>
+        <w:tab/>
+        <w:t>Wireless Sensor Node</w:t>
+      </w:r>
+    </w:p>
+    <w:p>
+      <w:pPr>
+        <w:pStyle w:val="Normal1"/>
+        <w:spacing w:after="240"/>
+      </w:pPr>
       <w:r>
         <w:rPr>
           <w:rFonts w:ascii="Times New Roman" w:hAnsi="Times New Roman" w:cs="Times New Roman"/>
@@ -1425,12 +1698,6 @@
         </w:rPr>
         <w:br/>
       </w:r>
-    </w:p>
-    <w:p>
-      <w:pPr>
-        <w:pStyle w:val="Normal1"/>
-        <w:spacing w:after="240"/>
-      </w:pPr>
       <w:r>
         <w:rPr>
           <w:rFonts w:ascii="Times New Roman" w:hAnsi="Times New Roman" w:cs="Times New Roman"/>
@@ -1439,216 +1706,6 @@
         </w:rPr>
         <w:br/>
       </w:r>
-    </w:p>
-    <w:p>
-      <w:pPr>
-        <w:pStyle w:val="Normal1"/>
-      </w:pPr>
-      <w:r>
-        <w:rPr>
-          <w:b/>
-          <w:sz w:val="28"/>
-          <w:szCs w:val="28"/>
-        </w:rPr>
-        <w:t>List of Acronyms</w:t>
-      </w:r>
-    </w:p>
-    <w:p>
-      <w:pPr>
-        <w:pStyle w:val="Normal1"/>
-      </w:pPr>
-      <w:r>
-        <w:rPr>
-          <w:b/>
-        </w:rPr>
-        <w:t>Acronym</w:t>
-      </w:r>
-      <w:r>
-        <w:rPr>
-          <w:b/>
-        </w:rPr>
-        <w:tab/>
-      </w:r>
-      <w:r>
-        <w:rPr>
-          <w:b/>
-        </w:rPr>
-        <w:tab/>
-        <w:t>Definition</w:t>
-      </w:r>
-    </w:p>
-    <w:p>
-      <w:pPr>
-        <w:pStyle w:val="Normal1"/>
-      </w:pPr>
-      <w:r>
-        <w:t>ADCS</w:t>
-      </w:r>
-      <w:r>
-        <w:tab/>
-        <w:t xml:space="preserve"> </w:t>
-      </w:r>
-      <w:r>
-        <w:tab/>
-      </w:r>
-      <w:r>
-        <w:tab/>
-        <w:t>Attitude Determination and Control System</w:t>
-      </w:r>
-    </w:p>
-    <w:p>
-      <w:pPr>
-        <w:pStyle w:val="Normal1"/>
-      </w:pPr>
-      <w:r>
-        <w:t xml:space="preserve">ANDESITE </w:t>
-      </w:r>
-      <w:r>
-        <w:tab/>
-      </w:r>
-      <w:r>
-        <w:tab/>
-        <w:t xml:space="preserve">Ad-hoc Network Demonstration for Extended Satellite Inquiries and other </w:t>
-      </w:r>
-      <w:r>
-        <w:tab/>
-      </w:r>
-      <w:r>
-        <w:tab/>
-      </w:r>
-      <w:r>
-        <w:tab/>
-      </w:r>
-      <w:r>
-        <w:tab/>
-        <w:t>Team Endeavors</w:t>
-      </w:r>
-    </w:p>
-    <w:p>
-      <w:pPr>
-        <w:pStyle w:val="Normal1"/>
-      </w:pPr>
-      <w:r>
-        <w:t>CDH</w:t>
-      </w:r>
-      <w:r>
-        <w:tab/>
-      </w:r>
-      <w:r>
-        <w:tab/>
-      </w:r>
-      <w:r>
-        <w:tab/>
-        <w:t>Command and Data Handling</w:t>
-      </w:r>
-    </w:p>
-    <w:p>
-      <w:pPr>
-        <w:pStyle w:val="Normal1"/>
-      </w:pPr>
-      <w:r>
-        <w:t>COM</w:t>
-      </w:r>
-      <w:r>
-        <w:tab/>
-      </w:r>
-      <w:r>
-        <w:tab/>
-      </w:r>
-      <w:r>
-        <w:tab/>
-        <w:t>Communications</w:t>
-      </w:r>
-    </w:p>
-    <w:p>
-      <w:pPr>
-        <w:pStyle w:val="Normal1"/>
-      </w:pPr>
-      <w:r>
-        <w:t>CSD</w:t>
-      </w:r>
-      <w:r>
-        <w:tab/>
-      </w:r>
-      <w:r>
-        <w:tab/>
-      </w:r>
-      <w:r>
-        <w:tab/>
-      </w:r>
-      <w:proofErr w:type="spellStart"/>
-      <w:r>
-        <w:t>Canisterized</w:t>
-      </w:r>
-      <w:proofErr w:type="spellEnd"/>
-      <w:r>
-        <w:t xml:space="preserve"> Satellite </w:t>
-      </w:r>
-      <w:proofErr w:type="spellStart"/>
-      <w:r>
-        <w:t>Deployer</w:t>
-      </w:r>
-      <w:proofErr w:type="spellEnd"/>
-    </w:p>
-    <w:p>
-      <w:pPr>
-        <w:pStyle w:val="Normal1"/>
-      </w:pPr>
-      <w:r>
-        <w:t>EPS</w:t>
-      </w:r>
-      <w:r>
-        <w:tab/>
-      </w:r>
-      <w:r>
-        <w:tab/>
-      </w:r>
-      <w:r>
-        <w:tab/>
-        <w:t>Electronic Power System</w:t>
-      </w:r>
-    </w:p>
-    <w:p>
-      <w:pPr>
-        <w:pStyle w:val="Normal1"/>
-      </w:pPr>
-      <w:r>
-        <w:t>PCB</w:t>
-      </w:r>
-      <w:r>
-        <w:tab/>
-      </w:r>
-      <w:r>
-        <w:tab/>
-      </w:r>
-      <w:r>
-        <w:tab/>
-        <w:t>Printed Circuit Board</w:t>
-      </w:r>
-    </w:p>
-    <w:p>
-      <w:pPr>
-        <w:pStyle w:val="Normal1"/>
-      </w:pPr>
-      <w:r>
-        <w:t>WSN</w:t>
-      </w:r>
-      <w:r>
-        <w:tab/>
-      </w:r>
-      <w:r>
-        <w:tab/>
-      </w:r>
-      <w:r>
-        <w:tab/>
-        <w:t>Wireless Sensor Node</w:t>
-      </w:r>
-    </w:p>
-    <w:p>
-      <w:pPr>
-        <w:pStyle w:val="Normal1"/>
-        <w:spacing w:after="240"/>
-      </w:pPr>
       <w:r>
         <w:rPr>
           <w:rFonts w:ascii="Times New Roman" w:hAnsi="Times New Roman" w:cs="Times New Roman"/>
@@ -1727,6 +1784,7 @@
           <w:sz w:val="24"/>
           <w:szCs w:val="24"/>
         </w:rPr>
+        <w:lastRenderedPageBreak/>
         <w:br/>
       </w:r>
       <w:r>
@@ -1801,88 +1859,6 @@
         </w:rPr>
         <w:br/>
       </w:r>
-      <w:r>
-        <w:rPr>
-          <w:rFonts w:ascii="Times New Roman" w:hAnsi="Times New Roman" w:cs="Times New Roman"/>
-          <w:sz w:val="24"/>
-          <w:szCs w:val="24"/>
-        </w:rPr>
-        <w:br/>
-      </w:r>
-      <w:r>
-        <w:rPr>
-          <w:rFonts w:ascii="Times New Roman" w:hAnsi="Times New Roman" w:cs="Times New Roman"/>
-          <w:sz w:val="24"/>
-          <w:szCs w:val="24"/>
-        </w:rPr>
-        <w:br/>
-      </w:r>
-      <w:r>
-        <w:rPr>
-          <w:rFonts w:ascii="Times New Roman" w:hAnsi="Times New Roman" w:cs="Times New Roman"/>
-          <w:sz w:val="24"/>
-          <w:szCs w:val="24"/>
-        </w:rPr>
-        <w:br/>
-      </w:r>
-      <w:r>
-        <w:rPr>
-          <w:rFonts w:ascii="Times New Roman" w:hAnsi="Times New Roman" w:cs="Times New Roman"/>
-          <w:sz w:val="24"/>
-          <w:szCs w:val="24"/>
-        </w:rPr>
-        <w:br/>
-      </w:r>
-    </w:p>
-    <w:p>
-      <w:pPr>
-        <w:pStyle w:val="Normal1"/>
-        <w:spacing w:after="240"/>
-      </w:pPr>
-      <w:r>
-        <w:rPr>
-          <w:rFonts w:ascii="Times New Roman" w:hAnsi="Times New Roman" w:cs="Times New Roman"/>
-          <w:sz w:val="24"/>
-          <w:szCs w:val="24"/>
-        </w:rPr>
-        <w:br/>
-      </w:r>
-    </w:p>
-    <w:p>
-      <w:pPr>
-        <w:pStyle w:val="Normal1"/>
-        <w:spacing w:after="240"/>
-      </w:pPr>
-    </w:p>
-    <w:p>
-      <w:pPr>
-        <w:pStyle w:val="Normal1"/>
-        <w:spacing w:after="240"/>
-      </w:pPr>
-    </w:p>
-    <w:p>
-      <w:pPr>
-        <w:pStyle w:val="Normal1"/>
-        <w:spacing w:after="240"/>
-      </w:pPr>
-    </w:p>
-    <w:p>
-      <w:pPr>
-        <w:pStyle w:val="Normal1"/>
-        <w:spacing w:after="240"/>
-      </w:pPr>
-    </w:p>
-    <w:p>
-      <w:pPr>
-        <w:pStyle w:val="Normal1"/>
-        <w:spacing w:after="240"/>
-      </w:pPr>
-    </w:p>
-    <w:p>
-      <w:pPr>
-        <w:pStyle w:val="Normal1"/>
-        <w:spacing w:after="240"/>
-      </w:pPr>
     </w:p>
     <w:p>
       <w:pPr>
@@ -1918,40 +1894,16 @@
         <w:jc w:val="both"/>
       </w:pPr>
       <w:r>
-        <w:t xml:space="preserve">The Command and Data Handling Subsystem of the Wireless Sensor Nodes includes the hardware and software responsible for creating the Wireless Network between the sensor nodes that can record, packetize, send, and receive scientific data. Each wireless sensor node deploys from the 6U aggregate satellite at the equator. The sensor nodes deploy in a manner that maximizes their cross-track separation of the mesh network, as the mesh penetrates the </w:t>
-      </w:r>
-      <w:proofErr w:type="spellStart"/>
-      <w:r>
-        <w:t>Birkeland</w:t>
-      </w:r>
-      <w:proofErr w:type="spellEnd"/>
-      <w:r>
-        <w:t xml:space="preserve"> current regions. Each sensor node contains a custom EPS board with a ATTiny85, a Li-Po battery, a </w:t>
-      </w:r>
-      <w:proofErr w:type="spellStart"/>
-      <w:r>
-        <w:t>HopeRF</w:t>
-      </w:r>
-      <w:proofErr w:type="spellEnd"/>
-      <w:r>
-        <w:t xml:space="preserve"> RFM22B radio, a Venus638FLPx-L GPS, a 3-axis LSM9DS0 Gyroscope, a 1-axis HMC 1001 and a 2-axis HMC 1002 magnetometer that have the resolution needed to characterize the magnitude and direction of magnetic field over the polar region. </w:t>
-      </w:r>
-    </w:p>
-    <w:p>
-      <w:pPr>
-        <w:pStyle w:val="Normal1"/>
-        <w:jc w:val="both"/>
-      </w:pPr>
-      <w:r>
-        <w:t xml:space="preserve">The software for the WSN is written in the Arduino language which is essentially an extension of C++. The program is stored and executed from an </w:t>
-      </w:r>
-      <w:proofErr w:type="spellStart"/>
-      <w:r>
-        <w:t>Atmega</w:t>
-      </w:r>
-      <w:proofErr w:type="spellEnd"/>
-      <w:r>
-        <w:t xml:space="preserve"> 2560 microcontroller. The software for the WSN is responsible for executing all of the operations that control the sensor nodes including one-time-only tasks, such as checkout after deployment, as well as repeated tasks including gathering mission data, sending data to Mule, and managing error cases. The CDH system is the only subsystem that can control the state of the sensor nodes and will constantly parse the states of the satellite and make pre-determined choices on how to proceed. </w:t>
+        <w:t xml:space="preserve">The Command and Data Handling Subsystem of the Wireless Sensor Nodes includes the hardware and software responsible for creating the Wireless Network between the sensor nodes that can record, packetize, send, and receive scientific data. Each wireless sensor node deploys from the 6U aggregate satellite at the equator. The sensor nodes deploy in a manner that maximizes their cross-track separation of the mesh network, as the mesh penetrates the Birkeland current regions. Each sensor node contains a custom EPS board with a ATTiny85, a Li-Po battery, a HopeRF RFM22B radio, a Venus638FLPx-L GPS, a 3-axis LSM9DS0 Gyroscope, a 1-axis HMC 1001 and a 2-axis HMC 1002 magnetometer that have the resolution needed to characterize the magnitude and direction of magnetic field over the polar region. </w:t>
+      </w:r>
+    </w:p>
+    <w:p>
+      <w:pPr>
+        <w:pStyle w:val="Normal1"/>
+        <w:jc w:val="both"/>
+      </w:pPr>
+      <w:r>
+        <w:t xml:space="preserve">The software for the WSN is written in the Arduino language which is essentially an extension of C++. The program is stored and executed from an Atmega 2560 microcontroller. The software for the WSN is responsible for executing all of the operations that control the sensor nodes including one-time-only tasks, such as checkout after deployment, as well as repeated tasks including gathering mission data, sending data to Mule, and managing error cases. The CDH system is the only subsystem that can control the state of the sensor nodes and will constantly parse the states of the satellite and make pre-determined choices on how to proceed. </w:t>
       </w:r>
     </w:p>
     <w:p>
@@ -1963,77 +1915,9 @@
         <w:rPr>
           <w:noProof/>
         </w:rPr>
+        <w:lastRenderedPageBreak/>
         <w:pict>
-          <v:shape id="image08.jpg" o:spid="_x0000_i1026" type="#_x0000_t75" alt="Untitled drawing.jpg" style="width:391.5pt;height:276.75pt;visibility:visible">
-            <v:imagedata r:id="rId8" o:title=""/>
-          </v:shape>
-        </w:pict>
-      </w:r>
-    </w:p>
-    <w:p>
-      <w:pPr>
-        <w:pStyle w:val="Normal1"/>
-        <w:jc w:val="center"/>
-      </w:pPr>
-      <w:r>
-        <w:t>Figure 1. Modes and transitions</w:t>
-      </w:r>
-    </w:p>
-    <w:p>
-      <w:pPr>
-        <w:pStyle w:val="Normal1"/>
-        <w:jc w:val="center"/>
-      </w:pPr>
-    </w:p>
-    <w:p>
-      <w:pPr>
-        <w:pStyle w:val="Normal1"/>
-        <w:jc w:val="both"/>
-      </w:pPr>
-      <w:r>
-        <w:rPr>
-          <w:b/>
-          <w:sz w:val="28"/>
-          <w:szCs w:val="28"/>
-        </w:rPr>
-        <w:t>2.0 Modes and Transitions</w:t>
-      </w:r>
-    </w:p>
-    <w:p>
-      <w:pPr>
-        <w:pStyle w:val="Normal1"/>
-        <w:jc w:val="both"/>
-      </w:pPr>
-      <w:r>
-        <w:t>The Wireless Sensor Node undergoes four different modes. These modes are Sensor Initialization Mode, Science Mode, Data Transfer Mode, and Low Power Mode. The modes described may be applied to each WSN. The transition from one mode to another is based on changing latitude and health status.</w:t>
-      </w:r>
-    </w:p>
-    <w:p>
-      <w:pPr>
-        <w:pStyle w:val="Normal1"/>
-        <w:jc w:val="both"/>
-      </w:pPr>
-    </w:p>
-    <w:p>
-      <w:pPr>
-        <w:pStyle w:val="Normal1"/>
-        <w:jc w:val="both"/>
-      </w:pPr>
-    </w:p>
-    <w:p>
-      <w:pPr>
-        <w:pStyle w:val="Normal1"/>
-        <w:jc w:val="center"/>
-        <w:rPr>
-          <w:noProof/>
-        </w:rPr>
-      </w:pPr>
-      <w:r>
-        <w:rPr>
-          <w:noProof/>
-        </w:rPr>
-        <w:pict>
-          <v:shape id="_x0000_i1069" type="#_x0000_t75" style="width:351.75pt;height:405.75pt">
+          <v:shape id="image08.jpg" o:spid="_x0000_i1026" type="#_x0000_t75" alt="Untitled drawing.jpg" style="width:391.5pt;height:273pt;visibility:visible">
             <v:imagedata r:id="rId9" o:title=""/>
           </v:shape>
         </w:pict>
@@ -2045,8 +1929,59 @@
         <w:jc w:val="center"/>
       </w:pPr>
       <w:r>
+        <w:t>Figure 1. Modes and transitions</w:t>
+      </w:r>
+    </w:p>
+    <w:p>
+      <w:pPr>
+        <w:pStyle w:val="Normal1"/>
+        <w:jc w:val="both"/>
+      </w:pPr>
+      <w:r>
+        <w:rPr>
+          <w:b/>
+          <w:sz w:val="28"/>
+          <w:szCs w:val="28"/>
+        </w:rPr>
+        <w:t>2.0 Modes and Transitions</w:t>
+      </w:r>
+    </w:p>
+    <w:p>
+      <w:pPr>
+        <w:pStyle w:val="Normal1"/>
+        <w:jc w:val="both"/>
+      </w:pPr>
+      <w:r>
+        <w:t>The Wireless Sensor Node undergoes four different modes. These modes are Sensor Initialization Mode, Science Mode, Data Transfer Mode, and Low Power Mode. The modes described may be applied to each WSN. The transition from one mode to another is based on changing latitude and health status.</w:t>
+      </w:r>
+    </w:p>
+    <w:p>
+      <w:pPr>
+        <w:pStyle w:val="Normal1"/>
+        <w:jc w:val="both"/>
+      </w:pPr>
+    </w:p>
+    <w:p>
+      <w:pPr>
+        <w:pStyle w:val="Normal1"/>
+        <w:jc w:val="both"/>
+      </w:pPr>
+    </w:p>
+    <w:p>
+      <w:pPr>
+        <w:pStyle w:val="Normal1"/>
+        <w:jc w:val="center"/>
+        <w:rPr>
+          <w:noProof/>
+        </w:rPr>
+      </w:pPr>
+      <w:r>
+        <w:rPr>
+          <w:noProof/>
+        </w:rPr>
+        <w:lastRenderedPageBreak/>
         <w:pict>
-          <v:shape id="_x0000_i1061" type="#_x0000_t75" style="width:357.75pt;height:541.5pt">
+          <v:shape id="_x0000_i1027" type="#_x0000_t75" style="width:351.75pt;height:405.75pt">
             <v:imagedata r:id="rId10" o:title=""/>
           </v:shape>
         </w:pict>
@@ -2058,7 +1993,24 @@
         <w:jc w:val="center"/>
       </w:pPr>
       <w:r>
-        <w:t>Figure 1. Sensor Initialization Mode</w:t>
+        <w:lastRenderedPageBreak/>
+        <w:pict>
+          <v:shape id="_x0000_i1028" type="#_x0000_t75" style="width:357.75pt;height:541.5pt">
+            <v:imagedata r:id="rId11" o:title=""/>
+          </v:shape>
+        </w:pict>
+      </w:r>
+    </w:p>
+    <w:p>
+      <w:pPr>
+        <w:pStyle w:val="Normal1"/>
+        <w:jc w:val="center"/>
+      </w:pPr>
+      <w:r>
+        <w:t>Figure 2</w:t>
+      </w:r>
+      <w:r>
+        <w:t>. Sensor Initialization Mode</w:t>
       </w:r>
     </w:p>
     <w:p>
@@ -2082,6 +2034,7 @@
         <w:jc w:val="both"/>
       </w:pPr>
       <w:r>
+        <w:lastRenderedPageBreak/>
         <w:t xml:space="preserve">When a Sensor Node is turned on inside the Mule after it has been ejected from the CSD it will begin in Sensor Initialization mode. First it will configure the timer interrupts so that it will regularly monitor its battery levels. Next it will configure its watchdog timer so that the WSN will have the capability to restart in the event that it gets stuck in a loop during operation. Once the interrupts are set, the WSN will progress to initializing the other loads. </w:t>
       </w:r>
     </w:p>
@@ -2097,112 +2050,56 @@
         <w:jc w:val="both"/>
       </w:pPr>
       <w:r>
-        <w:t xml:space="preserve">First, the GPS is initialized inside a while loop until the </w:t>
-      </w:r>
-      <w:proofErr w:type="spellStart"/>
-      <w:r>
-        <w:t>init</w:t>
-      </w:r>
-      <w:proofErr w:type="spellEnd"/>
-      <w:r>
-        <w:t xml:space="preserve"> function returns true. If the GPS does not initialize correctly after five attempts, it will go through three hardware resets in which the GPS will be completely powered off and turned on again. If after this procedure, the GPS still does not initialize correctly, a </w:t>
-      </w:r>
-      <w:proofErr w:type="spellStart"/>
-      <w:proofErr w:type="gramStart"/>
-      <w:r>
-        <w:t>boolean</w:t>
-      </w:r>
-      <w:proofErr w:type="spellEnd"/>
-      <w:proofErr w:type="gramEnd"/>
-      <w:r>
-        <w:t xml:space="preserve"> variable will be stored in the EEPROM and the particular WSN will simulate its orbit based on where it was deployed. This simulation will not be as precise as the real GPS, but it will be close enough to get partial magnetometer data.</w:t>
-      </w:r>
-    </w:p>
-    <w:p>
-      <w:pPr>
-        <w:pStyle w:val="Normal1"/>
-        <w:jc w:val="both"/>
-      </w:pPr>
-    </w:p>
-    <w:p>
-      <w:pPr>
-        <w:pStyle w:val="Normal1"/>
-        <w:jc w:val="both"/>
-      </w:pPr>
-      <w:r>
-        <w:t xml:space="preserve">Next, the gyroscope will be initialized using the same procedure as the GPS. The </w:t>
-      </w:r>
-      <w:proofErr w:type="spellStart"/>
-      <w:r>
-        <w:t>init</w:t>
-      </w:r>
-      <w:proofErr w:type="spellEnd"/>
-      <w:r>
-        <w:t xml:space="preserve"> function will be called inside of a while loop, and after five software reset attempts, the gyroscope will be powered off and on again three times in order to try to get it working correctly. If this procedure fails, a </w:t>
-      </w:r>
-      <w:proofErr w:type="spellStart"/>
-      <w:proofErr w:type="gramStart"/>
-      <w:r>
-        <w:t>boolean</w:t>
-      </w:r>
-      <w:proofErr w:type="spellEnd"/>
-      <w:proofErr w:type="gramEnd"/>
-      <w:r>
-        <w:t xml:space="preserve"> variable will be set in the EEPROM corresponding to a failed gyroscope initialization, and we will move on to the next instrument. </w:t>
-      </w:r>
-    </w:p>
-    <w:p>
-      <w:pPr>
-        <w:pStyle w:val="Normal1"/>
-        <w:jc w:val="both"/>
-      </w:pPr>
-    </w:p>
-    <w:p>
-      <w:pPr>
-        <w:pStyle w:val="Normal1"/>
-        <w:jc w:val="both"/>
-      </w:pPr>
-      <w:r>
-        <w:t xml:space="preserve">The magnetometer is initialized next, and is the most important instrument for our experiment. Therefore, the magnetometer </w:t>
-      </w:r>
-      <w:proofErr w:type="spellStart"/>
-      <w:r>
-        <w:t>init</w:t>
-      </w:r>
-      <w:proofErr w:type="spellEnd"/>
-      <w:r>
-        <w:t xml:space="preserve"> function will be called inside a while loop, and after five software reset attempts, the magnetometer will go through an infinite amount of hardware resets until it initializes correctly.</w:t>
-      </w:r>
-    </w:p>
-    <w:p>
-      <w:pPr>
-        <w:pStyle w:val="Normal1"/>
-        <w:jc w:val="both"/>
-      </w:pPr>
-    </w:p>
-    <w:p>
-      <w:pPr>
-        <w:pStyle w:val="Normal1"/>
-        <w:jc w:val="both"/>
-      </w:pPr>
-      <w:r>
-        <w:t>Next, the SD card will be initialized inside a while loop of software resets. If this does not work after five attempts the EPS will power the SD card off and on five more times. If still the SD card is not working correctly, a "</w:t>
-      </w:r>
-      <w:proofErr w:type="spellStart"/>
-      <w:r>
-        <w:t>noSD</w:t>
-      </w:r>
-      <w:proofErr w:type="spellEnd"/>
-      <w:r>
-        <w:t xml:space="preserve">" </w:t>
-      </w:r>
-      <w:proofErr w:type="spellStart"/>
-      <w:r>
-        <w:t>boolean</w:t>
-      </w:r>
-      <w:proofErr w:type="spellEnd"/>
-      <w:r>
-        <w:t xml:space="preserve"> will be set in the EEPROM indicating that data collected during Science Mode should be stored in memory and overwritten each orbit.</w:t>
+        <w:t>First, the GPS is initialized inside a while loop until the init function returns true. If the GPS does not initialize correctly after five attempts, it will go through three hardware resets in which the GPS will be completely powered off and turned on again. If after this procedure, the GPS still does not initialize correctly, a boolean variable will be stored in the EEPROM and the particular WSN will simulate its orbit based on where it was deployed. This simulation will not be as precise as the real GPS, but it will be close enough to get partial magnetometer data.</w:t>
+      </w:r>
+    </w:p>
+    <w:p>
+      <w:pPr>
+        <w:pStyle w:val="Normal1"/>
+        <w:jc w:val="both"/>
+      </w:pPr>
+    </w:p>
+    <w:p>
+      <w:pPr>
+        <w:pStyle w:val="Normal1"/>
+        <w:jc w:val="both"/>
+      </w:pPr>
+      <w:r>
+        <w:t xml:space="preserve">Next, the gyroscope will be initialized using the same procedure as the GPS. The init function will be called inside of a while loop, and after five software reset attempts, the gyroscope will be powered off and on again three times in order to try to get it working correctly. If this procedure fails, a boolean variable will be set in the EEPROM corresponding to a failed gyroscope initialization, and we will move on to the next instrument. </w:t>
+      </w:r>
+    </w:p>
+    <w:p>
+      <w:pPr>
+        <w:pStyle w:val="Normal1"/>
+        <w:jc w:val="both"/>
+      </w:pPr>
+    </w:p>
+    <w:p>
+      <w:pPr>
+        <w:pStyle w:val="Normal1"/>
+        <w:jc w:val="both"/>
+      </w:pPr>
+      <w:r>
+        <w:t xml:space="preserve">The magnetometer is initialized next, and is the most important instrument for our experiment. Therefore, the magnetometer init function will be called inside a while loop, and </w:t>
+      </w:r>
+      <w:r>
+        <w:lastRenderedPageBreak/>
+        <w:t>after five software reset attempts, the magnetometer will go through an infinite amount of hardware resets until it initializes correctly.</w:t>
+      </w:r>
+    </w:p>
+    <w:p>
+      <w:pPr>
+        <w:pStyle w:val="Normal1"/>
+        <w:jc w:val="both"/>
+      </w:pPr>
+    </w:p>
+    <w:p>
+      <w:pPr>
+        <w:pStyle w:val="Normal1"/>
+        <w:jc w:val="both"/>
+      </w:pPr>
+      <w:r>
+        <w:t>Next, the SD card will be initialized inside a while loop of software resets. If this does not work after five attempts the EPS will power the SD card off and on five more times. If still the SD card is not working correctly, a "noSD" boolean will be set in the EEPROM indicating that data collected during Science Mode should be stored in memory and overwritten each orbit.</w:t>
       </w:r>
     </w:p>
     <w:p>
@@ -2303,6 +2200,7 @@
         <w:jc w:val="both"/>
       </w:pPr>
       <w:r>
+        <w:lastRenderedPageBreak/>
         <w:t>In the event that the GPS could not be successfully initialized, we will have code ready to fabricate GPS data based on the rate of travel.</w:t>
       </w:r>
     </w:p>
@@ -2345,8 +2243,8 @@
         <w:contextualSpacing/>
         <w:jc w:val="both"/>
       </w:pPr>
-      <w:bookmarkStart w:id="0" w:name="h.gjdgxs" w:colFirst="0" w:colLast="0"/>
-      <w:bookmarkEnd w:id="0"/>
+      <w:bookmarkStart w:id="1" w:name="h.gjdgxs" w:colFirst="0" w:colLast="0"/>
+      <w:bookmarkEnd w:id="1"/>
       <w:r>
         <w:t>Initializes the files on the SD card to store data collected based on the orbit and checks the current orbit file in the event that this is a reboot.</w:t>
       </w:r>
@@ -2442,8 +2340,8 @@
           <w:noProof/>
         </w:rPr>
         <w:pict>
-          <v:shape id="_x0000_i1038" type="#_x0000_t75" style="width:468pt;height:330.75pt">
-            <v:imagedata r:id="rId11" o:title=""/>
+          <v:shape id="_x0000_i1029" type="#_x0000_t75" style="width:468pt;height:330.75pt">
+            <v:imagedata r:id="rId12" o:title=""/>
           </v:shape>
         </w:pict>
       </w:r>
@@ -2481,15 +2379,11 @@
         <w:jc w:val="both"/>
       </w:pPr>
       <w:r>
-        <w:t xml:space="preserve">Before the Science Mode begins the WSN must perform a science mode check to determine of the WSN is ready to enter science mode. This science mode check will verify that the WSN is ready to enter science mode by monitoring four things: the latitude of the WSN, the current working file on the SD card, the charge of the battery, and the availability of the science instruments. The latitude is checked because, the WSN must be within the </w:t>
-      </w:r>
-      <w:proofErr w:type="spellStart"/>
-      <w:r>
-        <w:t>Birkeland</w:t>
-      </w:r>
-      <w:proofErr w:type="spellEnd"/>
-      <w:r>
-        <w:t xml:space="preserve"> current regions – meaning, it is above the 65</w:t>
+        <w:t xml:space="preserve">Before the Science Mode begins the WSN must perform a science mode check to determine of the WSN is ready to enter science mode. This science mode check will verify that the WSN is ready to enter science mode by monitoring four things: the latitude of the </w:t>
+      </w:r>
+      <w:r>
+        <w:lastRenderedPageBreak/>
+        <w:t>WSN, the current working file on the SD card, the charge of the battery, and the availability of the science instruments. The latitude is checked because, the WSN must be within the Birkeland current regions – meaning, it is above the 65</w:t>
       </w:r>
       <w:r>
         <w:rPr>
@@ -2498,32 +2392,16 @@
         <w:t>⁰</w:t>
       </w:r>
       <w:r>
-        <w:t xml:space="preserve">N latitude – before it can enter science mode and begin collecting data. The working file of the SD card is checked, meaning we make sure that there is no file that already contains data for our current orbit (this could occur in the event of a reboot), we check this so that we do not write over existing data. Next, the battery voltage is checked to make sure there is enough power to be able to reliably collect and store data for the entire pass over the </w:t>
-      </w:r>
-      <w:proofErr w:type="spellStart"/>
-      <w:r>
-        <w:t>Birkeland</w:t>
-      </w:r>
-      <w:proofErr w:type="spellEnd"/>
-      <w:r>
-        <w:t xml:space="preserve"> current region. The last check is that the science instruments are available to begin collecting data, if they are unavailable they are reinitialized so that we can commence collecting data.</w:t>
-      </w:r>
-    </w:p>
-    <w:p>
-      <w:pPr>
-        <w:pStyle w:val="Normal1"/>
-        <w:jc w:val="both"/>
-      </w:pPr>
-      <w:r>
-        <w:t>In science mode the WSN will collect gyroscope, magnetometer, and GPS data and store it on a SD card file that corresponds to the current orbit. If the '</w:t>
-      </w:r>
-      <w:proofErr w:type="spellStart"/>
-      <w:r>
-        <w:t>noSD</w:t>
-      </w:r>
-      <w:proofErr w:type="spellEnd"/>
-      <w:r>
-        <w:t>' variable is set in the EEPROM, data will instead be stored in volatile memory which will be overwritten after each orbit.</w:t>
+        <w:t>N latitude – before it can enter science mode and begin collecting data. The working file of the SD card is checked, meaning we make sure that there is no file that already contains data for our current orbit (this could occur in the event of a reboot), we check this so that we do not write over existing data. Next, the battery voltage is checked to make sure there is enough power to be able to reliably collect and store data for the entire pass over the Birkeland current region. The last check is that the science instruments are available to begin collecting data, if they are unavailable they are reinitialized so that we can commence collecting data.</w:t>
+      </w:r>
+    </w:p>
+    <w:p>
+      <w:pPr>
+        <w:pStyle w:val="Normal1"/>
+        <w:jc w:val="both"/>
+      </w:pPr>
+      <w:r>
+        <w:t>In science mode the WSN will collect gyroscope, magnetometer, and GPS data and store it on a SD card file that corresponds to the current orbit. If the 'noSD' variable is set in the EEPROM, data will instead be stored in volatile memory which will be overwritten after each orbit.</w:t>
       </w:r>
     </w:p>
     <w:p>
@@ -2590,6 +2468,7 @@
         <w:jc w:val="both"/>
       </w:pPr>
       <w:r>
+        <w:lastRenderedPageBreak/>
         <w:t xml:space="preserve">Update exact position, including latitude, longitude, and altitude above sea level. WSNs are on standby to transition into Data Transfer Mode once the GPS records latitude below 65˚N. </w:t>
       </w:r>
     </w:p>
@@ -2604,15 +2483,7 @@
         <w:jc w:val="both"/>
       </w:pPr>
       <w:r>
-        <w:t xml:space="preserve">Using a Timer </w:t>
-      </w:r>
-      <w:proofErr w:type="gramStart"/>
-      <w:r>
-        <w:t>A</w:t>
-      </w:r>
-      <w:proofErr w:type="gramEnd"/>
-      <w:r>
-        <w:t xml:space="preserve"> overflow interrupt to ensure precise collection timing, collect 3-axis magnetometer readings at 30 Hz and GPS and gyroscope readings at 10 Hz. </w:t>
+        <w:t xml:space="preserve">Using a Timer A overflow interrupt to ensure precise collection timing, collect 3-axis magnetometer readings at 30 Hz and GPS and gyroscope readings at 10 Hz. </w:t>
       </w:r>
     </w:p>
     <w:p>
@@ -2673,9 +2544,10 @@
         <w:rPr>
           <w:noProof/>
         </w:rPr>
+        <w:lastRenderedPageBreak/>
         <w:pict>
-          <v:shape id="_x0000_i1078" type="#_x0000_t75" style="width:468pt;height:542.25pt">
-            <v:imagedata r:id="rId12" o:title=""/>
+          <v:shape id="_x0000_i1030" type="#_x0000_t75" style="width:468pt;height:542.25pt">
+            <v:imagedata r:id="rId13" o:title=""/>
           </v:shape>
         </w:pict>
       </w:r>
@@ -2686,12 +2558,6 @@
     <w:p>
       <w:pPr>
         <w:pStyle w:val="Normal1"/>
-        <w:jc w:val="center"/>
-      </w:pPr>
-    </w:p>
-    <w:p>
-      <w:pPr>
-        <w:pStyle w:val="Normal1"/>
         <w:jc w:val="both"/>
       </w:pPr>
       <w:r>
@@ -2707,15 +2573,8 @@
         <w:jc w:val="both"/>
       </w:pPr>
       <w:r>
-        <w:t xml:space="preserve">Just as with science mode, before the WSN is able to enter data transfer mode, it must get a true return from data transfer mode check. This Data Transfer Mode Check will verify that the WSN is ready to enter Data Transfer Mode by monitoring four things: the latitude of the WSN, the current working file on the SD card, the battery voltage level, and commands from the Mule. The latitude is checked because, the WSN should only enter data transfer mode if it is outside the </w:t>
-      </w:r>
-      <w:proofErr w:type="spellStart"/>
-      <w:r>
-        <w:t>Birkeland</w:t>
-      </w:r>
-      <w:proofErr w:type="spellEnd"/>
-      <w:r>
-        <w:t xml:space="preserve"> current region – meaning, it’s below the 65</w:t>
+        <w:lastRenderedPageBreak/>
+        <w:t>Just as with science mode, before the WSN is able to enter data transfer mode, it must get a true return from data transfer mode check. This Data Transfer Mode Check will verify that the WSN is ready to enter Data Transfer Mode by monitoring four things: the latitude of the WSN, the current working file on the SD card, the battery voltage level, and commands from the Mule. The latitude is checked because, the WSN should only enter data transfer mode if it is outside the Birkeland current region – meaning, it’s below the 65</w:t>
       </w:r>
       <w:r>
         <w:rPr>
@@ -2733,15 +2592,7 @@
         <w:jc w:val="both"/>
       </w:pPr>
       <w:r>
-        <w:t xml:space="preserve">In Data Transfer mode, all data stored on the WSN's SD card will be compressed, packetized, and sent to the Mule where it will be sent to a ground station via </w:t>
-      </w:r>
-      <w:proofErr w:type="spellStart"/>
-      <w:r>
-        <w:t>GlobalStar</w:t>
-      </w:r>
-      <w:proofErr w:type="spellEnd"/>
-      <w:r>
-        <w:t xml:space="preserve"> systems. If all data stored on the WSN is sent to the Mule before the orbit is complete, a Wait function will be called. Within this function, a data file is created for the next orbit and the latitude is continually checked in order to transition into Science Mode when the WSN is above the 65</w:t>
+        <w:t>In Data Transfer mode, all data stored on the WSN's SD card will be compressed, packetized, and sent to the Mule where it will be sent to a ground station via GlobalStar systems. If all data stored on the WSN is sent to the Mule before the orbit is complete, a Wait function will be called. Within this function, a data file is created for the next orbit and the latitude is continually checked in order to transition into Science Mode when the WSN is above the 65</w:t>
       </w:r>
       <w:r>
         <w:rPr>
@@ -2803,6 +2654,7 @@
         <w:jc w:val="both"/>
       </w:pPr>
       <w:r>
+        <w:lastRenderedPageBreak/>
         <w:t>Update exact position, including latitude, longitude, and altitude above sea level. WSNs are on standby to transition into Science Mode once the GPS records a latitude above 65</w:t>
       </w:r>
       <w:r>
@@ -2854,15 +2706,7 @@
         <w:jc w:val="both"/>
       </w:pPr>
       <w:r>
-        <w:t xml:space="preserve">Read line by line from the data file and on each line perform Berger error detection as you read from the file. Each line is converted to binary, the number of </w:t>
-      </w:r>
-      <w:proofErr w:type="spellStart"/>
-      <w:r>
-        <w:t>zeros</w:t>
-      </w:r>
-      <w:proofErr w:type="spellEnd"/>
-      <w:r>
-        <w:t xml:space="preserve"> are then added up and expressed as a two-digit hexadecimal number which is concatenated to the end of each line sent to the Mule.</w:t>
+        <w:t>Read line by line from the data file and on each line perform Berger error detection as you read from the file. Each line is converted to binary, the number of zeros are then added up and expressed as a two-digit hexadecimal number which is concatenated to the end of each line sent to the Mule.</w:t>
       </w:r>
     </w:p>
     <w:p>
@@ -2947,17 +2791,43 @@
         <w:pStyle w:val="Normal1"/>
         <w:ind w:left="720"/>
         <w:jc w:val="center"/>
+        <w:rPr>
+          <w:b/>
+        </w:rPr>
       </w:pPr>
       <w:r>
         <w:rPr>
           <w:b/>
         </w:rPr>
         <w:pict>
-          <v:shape id="_x0000_i1053" type="#_x0000_t75" style="width:376.5pt;height:133.5pt">
-            <v:imagedata r:id="rId13" o:title=""/>
+          <v:shape id="_x0000_i1031" type="#_x0000_t75" style="width:376.5pt;height:133.5pt">
+            <v:imagedata r:id="rId14" o:title=""/>
           </v:shape>
         </w:pict>
       </w:r>
+    </w:p>
+    <w:p>
+      <w:pPr>
+        <w:pStyle w:val="Normal1"/>
+        <w:ind w:left="720"/>
+        <w:jc w:val="center"/>
+      </w:pPr>
+      <w:r>
+        <w:t>Figure 5</w:t>
+      </w:r>
+      <w:r>
+        <w:t>. WSN Data Transfer Mode</w:t>
+      </w:r>
+      <w:r>
+        <w:t xml:space="preserve"> – Wait</w:t>
+      </w:r>
+    </w:p>
+    <w:p>
+      <w:pPr>
+        <w:pStyle w:val="Normal1"/>
+        <w:ind w:left="720"/>
+        <w:jc w:val="center"/>
+      </w:pPr>
     </w:p>
     <w:p>
       <w:pPr>
@@ -2970,6 +2840,7 @@
         <w:jc w:val="both"/>
       </w:pPr>
       <w:r>
+        <w:lastRenderedPageBreak/>
         <w:t>If above 65</w:t>
       </w:r>
       <w:r>
@@ -3077,18 +2948,8 @@
         <w:jc w:val="both"/>
       </w:pPr>
       <w:r>
-        <w:t xml:space="preserve">WSN’s </w:t>
-      </w:r>
-      <w:proofErr w:type="spellStart"/>
-      <w:r>
-        <w:t>Atmega</w:t>
-      </w:r>
-      <w:proofErr w:type="spellEnd"/>
-      <w:r>
-        <w:t xml:space="preserve"> 2560 microcontroller, EPS board, and RF22B remains on.</w:t>
-      </w:r>
-      <w:bookmarkStart w:id="1" w:name="_GoBack"/>
-      <w:bookmarkEnd w:id="1"/>
+        <w:t>WSN’s Atmega 2560 microcontroller, EPS board, and RF22B remains on.</w:t>
+      </w:r>
     </w:p>
     <w:p>
       <w:pPr>
@@ -3135,6 +2996,48 @@
         <w:pStyle w:val="Normal1"/>
         <w:jc w:val="both"/>
       </w:pPr>
+    </w:p>
+    <w:p>
+      <w:pPr>
+        <w:pStyle w:val="Normal1"/>
+        <w:jc w:val="both"/>
+      </w:pPr>
+    </w:p>
+    <w:p>
+      <w:pPr>
+        <w:pStyle w:val="Normal1"/>
+        <w:jc w:val="both"/>
+      </w:pPr>
+    </w:p>
+    <w:p>
+      <w:pPr>
+        <w:pStyle w:val="Normal1"/>
+        <w:jc w:val="both"/>
+      </w:pPr>
+    </w:p>
+    <w:p>
+      <w:pPr>
+        <w:pStyle w:val="Normal1"/>
+        <w:jc w:val="both"/>
+      </w:pPr>
+    </w:p>
+    <w:p>
+      <w:pPr>
+        <w:pStyle w:val="Normal1"/>
+        <w:jc w:val="both"/>
+      </w:pPr>
+    </w:p>
+    <w:p>
+      <w:pPr>
+        <w:pStyle w:val="Normal1"/>
+        <w:jc w:val="both"/>
+      </w:pPr>
+    </w:p>
+    <w:p>
+      <w:pPr>
+        <w:pStyle w:val="Normal1"/>
+        <w:jc w:val="both"/>
+      </w:pPr>
       <w:r>
         <w:rPr>
           <w:b/>
@@ -3168,15 +3071,7 @@
         <w:jc w:val="both"/>
       </w:pPr>
       <w:r>
-        <w:t xml:space="preserve">At this time, the Mule has been deployed from the shuttle and has finished </w:t>
-      </w:r>
-      <w:proofErr w:type="spellStart"/>
-      <w:r>
-        <w:t>detumbling</w:t>
-      </w:r>
-      <w:proofErr w:type="spellEnd"/>
-      <w:r>
-        <w:t xml:space="preserve">, and oriented to a sensor node deployment attitude using fine pointing. </w:t>
+        <w:t xml:space="preserve">At this time, the Mule has been deployed from the shuttle and has finished detumbling, and oriented to a sensor node deployment attitude using fine pointing. </w:t>
       </w:r>
     </w:p>
     <w:p>
@@ -3221,15 +3116,19 @@
         <w:t xml:space="preserve">Subsystems Powered On: </w:t>
       </w:r>
       <w:r>
-        <w:t>(Mule</w:t>
-      </w:r>
-      <w:proofErr w:type="gramStart"/>
-      <w:r>
-        <w:t>)Power</w:t>
-      </w:r>
-      <w:proofErr w:type="gramEnd"/>
-      <w:r>
-        <w:t>, (Mule)CDH</w:t>
+        <w:t>(Mule)</w:t>
+      </w:r>
+      <w:r>
+        <w:t xml:space="preserve"> </w:t>
+      </w:r>
+      <w:r>
+        <w:t>Power, (Mule)</w:t>
+      </w:r>
+      <w:r>
+        <w:t xml:space="preserve"> </w:t>
+      </w:r>
+      <w:r>
+        <w:t>CDH</w:t>
       </w:r>
     </w:p>
     <w:p>
@@ -3365,15 +3264,25 @@
         <w:t>Subsystems Powered On:</w:t>
       </w:r>
       <w:r>
-        <w:t xml:space="preserve"> (Mule</w:t>
-      </w:r>
-      <w:proofErr w:type="gramStart"/>
-      <w:r>
-        <w:t>)Power</w:t>
-      </w:r>
-      <w:proofErr w:type="gramEnd"/>
-      <w:r>
-        <w:t>, (Mule)CDH, (Mule)ADCS</w:t>
+        <w:t xml:space="preserve"> (Mule)</w:t>
+      </w:r>
+      <w:r>
+        <w:t xml:space="preserve"> </w:t>
+      </w:r>
+      <w:r>
+        <w:t>Power, (Mule)</w:t>
+      </w:r>
+      <w:r>
+        <w:t xml:space="preserve"> </w:t>
+      </w:r>
+      <w:r>
+        <w:t>CDH, (Mule)</w:t>
+      </w:r>
+      <w:r>
+        <w:t xml:space="preserve"> </w:t>
+      </w:r>
+      <w:r>
+        <w:t>ADCS</w:t>
       </w:r>
     </w:p>
     <w:p>
@@ -3434,6 +3343,7 @@
         <w:rPr>
           <w:b/>
         </w:rPr>
+        <w:lastRenderedPageBreak/>
         <w:t xml:space="preserve">Success Verification: </w:t>
       </w:r>
       <w:r>
@@ -3652,6 +3562,7 @@
         <w:jc w:val="both"/>
       </w:pPr>
       <w:r>
+        <w:lastRenderedPageBreak/>
         <w:t>The magnetometer will sense the strength and direction of the magnetic field above 65</w:t>
       </w:r>
       <w:r>
@@ -3859,6 +3770,7 @@
         <w:rPr>
           <w:b/>
         </w:rPr>
+        <w:lastRenderedPageBreak/>
         <w:t xml:space="preserve">Success Criteria: </w:t>
       </w:r>
       <w:r>
@@ -4066,8 +3978,8 @@
       </w:r>
     </w:p>
     <w:sectPr>
-      <w:headerReference w:type="default" r:id="rId14"/>
-      <w:footerReference w:type="default" r:id="rId15"/>
+      <w:headerReference w:type="default" r:id="rId15"/>
+      <w:footerReference w:type="default" r:id="rId16"/>
       <w:pgSz w:w="12240" w:h="15840"/>
       <w:pgMar w:top="1440" w:right="1440" w:bottom="0" w:left="1440" w:header="720" w:footer="720" w:gutter="0"/>
       <w:pgNumType w:start="1"/>
@@ -4140,7 +4052,7 @@
       <w:rPr>
         <w:noProof/>
       </w:rPr>
-      <w:t>18</w:t>
+      <w:t>17</w:t>
     </w:r>
     <w:r>
       <w:rPr>
@@ -4234,7 +4146,7 @@
 
 <file path=word/numbering.xml><?xml version="1.0" encoding="utf-8"?>
 <w:numbering xmlns:wpc="http://schemas.microsoft.com/office/word/2010/wordprocessingCanvas" xmlns:mc="http://schemas.openxmlformats.org/markup-compatibility/2006" xmlns:o="urn:schemas-microsoft-com:office:office" xmlns:r="http://schemas.openxmlformats.org/officeDocument/2006/relationships" xmlns:m="http://schemas.openxmlformats.org/officeDocument/2006/math" xmlns:v="urn:schemas-microsoft-com:vml" xmlns:wp14="http://schemas.microsoft.com/office/word/2010/wordprocessingDrawing" xmlns:wp="http://schemas.openxmlformats.org/drawingml/2006/wordprocessingDrawing" xmlns:w10="urn:schemas-microsoft-com:office:word" xmlns:w="http://schemas.openxmlformats.org/wordprocessingml/2006/main" xmlns:w14="http://schemas.microsoft.com/office/word/2010/wordml" xmlns:w15="http://schemas.microsoft.com/office/word/2012/wordml" xmlns:wpg="http://schemas.microsoft.com/office/word/2010/wordprocessingGroup" xmlns:wpi="http://schemas.microsoft.com/office/word/2010/wordprocessingInk" xmlns:wne="http://schemas.microsoft.com/office/word/2006/wordml" xmlns:wps="http://schemas.microsoft.com/office/word/2010/wordprocessingShape" mc:Ignorable="w14 w15 wp14">
-  <w:abstractNum w:abstractNumId="0">
+  <w:abstractNum w:abstractNumId="0" w15:restartNumberingAfterBreak="0">
     <w:nsid w:val="00EC7EDF"/>
     <w:multiLevelType w:val="multilevel"/>
     <w:tmpl w:val="FFFFFFFF"/>
@@ -4348,7 +4260,7 @@
       </w:rPr>
     </w:lvl>
   </w:abstractNum>
-  <w:abstractNum w:abstractNumId="1">
+  <w:abstractNum w:abstractNumId="1" w15:restartNumberingAfterBreak="0">
     <w:nsid w:val="148C6EC3"/>
     <w:multiLevelType w:val="multilevel"/>
     <w:tmpl w:val="FFFFFFFF"/>
@@ -4462,7 +4374,7 @@
       </w:rPr>
     </w:lvl>
   </w:abstractNum>
-  <w:abstractNum w:abstractNumId="2">
+  <w:abstractNum w:abstractNumId="2" w15:restartNumberingAfterBreak="0">
     <w:nsid w:val="68F42054"/>
     <w:multiLevelType w:val="multilevel"/>
     <w:tmpl w:val="FFFFFFFF"/>
@@ -4577,7 +4489,7 @@
       </w:rPr>
     </w:lvl>
   </w:abstractNum>
-  <w:abstractNum w:abstractNumId="3">
+  <w:abstractNum w:abstractNumId="3" w15:restartNumberingAfterBreak="0">
     <w:nsid w:val="7E0D1CC5"/>
     <w:multiLevelType w:val="multilevel"/>
     <w:tmpl w:val="FFFFFFFF"/>
@@ -5740,4 +5652,16 @@
   <a:objectDefaults/>
   <a:extraClrSchemeLst/>
 </a:theme>
+</file>
+
+<file path=customXml/item1.xml><?xml version="1.0" encoding="utf-8"?>
+<b:Sources xmlns:b="http://schemas.openxmlformats.org/officeDocument/2006/bibliography" xmlns="http://schemas.openxmlformats.org/officeDocument/2006/bibliography" SelectedStyle="\APASixthEditionOfficeOnline.xsl" StyleName="APA" Version="6"/>
+</file>
+
+<file path=customXml/itemProps1.xml><?xml version="1.0" encoding="utf-8"?>
+<ds:datastoreItem xmlns:ds="http://schemas.openxmlformats.org/officeDocument/2006/customXml" ds:itemID="{E825529A-A25F-4140-926D-981D9BF479B6}">
+  <ds:schemaRefs>
+    <ds:schemaRef ds:uri="http://schemas.openxmlformats.org/officeDocument/2006/bibliography"/>
+  </ds:schemaRefs>
+</ds:datastoreItem>
 </file>
</xml_diff>